<commit_message>
Update: -Added Q02 Expedition to Exam 01 Qs.docx
</commit_message>
<xml_diff>
--- a/JS Fundamentals/L08 Exams/Exam 01 03.09.17/Exam 01 Qs.docx
+++ b/JS Fundamentals/L08 Exams/Exam 01 03.09.17/Exam 01 Qs.docx
@@ -1,6 +1,6 @@
 
 <file path=word/document.xml><?xml version="1.0" encoding="utf-8"?>
-<w:document xmlns:wpc="http://schemas.microsoft.com/office/word/2010/wordprocessingCanvas" xmlns:cx="http://schemas.microsoft.com/office/drawing/2014/chartex" xmlns:cx1="http://schemas.microsoft.com/office/drawing/2015/9/8/chartex" xmlns:cx2="http://schemas.microsoft.com/office/drawing/2015/10/21/chartex" xmlns:cx3="http://schemas.microsoft.com/office/drawing/2016/5/9/chartex" xmlns:cx4="http://schemas.microsoft.com/office/drawing/2016/5/10/chartex" xmlns:cx5="http://schemas.microsoft.com/office/drawing/2016/5/11/chartex" xmlns:mc="http://schemas.openxmlformats.org/markup-compatibility/2006" xmlns:o="urn:schemas-microsoft-com:office:office" xmlns:r="http://schemas.openxmlformats.org/officeDocument/2006/relationships" xmlns:m="http://schemas.openxmlformats.org/officeDocument/2006/math" xmlns:v="urn:schemas-microsoft-com:vml" xmlns:wp14="http://schemas.microsoft.com/office/word/2010/wordprocessingDrawing" xmlns:wp="http://schemas.openxmlformats.org/drawingml/2006/wordprocessingDrawing" xmlns:w10="urn:schemas-microsoft-com:office:word" xmlns:w="http://schemas.openxmlformats.org/wordprocessingml/2006/main" xmlns:w14="http://schemas.microsoft.com/office/word/2010/wordml" xmlns:w15="http://schemas.microsoft.com/office/word/2012/wordml" xmlns:w16se="http://schemas.microsoft.com/office/word/2015/wordml/symex" xmlns:wpg="http://schemas.microsoft.com/office/word/2010/wordprocessingGroup" xmlns:wpi="http://schemas.microsoft.com/office/word/2010/wordprocessingInk" xmlns:wne="http://schemas.microsoft.com/office/word/2006/wordml" xmlns:wps="http://schemas.microsoft.com/office/word/2010/wordprocessingShape" mc:Ignorable="w14 w15 w16se wp14">
+<w:document xmlns:wpc="http://schemas.microsoft.com/office/word/2010/wordprocessingCanvas" xmlns:cx="http://schemas.microsoft.com/office/drawing/2014/chartex" xmlns:cx1="http://schemas.microsoft.com/office/drawing/2015/9/8/chartex" xmlns:cx2="http://schemas.microsoft.com/office/drawing/2015/10/21/chartex" xmlns:cx3="http://schemas.microsoft.com/office/drawing/2016/5/9/chartex" xmlns:cx4="http://schemas.microsoft.com/office/drawing/2016/5/10/chartex" xmlns:cx5="http://schemas.microsoft.com/office/drawing/2016/5/11/chartex" xmlns:cx6="http://schemas.microsoft.com/office/drawing/2016/5/12/chartex" xmlns:cx7="http://schemas.microsoft.com/office/drawing/2016/5/13/chartex" xmlns:cx8="http://schemas.microsoft.com/office/drawing/2016/5/14/chartex" xmlns:mc="http://schemas.openxmlformats.org/markup-compatibility/2006" xmlns:aink="http://schemas.microsoft.com/office/drawing/2016/ink" xmlns:am3d="http://schemas.microsoft.com/office/drawing/2017/model3d" xmlns:o="urn:schemas-microsoft-com:office:office" xmlns:r="http://schemas.openxmlformats.org/officeDocument/2006/relationships" xmlns:m="http://schemas.openxmlformats.org/officeDocument/2006/math" xmlns:v="urn:schemas-microsoft-com:vml" xmlns:wp14="http://schemas.microsoft.com/office/word/2010/wordprocessingDrawing" xmlns:wp="http://schemas.openxmlformats.org/drawingml/2006/wordprocessingDrawing" xmlns:w10="urn:schemas-microsoft-com:office:word" xmlns:w="http://schemas.openxmlformats.org/wordprocessingml/2006/main" xmlns:w14="http://schemas.microsoft.com/office/word/2010/wordml" xmlns:w15="http://schemas.microsoft.com/office/word/2012/wordml" xmlns:w16cex="http://schemas.microsoft.com/office/word/2018/wordml/cex" xmlns:w16cid="http://schemas.microsoft.com/office/word/2016/wordml/cid" xmlns:w16="http://schemas.microsoft.com/office/word/2018/wordml" xmlns:w16sdtdh="http://schemas.microsoft.com/office/word/2020/wordml/sdtdatahash" xmlns:w16se="http://schemas.microsoft.com/office/word/2015/wordml/symex" xmlns:wpg="http://schemas.microsoft.com/office/word/2010/wordprocessingGroup" xmlns:wpi="http://schemas.microsoft.com/office/word/2010/wordprocessingInk" xmlns:wne="http://schemas.microsoft.com/office/word/2006/wordml" xmlns:wps="http://schemas.microsoft.com/office/word/2010/wordprocessingShape" mc:Ignorable="w14 w15 w16se w16cid w16 w16cex w16sdtdh wp14">
   <w:body>
     <w:p>
       <w:pPr>
@@ -1037,8 +1037,6 @@
               </w:rPr>
               <w:t xml:space="preserve">Meals left: </w:t>
             </w:r>
-            <w:bookmarkStart w:id="0" w:name="_GoBack"/>
-            <w:bookmarkEnd w:id="0"/>
             <w:r>
               <w:rPr>
                 <w:rFonts w:ascii="Consolas" w:hAnsi="Consolas" w:cs="Consolas"/>
@@ -1342,9 +1340,2110 @@
       </w:tr>
     </w:tbl>
     <w:p/>
+    <w:p/>
+    <w:p/>
+    <w:p/>
+    <w:p/>
+    <w:p/>
+    <w:p/>
+    <w:p/>
+    <w:p/>
+    <w:p/>
+    <w:p/>
+    <w:p/>
+    <w:p/>
+    <w:p/>
+    <w:p/>
+    <w:p/>
+    <w:p>
+      <w:pPr>
+        <w:pStyle w:val="Heading1"/>
+        <w:jc w:val="center"/>
+      </w:pPr>
+      <w:r>
+        <w:lastRenderedPageBreak/>
+        <w:t xml:space="preserve">Problem 2 </w:t>
+      </w:r>
+      <w:bookmarkStart w:id="0" w:name="_Hlk491801179"/>
+      <w:r>
+        <w:t xml:space="preserve">– </w:t>
+      </w:r>
+      <w:bookmarkEnd w:id="0"/>
+      <w:r>
+        <w:t>Expedition</w:t>
+      </w:r>
+    </w:p>
+    <w:p>
+      <w:pPr>
+        <w:rPr>
+          <w:i/>
+          <w:lang w:val="bg-BG"/>
+        </w:rPr>
+      </w:pPr>
+      <w:r>
+        <w:rPr>
+          <w:i/>
+        </w:rPr>
+        <w:t>You are on an expedition in the mountains but the signs are pointing the wrong way and no one knows how to find you – so you're lost. It is getting dark already and you remember that you have an old map of the surrounding terrain in your backpack. To read it, first you've got to decode it. If you manage to figure out the way back to the rest house, you'll get there safely. Otherwise, you'll have to spend the night in the mountains and, as you know, the night is dark and full of terrors(bears).</w:t>
+      </w:r>
+    </w:p>
+    <w:p>
+      <w:r>
+        <w:t xml:space="preserve">You have an </w:t>
+      </w:r>
+      <w:r>
+        <w:rPr>
+          <w:b/>
+        </w:rPr>
+        <w:t>encrypted</w:t>
+      </w:r>
+      <w:r>
+        <w:t xml:space="preserve"> map represented by a </w:t>
+      </w:r>
+      <w:r>
+        <w:rPr>
+          <w:b/>
+        </w:rPr>
+        <w:t>rectangular</w:t>
+      </w:r>
+      <w:r>
+        <w:t xml:space="preserve"> matrix (</w:t>
+      </w:r>
+      <w:r>
+        <w:rPr>
+          <w:b/>
+        </w:rPr>
+        <w:t>primary</w:t>
+      </w:r>
+      <w:r>
+        <w:t xml:space="preserve">) with dimensions </w:t>
+      </w:r>
+      <w:r>
+        <w:rPr>
+          <w:b/>
+        </w:rPr>
+        <w:t>N x M</w:t>
+      </w:r>
+      <w:r>
+        <w:t xml:space="preserve"> and </w:t>
+      </w:r>
+      <w:r>
+        <w:rPr>
+          <w:b/>
+        </w:rPr>
+        <w:t>random</w:t>
+      </w:r>
+      <w:r>
+        <w:t xml:space="preserve"> values of </w:t>
+      </w:r>
+      <w:r>
+        <w:rPr>
+          <w:b/>
+        </w:rPr>
+        <w:t>0</w:t>
+      </w:r>
+      <w:r>
+        <w:t xml:space="preserve"> and </w:t>
+      </w:r>
+      <w:r>
+        <w:rPr>
+          <w:b/>
+        </w:rPr>
+        <w:t>1</w:t>
+      </w:r>
+      <w:r>
+        <w:t xml:space="preserve">. An element of the matrix with </w:t>
+      </w:r>
+      <w:r>
+        <w:rPr>
+          <w:b/>
+        </w:rPr>
+        <w:t>value 0</w:t>
+      </w:r>
+      <w:r>
+        <w:t xml:space="preserve"> corresponds to a </w:t>
+      </w:r>
+      <w:r>
+        <w:rPr>
+          <w:b/>
+        </w:rPr>
+        <w:t>path</w:t>
+      </w:r>
+      <w:r>
+        <w:t xml:space="preserve"> and an element with </w:t>
+      </w:r>
+      <w:r>
+        <w:rPr>
+          <w:b/>
+        </w:rPr>
+        <w:t>value 1</w:t>
+      </w:r>
+      <w:r>
+        <w:t xml:space="preserve"> – to an </w:t>
+      </w:r>
+      <w:r>
+        <w:rPr>
+          <w:b/>
+        </w:rPr>
+        <w:t xml:space="preserve">obstacle </w:t>
+      </w:r>
+      <w:r>
+        <w:t xml:space="preserve">that </w:t>
+      </w:r>
+      <w:r>
+        <w:rPr>
+          <w:b/>
+        </w:rPr>
+        <w:t>cannot be crossed</w:t>
+      </w:r>
+      <w:r>
+        <w:t xml:space="preserve">. In addition to the primary matrix, there is another one – </w:t>
+      </w:r>
+      <w:r>
+        <w:rPr>
+          <w:b/>
+        </w:rPr>
+        <w:t xml:space="preserve">secondary </w:t>
+      </w:r>
+      <w:r>
+        <w:t>rectangular</w:t>
+      </w:r>
+      <w:r>
+        <w:rPr>
+          <w:b/>
+        </w:rPr>
+        <w:t xml:space="preserve"> </w:t>
+      </w:r>
+      <w:r>
+        <w:t xml:space="preserve">matrix, with dimensions </w:t>
+      </w:r>
+      <w:r>
+        <w:rPr>
+          <w:b/>
+        </w:rPr>
+        <w:t>P x Q</w:t>
+      </w:r>
+      <w:r>
+        <w:t xml:space="preserve">. Its elements are also of </w:t>
+      </w:r>
+      <w:r>
+        <w:rPr>
+          <w:b/>
+        </w:rPr>
+        <w:t>random</w:t>
+      </w:r>
+      <w:r>
+        <w:t xml:space="preserve"> values (</w:t>
+      </w:r>
+      <w:r>
+        <w:rPr>
+          <w:b/>
+        </w:rPr>
+        <w:t>0</w:t>
+      </w:r>
+      <w:r>
+        <w:t xml:space="preserve"> and </w:t>
+      </w:r>
+      <w:r>
+        <w:rPr>
+          <w:b/>
+        </w:rPr>
+        <w:t>1</w:t>
+      </w:r>
+      <w:r>
+        <w:t xml:space="preserve">). To be able to decode the map, you've got to overlay the secondary matrix on the primary matrix </w:t>
+      </w:r>
+      <w:r>
+        <w:rPr>
+          <w:b/>
+        </w:rPr>
+        <w:t>n-times</w:t>
+      </w:r>
+      <w:r>
+        <w:t xml:space="preserve">. The coordinates of the element from the </w:t>
+      </w:r>
+      <w:r>
+        <w:rPr>
+          <w:b/>
+        </w:rPr>
+        <w:t>primary</w:t>
+      </w:r>
+      <w:r>
+        <w:t xml:space="preserve"> matrix, corresponding to the </w:t>
+      </w:r>
+      <w:r>
+        <w:rPr>
+          <w:b/>
+        </w:rPr>
+        <w:t>upper-left</w:t>
+      </w:r>
+      <w:r>
+        <w:t xml:space="preserve"> (</w:t>
+      </w:r>
+      <w:r>
+        <w:rPr>
+          <w:b/>
+        </w:rPr>
+        <w:t>0, 0</w:t>
+      </w:r>
+      <w:r>
+        <w:t xml:space="preserve">) element of the </w:t>
+      </w:r>
+      <w:r>
+        <w:rPr>
+          <w:b/>
+        </w:rPr>
+        <w:t>secondary</w:t>
+      </w:r>
+      <w:r>
+        <w:t xml:space="preserve"> matrix, are received from the input. For example, if the received input is [1, 1] you have to place the upper-left (0,0) corner of the secondary matrix at 1, 1 of the primary matrix. Use the following modification criteria for </w:t>
+      </w:r>
+      <w:r>
+        <w:rPr>
+          <w:b/>
+        </w:rPr>
+        <w:t>altering</w:t>
+      </w:r>
+      <w:r>
+        <w:t xml:space="preserve"> </w:t>
+      </w:r>
+      <w:r>
+        <w:rPr>
+          <w:b/>
+        </w:rPr>
+        <w:t>the</w:t>
+      </w:r>
+      <w:r>
+        <w:t xml:space="preserve"> </w:t>
+      </w:r>
+      <w:r>
+        <w:rPr>
+          <w:b/>
+        </w:rPr>
+        <w:t>primary</w:t>
+      </w:r>
+      <w:r>
+        <w:t xml:space="preserve"> matrix:</w:t>
+      </w:r>
+    </w:p>
+    <w:p>
+      <w:pPr>
+        <w:pStyle w:val="ListParagraph"/>
+        <w:numPr>
+          <w:ilvl w:val="0"/>
+          <w:numId w:val="23"/>
+        </w:numPr>
+        <w:spacing w:before="0" w:after="200"/>
+        <w:jc w:val="left"/>
+      </w:pPr>
+      <w:r>
+        <w:t xml:space="preserve">Element with </w:t>
+      </w:r>
+      <w:r>
+        <w:rPr>
+          <w:b/>
+        </w:rPr>
+        <w:t>value</w:t>
+      </w:r>
+      <w:r>
+        <w:t xml:space="preserve"> </w:t>
+      </w:r>
+      <w:r>
+        <w:rPr>
+          <w:b/>
+        </w:rPr>
+        <w:t xml:space="preserve">1 </w:t>
+      </w:r>
+      <w:r>
+        <w:t xml:space="preserve">from the </w:t>
+      </w:r>
+      <w:r>
+        <w:rPr>
+          <w:b/>
+        </w:rPr>
+        <w:t>secondary</w:t>
+      </w:r>
+      <w:r>
+        <w:t xml:space="preserve"> matrix </w:t>
+      </w:r>
+      <w:r>
+        <w:rPr>
+          <w:b/>
+        </w:rPr>
+        <w:t>inverts</w:t>
+      </w:r>
+      <w:r>
+        <w:t xml:space="preserve"> the value of the corresponding element in the </w:t>
+      </w:r>
+      <w:r>
+        <w:rPr>
+          <w:b/>
+        </w:rPr>
+        <w:t>primary</w:t>
+      </w:r>
+      <w:r>
+        <w:t xml:space="preserve"> matrix;</w:t>
+      </w:r>
+    </w:p>
+    <w:p>
+      <w:pPr>
+        <w:pStyle w:val="ListParagraph"/>
+        <w:numPr>
+          <w:ilvl w:val="0"/>
+          <w:numId w:val="23"/>
+        </w:numPr>
+        <w:spacing w:before="0" w:after="200"/>
+        <w:jc w:val="left"/>
+      </w:pPr>
+      <w:r>
+        <w:t xml:space="preserve">Element with </w:t>
+      </w:r>
+      <w:r>
+        <w:rPr>
+          <w:b/>
+        </w:rPr>
+        <w:t>value</w:t>
+      </w:r>
+      <w:r>
+        <w:t xml:space="preserve"> </w:t>
+      </w:r>
+      <w:r>
+        <w:rPr>
+          <w:b/>
+        </w:rPr>
+        <w:t xml:space="preserve">0 </w:t>
+      </w:r>
+      <w:r>
+        <w:t xml:space="preserve">from the </w:t>
+      </w:r>
+      <w:r>
+        <w:rPr>
+          <w:b/>
+        </w:rPr>
+        <w:t>secondary</w:t>
+      </w:r>
+      <w:r>
+        <w:t xml:space="preserve"> matrix </w:t>
+      </w:r>
+      <w:r>
+        <w:rPr>
+          <w:b/>
+        </w:rPr>
+        <w:t>doesn't</w:t>
+      </w:r>
+      <w:r>
+        <w:t xml:space="preserve"> </w:t>
+      </w:r>
+      <w:r>
+        <w:rPr>
+          <w:b/>
+        </w:rPr>
+        <w:t>change</w:t>
+      </w:r>
+      <w:r>
+        <w:t xml:space="preserve"> the value of the corresponding element in the </w:t>
+      </w:r>
+      <w:r>
+        <w:rPr>
+          <w:b/>
+        </w:rPr>
+        <w:t>primary</w:t>
+      </w:r>
+      <w:r>
+        <w:t xml:space="preserve"> matrix;</w:t>
+      </w:r>
+    </w:p>
+    <w:p>
+      <w:r>
+        <w:t xml:space="preserve">When you're done with </w:t>
+      </w:r>
+      <w:r>
+        <w:rPr>
+          <w:b/>
+        </w:rPr>
+        <w:t>all of the alterations</w:t>
+      </w:r>
+      <w:r>
+        <w:t xml:space="preserve"> of the primary matrix you will get the </w:t>
+      </w:r>
+      <w:r>
+        <w:rPr>
+          <w:b/>
+        </w:rPr>
+        <w:t>final</w:t>
+      </w:r>
+      <w:r>
+        <w:t xml:space="preserve"> matrix. It represents the </w:t>
+      </w:r>
+      <w:r>
+        <w:rPr>
+          <w:b/>
+        </w:rPr>
+        <w:t>deciphered</w:t>
+      </w:r>
+      <w:r>
+        <w:t xml:space="preserve"> map of the terrain and you can use it to find your way back to the rest house. Your current location (</w:t>
+      </w:r>
+      <w:r>
+        <w:rPr>
+          <w:b/>
+        </w:rPr>
+        <w:t>start</w:t>
+      </w:r>
+      <w:r>
+        <w:t xml:space="preserve">) is </w:t>
+      </w:r>
+      <w:r>
+        <w:rPr>
+          <w:b/>
+        </w:rPr>
+        <w:t>always</w:t>
+      </w:r>
+      <w:r>
+        <w:t xml:space="preserve"> going to be </w:t>
+      </w:r>
+      <w:r>
+        <w:rPr>
+          <w:b/>
+        </w:rPr>
+        <w:t>on one of the four sides</w:t>
+      </w:r>
+      <w:r>
+        <w:t xml:space="preserve"> of the matrix (</w:t>
+      </w:r>
+      <w:r>
+        <w:rPr>
+          <w:b/>
+        </w:rPr>
+        <w:t>excluding the corners</w:t>
+      </w:r>
+      <w:r>
+        <w:t xml:space="preserve">) and the end will not be with the same coordinates as the start. You can only move </w:t>
+      </w:r>
+      <w:r>
+        <w:rPr>
+          <w:b/>
+        </w:rPr>
+        <w:t>up</w:t>
+      </w:r>
+      <w:r>
+        <w:t xml:space="preserve">, </w:t>
+      </w:r>
+      <w:r>
+        <w:rPr>
+          <w:b/>
+        </w:rPr>
+        <w:t>down</w:t>
+      </w:r>
+      <w:r>
+        <w:t xml:space="preserve">, </w:t>
+      </w:r>
+      <w:r>
+        <w:rPr>
+          <w:b/>
+        </w:rPr>
+        <w:t>left</w:t>
+      </w:r>
+      <w:r>
+        <w:t xml:space="preserve"> or </w:t>
+      </w:r>
+      <w:r>
+        <w:rPr>
+          <w:b/>
+        </w:rPr>
+        <w:t>right</w:t>
+      </w:r>
+      <w:r>
+        <w:t xml:space="preserve">. At every moment, there will be </w:t>
+      </w:r>
+      <w:r>
+        <w:rPr>
+          <w:b/>
+        </w:rPr>
+        <w:t xml:space="preserve">only one possible direction </w:t>
+      </w:r>
+      <w:r>
+        <w:t xml:space="preserve">to take, </w:t>
+      </w:r>
+      <w:r>
+        <w:rPr>
+          <w:b/>
+        </w:rPr>
+        <w:t>if any</w:t>
+      </w:r>
+      <w:r>
+        <w:t xml:space="preserve">. In case you've come to a </w:t>
+      </w:r>
+      <w:r>
+        <w:rPr>
+          <w:b/>
+        </w:rPr>
+        <w:t>dead end</w:t>
+      </w:r>
+      <w:r>
+        <w:t xml:space="preserve">, there is no way back and you've got to spend the night in the mountains. </w:t>
+      </w:r>
+    </w:p>
+    <w:p>
+      <w:pPr>
+        <w:pStyle w:val="Heading3"/>
+      </w:pPr>
+      <w:r>
+        <w:t>Input</w:t>
+      </w:r>
+    </w:p>
+    <w:p>
+      <w:pPr>
+        <w:rPr>
+          <w:lang w:val="bg-BG"/>
+        </w:rPr>
+      </w:pPr>
+      <w:r>
+        <w:t xml:space="preserve">You will receive four arguments – </w:t>
+      </w:r>
+      <w:r>
+        <w:rPr>
+          <w:rStyle w:val="Strong"/>
+        </w:rPr>
+        <w:t>primary</w:t>
+      </w:r>
+      <w:r>
+        <w:t xml:space="preserve"> matrix, </w:t>
+      </w:r>
+      <w:r>
+        <w:rPr>
+          <w:rStyle w:val="Strong"/>
+        </w:rPr>
+        <w:t>secondary</w:t>
+      </w:r>
+      <w:r>
+        <w:t xml:space="preserve"> matrix, </w:t>
+      </w:r>
+      <w:r>
+        <w:rPr>
+          <w:rStyle w:val="Strong"/>
+        </w:rPr>
+        <w:t>overlay</w:t>
+      </w:r>
+      <w:r>
+        <w:t xml:space="preserve"> coordinates and </w:t>
+      </w:r>
+      <w:r>
+        <w:rPr>
+          <w:rStyle w:val="Strong"/>
+        </w:rPr>
+        <w:t>starting coordinates</w:t>
+      </w:r>
+      <w:r>
+        <w:t>. The overlay coordinates are an array of arrays, holding (x, y) coordinate pairs. The starting coordinates are also an (x, y) coordinate pair.</w:t>
+      </w:r>
+    </w:p>
+    <w:p>
+      <w:pPr>
+        <w:pStyle w:val="Heading3"/>
+      </w:pPr>
+      <w:r>
+        <w:t>Output</w:t>
+      </w:r>
+    </w:p>
+    <w:p>
+      <w:pPr>
+        <w:rPr>
+          <w:noProof/>
+          <w:lang w:val="bg-BG"/>
+        </w:rPr>
+      </w:pPr>
+      <w:r>
+        <w:t>The first line of the output contains the number of steps made from the beginning to the end of the path. The starting point is the first step. Each cell of the matrix, holding value 0, corresponds to a single step. In case you find a way out, on the second line you must print "</w:t>
+      </w:r>
+      <w:r>
+        <w:rPr>
+          <w:b/>
+        </w:rPr>
+        <w:t>Top</w:t>
+      </w:r>
+      <w:r>
+        <w:t>"/"</w:t>
+      </w:r>
+      <w:r>
+        <w:rPr>
+          <w:b/>
+        </w:rPr>
+        <w:t>Bottom</w:t>
+      </w:r>
+      <w:r>
+        <w:t>"/"</w:t>
+      </w:r>
+      <w:r>
+        <w:rPr>
+          <w:b/>
+        </w:rPr>
+        <w:t>Right</w:t>
+      </w:r>
+      <w:r>
+        <w:t>"/"</w:t>
+      </w:r>
+      <w:r>
+        <w:rPr>
+          <w:b/>
+        </w:rPr>
+        <w:t>Left</w:t>
+      </w:r>
+      <w:r>
+        <w:t>", depending on that on which side of the matrix lies the exit (there won't be an exit in the corners of the matrix). If you've come to a dead end, you must print "</w:t>
+      </w:r>
+      <w:r>
+        <w:rPr>
+          <w:b/>
+        </w:rPr>
+        <w:t>Dead end</w:t>
+      </w:r>
+      <w:r>
+        <w:t xml:space="preserve">", followed by a </w:t>
+      </w:r>
+      <w:r>
+        <w:rPr>
+          <w:b/>
+        </w:rPr>
+        <w:t>quadrant number</w:t>
+      </w:r>
+      <w:r>
+        <w:t>,</w:t>
+      </w:r>
+      <w:r>
+        <w:rPr>
+          <w:b/>
+        </w:rPr>
+        <w:t xml:space="preserve"> </w:t>
+      </w:r>
+      <w:r>
+        <w:t>in which the end of the path is.</w:t>
+      </w:r>
+      <w:r>
+        <w:rPr>
+          <w:noProof/>
+        </w:rPr>
+        <w:t xml:space="preserve"> See the examples below to understand how it works. </w:t>
+      </w:r>
+    </w:p>
+    <w:p>
+      <w:pPr>
+        <w:rPr>
+          <w:noProof/>
+        </w:rPr>
+      </w:pPr>
+      <w:r>
+        <w:rPr>
+          <w:noProof/>
+        </w:rPr>
+        <w:drawing>
+          <wp:inline distT="0" distB="0" distL="0" distR="0" wp14:anchorId="683A0523" wp14:editId="23C629FE">
+            <wp:extent cx="5969000" cy="996950"/>
+            <wp:effectExtent l="0" t="0" r="0" b="0"/>
+            <wp:docPr id="10" name="Picture 10"/>
+            <wp:cNvGraphicFramePr>
+              <a:graphicFrameLocks xmlns:a="http://schemas.openxmlformats.org/drawingml/2006/main" noChangeAspect="1"/>
+            </wp:cNvGraphicFramePr>
+            <a:graphic xmlns:a="http://schemas.openxmlformats.org/drawingml/2006/main">
+              <a:graphicData uri="http://schemas.openxmlformats.org/drawingml/2006/picture">
+                <pic:pic xmlns:pic="http://schemas.openxmlformats.org/drawingml/2006/picture">
+                  <pic:nvPicPr>
+                    <pic:cNvPr id="0" name="Picture 10"/>
+                    <pic:cNvPicPr>
+                      <a:picLocks noChangeAspect="1" noChangeArrowheads="1"/>
+                    </pic:cNvPicPr>
+                  </pic:nvPicPr>
+                  <pic:blipFill>
+                    <a:blip r:embed="rId8">
+                      <a:extLst>
+                        <a:ext uri="{28A0092B-C50C-407E-A947-70E740481C1C}">
+                          <a14:useLocalDpi xmlns:a14="http://schemas.microsoft.com/office/drawing/2010/main" val="0"/>
+                        </a:ext>
+                      </a:extLst>
+                    </a:blip>
+                    <a:srcRect/>
+                    <a:stretch>
+                      <a:fillRect/>
+                    </a:stretch>
+                  </pic:blipFill>
+                  <pic:spPr bwMode="auto">
+                    <a:xfrm>
+                      <a:off x="0" y="0"/>
+                      <a:ext cx="5969000" cy="996950"/>
+                    </a:xfrm>
+                    <a:prstGeom prst="rect">
+                      <a:avLst/>
+                    </a:prstGeom>
+                    <a:noFill/>
+                    <a:ln>
+                      <a:noFill/>
+                    </a:ln>
+                  </pic:spPr>
+                </pic:pic>
+              </a:graphicData>
+            </a:graphic>
+          </wp:inline>
+        </w:drawing>
+      </w:r>
+    </w:p>
+    <w:p>
+      <w:pPr>
+        <w:jc w:val="center"/>
+      </w:pPr>
+      <w:r>
+        <w:rPr>
+          <w:noProof/>
+        </w:rPr>
+        <w:lastRenderedPageBreak/>
+        <w:drawing>
+          <wp:inline distT="0" distB="0" distL="0" distR="0" wp14:anchorId="14E40162" wp14:editId="560CE5A3">
+            <wp:extent cx="5861050" cy="1701800"/>
+            <wp:effectExtent l="0" t="0" r="6350" b="0"/>
+            <wp:docPr id="9" name="Picture 9"/>
+            <wp:cNvGraphicFramePr>
+              <a:graphicFrameLocks xmlns:a="http://schemas.openxmlformats.org/drawingml/2006/main" noChangeAspect="1"/>
+            </wp:cNvGraphicFramePr>
+            <a:graphic xmlns:a="http://schemas.openxmlformats.org/drawingml/2006/main">
+              <a:graphicData uri="http://schemas.openxmlformats.org/drawingml/2006/picture">
+                <pic:pic xmlns:pic="http://schemas.openxmlformats.org/drawingml/2006/picture">
+                  <pic:nvPicPr>
+                    <pic:cNvPr id="0" name="Picture 9"/>
+                    <pic:cNvPicPr>
+                      <a:picLocks noChangeAspect="1" noChangeArrowheads="1"/>
+                    </pic:cNvPicPr>
+                  </pic:nvPicPr>
+                  <pic:blipFill>
+                    <a:blip r:embed="rId9">
+                      <a:extLst>
+                        <a:ext uri="{28A0092B-C50C-407E-A947-70E740481C1C}">
+                          <a14:useLocalDpi xmlns:a14="http://schemas.microsoft.com/office/drawing/2010/main" val="0"/>
+                        </a:ext>
+                      </a:extLst>
+                    </a:blip>
+                    <a:srcRect r="1915"/>
+                    <a:stretch>
+                      <a:fillRect/>
+                    </a:stretch>
+                  </pic:blipFill>
+                  <pic:spPr bwMode="auto">
+                    <a:xfrm>
+                      <a:off x="0" y="0"/>
+                      <a:ext cx="5861050" cy="1701800"/>
+                    </a:xfrm>
+                    <a:prstGeom prst="rect">
+                      <a:avLst/>
+                    </a:prstGeom>
+                    <a:noFill/>
+                    <a:ln>
+                      <a:noFill/>
+                    </a:ln>
+                  </pic:spPr>
+                </pic:pic>
+              </a:graphicData>
+            </a:graphic>
+          </wp:inline>
+        </w:drawing>
+      </w:r>
+    </w:p>
+    <w:p>
+      <w:pPr>
+        <w:pStyle w:val="Heading3"/>
+      </w:pPr>
+      <w:r>
+        <w:t>Constraints</w:t>
+      </w:r>
+    </w:p>
+    <w:p>
+      <w:pPr>
+        <w:pStyle w:val="ListParagraph"/>
+        <w:numPr>
+          <w:ilvl w:val="0"/>
+          <w:numId w:val="24"/>
+        </w:numPr>
+      </w:pPr>
+      <w:r>
+        <w:t>The number of rows and columns of the primary matrix will always be an even number.</w:t>
+      </w:r>
+    </w:p>
+    <w:p>
+      <w:r>
+        <w:t>Scroll down for examples.</w:t>
+      </w:r>
+    </w:p>
+    <w:p>
+      <w:pPr>
+        <w:spacing w:before="0" w:after="200"/>
+        <w:jc w:val="left"/>
+      </w:pPr>
+      <w:r>
+        <w:br w:type="page"/>
+      </w:r>
+    </w:p>
+    <w:p>
+      <w:pPr>
+        <w:pStyle w:val="Heading3"/>
+        <w:rPr>
+          <w:color w:val="auto"/>
+          <w:sz w:val="22"/>
+          <w:szCs w:val="22"/>
+        </w:rPr>
+      </w:pPr>
+      <w:r>
+        <w:lastRenderedPageBreak/>
+        <w:t>Examples</w:t>
+      </w:r>
+    </w:p>
+    <w:tbl>
+      <w:tblPr>
+        <w:tblW w:w="9795" w:type="dxa"/>
+        <w:tblInd w:w="99" w:type="dxa"/>
+        <w:tblBorders>
+          <w:top w:val="single" w:sz="4" w:space="0" w:color="auto"/>
+          <w:left w:val="single" w:sz="4" w:space="0" w:color="auto"/>
+          <w:bottom w:val="single" w:sz="4" w:space="0" w:color="auto"/>
+          <w:right w:val="single" w:sz="4" w:space="0" w:color="auto"/>
+          <w:insideH w:val="single" w:sz="4" w:space="0" w:color="auto"/>
+          <w:insideV w:val="single" w:sz="4" w:space="0" w:color="auto"/>
+        </w:tblBorders>
+        <w:tblLayout w:type="fixed"/>
+        <w:tblCellMar>
+          <w:top w:w="57" w:type="dxa"/>
+          <w:left w:w="85" w:type="dxa"/>
+          <w:bottom w:w="57" w:type="dxa"/>
+          <w:right w:w="85" w:type="dxa"/>
+        </w:tblCellMar>
+        <w:tblLook w:val="04A0" w:firstRow="1" w:lastRow="0" w:firstColumn="1" w:lastColumn="0" w:noHBand="0" w:noVBand="1"/>
+      </w:tblPr>
+      <w:tblGrid>
+        <w:gridCol w:w="4987"/>
+        <w:gridCol w:w="4808"/>
+      </w:tblGrid>
+      <w:tr>
+        <w:trPr>
+          <w:trHeight w:val="22"/>
+        </w:trPr>
+        <w:tc>
+          <w:tcPr>
+            <w:tcW w:w="4988" w:type="dxa"/>
+            <w:tcBorders>
+              <w:top w:val="single" w:sz="4" w:space="0" w:color="auto"/>
+              <w:left w:val="single" w:sz="4" w:space="0" w:color="auto"/>
+              <w:bottom w:val="single" w:sz="4" w:space="0" w:color="auto"/>
+              <w:right w:val="single" w:sz="4" w:space="0" w:color="auto"/>
+            </w:tcBorders>
+            <w:shd w:val="clear" w:color="auto" w:fill="D9D9D9" w:themeFill="background1" w:themeFillShade="D9"/>
+            <w:hideMark/>
+          </w:tcPr>
+          <w:p>
+            <w:pPr>
+              <w:spacing w:after="0" w:line="240" w:lineRule="auto"/>
+              <w:rPr>
+                <w:rStyle w:val="Strong"/>
+                <w:noProof/>
+                <w:sz w:val="24"/>
+                <w:szCs w:val="24"/>
+              </w:rPr>
+            </w:pPr>
+            <w:r>
+              <w:rPr>
+                <w:rStyle w:val="Strong"/>
+                <w:noProof/>
+                <w:sz w:val="24"/>
+                <w:szCs w:val="24"/>
+              </w:rPr>
+              <w:t>Input</w:t>
+            </w:r>
+          </w:p>
+        </w:tc>
+        <w:tc>
+          <w:tcPr>
+            <w:tcW w:w="4807" w:type="dxa"/>
+            <w:tcBorders>
+              <w:top w:val="single" w:sz="4" w:space="0" w:color="auto"/>
+              <w:left w:val="single" w:sz="4" w:space="0" w:color="auto"/>
+              <w:bottom w:val="single" w:sz="4" w:space="0" w:color="auto"/>
+              <w:right w:val="single" w:sz="4" w:space="0" w:color="auto"/>
+            </w:tcBorders>
+            <w:shd w:val="clear" w:color="auto" w:fill="D9D9D9" w:themeFill="background1" w:themeFillShade="D9"/>
+            <w:hideMark/>
+          </w:tcPr>
+          <w:p>
+            <w:pPr>
+              <w:spacing w:after="0" w:line="240" w:lineRule="auto"/>
+              <w:rPr>
+                <w:rStyle w:val="Strong"/>
+                <w:noProof/>
+                <w:sz w:val="24"/>
+                <w:szCs w:val="24"/>
+              </w:rPr>
+            </w:pPr>
+            <w:r>
+              <w:rPr>
+                <w:rStyle w:val="Strong"/>
+                <w:noProof/>
+                <w:sz w:val="24"/>
+                <w:szCs w:val="24"/>
+              </w:rPr>
+              <w:t>Output</w:t>
+            </w:r>
+          </w:p>
+        </w:tc>
+      </w:tr>
+      <w:tr>
+        <w:trPr>
+          <w:trHeight w:val="628"/>
+        </w:trPr>
+        <w:tc>
+          <w:tcPr>
+            <w:tcW w:w="4988" w:type="dxa"/>
+            <w:tcBorders>
+              <w:top w:val="single" w:sz="4" w:space="0" w:color="auto"/>
+              <w:left w:val="single" w:sz="4" w:space="0" w:color="auto"/>
+              <w:bottom w:val="single" w:sz="4" w:space="0" w:color="auto"/>
+              <w:right w:val="single" w:sz="4" w:space="0" w:color="auto"/>
+            </w:tcBorders>
+            <w:hideMark/>
+          </w:tcPr>
+          <w:p>
+            <w:pPr>
+              <w:spacing w:after="0" w:line="240" w:lineRule="auto"/>
+              <w:rPr>
+                <w:rFonts w:ascii="Consolas" w:hAnsi="Consolas" w:cs="Consolas"/>
+                <w:sz w:val="21"/>
+                <w:szCs w:val="21"/>
+              </w:rPr>
+            </w:pPr>
+            <w:r>
+              <w:rPr>
+                <w:rFonts w:ascii="Consolas" w:hAnsi="Consolas" w:cs="Consolas"/>
+                <w:noProof/>
+                <w:sz w:val="21"/>
+                <w:szCs w:val="21"/>
+              </w:rPr>
+              <w:t>[[1, 1, 0, 1, 1, 1, 1, 0],</w:t>
+            </w:r>
+          </w:p>
+          <w:p>
+            <w:pPr>
+              <w:spacing w:after="0" w:line="240" w:lineRule="auto"/>
+              <w:rPr>
+                <w:rFonts w:ascii="Consolas" w:hAnsi="Consolas" w:cs="Consolas"/>
+                <w:noProof/>
+                <w:sz w:val="21"/>
+                <w:szCs w:val="21"/>
+              </w:rPr>
+            </w:pPr>
+            <w:r>
+              <w:rPr>
+                <w:rFonts w:ascii="Consolas" w:hAnsi="Consolas" w:cs="Consolas"/>
+                <w:noProof/>
+                <w:sz w:val="21"/>
+                <w:szCs w:val="21"/>
+              </w:rPr>
+              <w:t xml:space="preserve"> [0, 1, 1, 1, 0, 0, 0, 1],</w:t>
+            </w:r>
+          </w:p>
+          <w:p>
+            <w:pPr>
+              <w:spacing w:after="0" w:line="240" w:lineRule="auto"/>
+              <w:rPr>
+                <w:rFonts w:ascii="Consolas" w:hAnsi="Consolas" w:cs="Consolas"/>
+                <w:noProof/>
+                <w:sz w:val="21"/>
+                <w:szCs w:val="21"/>
+              </w:rPr>
+            </w:pPr>
+            <w:r>
+              <w:rPr>
+                <w:rFonts w:ascii="Consolas" w:hAnsi="Consolas" w:cs="Consolas"/>
+                <w:noProof/>
+                <w:sz w:val="21"/>
+                <w:szCs w:val="21"/>
+              </w:rPr>
+              <w:t xml:space="preserve"> [1, 0, 0, 1, 0, 0, 0, 1],</w:t>
+            </w:r>
+          </w:p>
+          <w:p>
+            <w:pPr>
+              <w:spacing w:after="0" w:line="240" w:lineRule="auto"/>
+              <w:rPr>
+                <w:rFonts w:ascii="Consolas" w:hAnsi="Consolas" w:cs="Consolas"/>
+                <w:noProof/>
+                <w:sz w:val="21"/>
+                <w:szCs w:val="21"/>
+              </w:rPr>
+            </w:pPr>
+            <w:r>
+              <w:rPr>
+                <w:rFonts w:ascii="Consolas" w:hAnsi="Consolas" w:cs="Consolas"/>
+                <w:noProof/>
+                <w:sz w:val="21"/>
+                <w:szCs w:val="21"/>
+              </w:rPr>
+              <w:t xml:space="preserve"> [0, 0, 0, 1, 1, 0, 0, 1],</w:t>
+            </w:r>
+          </w:p>
+          <w:p>
+            <w:pPr>
+              <w:spacing w:after="0" w:line="240" w:lineRule="auto"/>
+              <w:rPr>
+                <w:rFonts w:ascii="Consolas" w:hAnsi="Consolas" w:cs="Consolas"/>
+                <w:noProof/>
+                <w:sz w:val="21"/>
+                <w:szCs w:val="21"/>
+              </w:rPr>
+            </w:pPr>
+            <w:r>
+              <w:rPr>
+                <w:rFonts w:ascii="Consolas" w:hAnsi="Consolas" w:cs="Consolas"/>
+                <w:noProof/>
+                <w:sz w:val="21"/>
+                <w:szCs w:val="21"/>
+              </w:rPr>
+              <w:t xml:space="preserve"> [1, 0, 0, 1, 1, 1, 1, 1],</w:t>
+            </w:r>
+          </w:p>
+          <w:p>
+            <w:pPr>
+              <w:spacing w:after="0" w:line="240" w:lineRule="auto"/>
+              <w:rPr>
+                <w:rFonts w:ascii="Consolas" w:hAnsi="Consolas" w:cs="Consolas"/>
+                <w:noProof/>
+                <w:sz w:val="21"/>
+                <w:szCs w:val="21"/>
+              </w:rPr>
+            </w:pPr>
+            <w:r>
+              <w:rPr>
+                <w:rFonts w:ascii="Consolas" w:hAnsi="Consolas" w:cs="Consolas"/>
+                <w:noProof/>
+                <w:sz w:val="21"/>
+                <w:szCs w:val="21"/>
+              </w:rPr>
+              <w:t xml:space="preserve"> [1, 0, 1, 1, 0, 1, 0, 0]],</w:t>
+            </w:r>
+          </w:p>
+          <w:p>
+            <w:pPr>
+              <w:spacing w:after="0" w:line="240" w:lineRule="auto"/>
+              <w:rPr>
+                <w:rFonts w:ascii="Consolas" w:hAnsi="Consolas" w:cs="Consolas"/>
+                <w:noProof/>
+                <w:sz w:val="21"/>
+                <w:szCs w:val="21"/>
+              </w:rPr>
+            </w:pPr>
+            <w:r>
+              <w:rPr>
+                <w:rFonts w:ascii="Consolas" w:hAnsi="Consolas" w:cs="Consolas"/>
+                <w:noProof/>
+                <w:sz w:val="21"/>
+                <w:szCs w:val="21"/>
+              </w:rPr>
+              <w:t>[[0, 1, 1],</w:t>
+            </w:r>
+          </w:p>
+          <w:p>
+            <w:pPr>
+              <w:spacing w:after="0" w:line="240" w:lineRule="auto"/>
+              <w:rPr>
+                <w:rFonts w:ascii="Consolas" w:hAnsi="Consolas" w:cs="Consolas"/>
+                <w:noProof/>
+                <w:sz w:val="21"/>
+                <w:szCs w:val="21"/>
+              </w:rPr>
+            </w:pPr>
+            <w:r>
+              <w:rPr>
+                <w:rFonts w:ascii="Consolas" w:hAnsi="Consolas" w:cs="Consolas"/>
+                <w:noProof/>
+                <w:sz w:val="21"/>
+                <w:szCs w:val="21"/>
+              </w:rPr>
+              <w:t xml:space="preserve"> [0, 1, 0],</w:t>
+            </w:r>
+          </w:p>
+          <w:p>
+            <w:pPr>
+              <w:spacing w:after="0" w:line="240" w:lineRule="auto"/>
+              <w:rPr>
+                <w:rFonts w:ascii="Consolas" w:hAnsi="Consolas" w:cs="Consolas"/>
+                <w:noProof/>
+                <w:sz w:val="21"/>
+                <w:szCs w:val="21"/>
+              </w:rPr>
+            </w:pPr>
+            <w:r>
+              <w:rPr>
+                <w:rFonts w:ascii="Consolas" w:hAnsi="Consolas" w:cs="Consolas"/>
+                <w:noProof/>
+                <w:sz w:val="21"/>
+                <w:szCs w:val="21"/>
+              </w:rPr>
+              <w:t xml:space="preserve"> [1, 1, 0]],</w:t>
+            </w:r>
+          </w:p>
+          <w:p>
+            <w:pPr>
+              <w:spacing w:after="0" w:line="240" w:lineRule="auto"/>
+              <w:rPr>
+                <w:rFonts w:ascii="Consolas" w:hAnsi="Consolas" w:cs="Consolas"/>
+                <w:noProof/>
+                <w:sz w:val="21"/>
+                <w:szCs w:val="21"/>
+              </w:rPr>
+            </w:pPr>
+            <w:r>
+              <w:rPr>
+                <w:rFonts w:ascii="Consolas" w:hAnsi="Consolas" w:cs="Consolas"/>
+                <w:noProof/>
+                <w:sz w:val="21"/>
+                <w:szCs w:val="21"/>
+              </w:rPr>
+              <w:t>[[1, 1],</w:t>
+            </w:r>
+          </w:p>
+          <w:p>
+            <w:pPr>
+              <w:spacing w:after="0" w:line="240" w:lineRule="auto"/>
+              <w:rPr>
+                <w:rFonts w:ascii="Consolas" w:hAnsi="Consolas" w:cs="Consolas"/>
+                <w:noProof/>
+                <w:sz w:val="21"/>
+                <w:szCs w:val="21"/>
+              </w:rPr>
+            </w:pPr>
+            <w:r>
+              <w:rPr>
+                <w:rFonts w:ascii="Consolas" w:hAnsi="Consolas" w:cs="Consolas"/>
+                <w:noProof/>
+                <w:sz w:val="21"/>
+                <w:szCs w:val="21"/>
+              </w:rPr>
+              <w:t xml:space="preserve"> [2, 3],</w:t>
+            </w:r>
+          </w:p>
+          <w:p>
+            <w:pPr>
+              <w:spacing w:after="0" w:line="240" w:lineRule="auto"/>
+              <w:rPr>
+                <w:rFonts w:ascii="Consolas" w:hAnsi="Consolas" w:cs="Consolas"/>
+                <w:noProof/>
+                <w:sz w:val="21"/>
+                <w:szCs w:val="21"/>
+              </w:rPr>
+            </w:pPr>
+            <w:r>
+              <w:rPr>
+                <w:rFonts w:ascii="Consolas" w:hAnsi="Consolas" w:cs="Consolas"/>
+                <w:noProof/>
+                <w:sz w:val="21"/>
+                <w:szCs w:val="21"/>
+              </w:rPr>
+              <w:t xml:space="preserve"> [5, 3]],</w:t>
+            </w:r>
+          </w:p>
+          <w:p>
+            <w:pPr>
+              <w:spacing w:after="0" w:line="240" w:lineRule="auto"/>
+              <w:rPr>
+                <w:rFonts w:ascii="Consolas" w:hAnsi="Consolas" w:cs="Consolas"/>
+                <w:noProof/>
+                <w:sz w:val="21"/>
+                <w:szCs w:val="21"/>
+              </w:rPr>
+            </w:pPr>
+            <w:r>
+              <w:rPr>
+                <w:rFonts w:ascii="Consolas" w:hAnsi="Consolas" w:cs="Consolas"/>
+                <w:noProof/>
+                <w:sz w:val="21"/>
+                <w:szCs w:val="21"/>
+              </w:rPr>
+              <w:t>[0, 2]</w:t>
+            </w:r>
+          </w:p>
+        </w:tc>
+        <w:tc>
+          <w:tcPr>
+            <w:tcW w:w="4807" w:type="dxa"/>
+            <w:tcBorders>
+              <w:top w:val="single" w:sz="4" w:space="0" w:color="auto"/>
+              <w:left w:val="single" w:sz="4" w:space="0" w:color="auto"/>
+              <w:bottom w:val="single" w:sz="4" w:space="0" w:color="auto"/>
+              <w:right w:val="single" w:sz="4" w:space="0" w:color="auto"/>
+            </w:tcBorders>
+          </w:tcPr>
+          <w:p>
+            <w:pPr>
+              <w:spacing w:after="0" w:line="240" w:lineRule="auto"/>
+              <w:rPr>
+                <w:rFonts w:ascii="Consolas" w:hAnsi="Consolas" w:cs="Consolas"/>
+                <w:noProof/>
+                <w:sz w:val="21"/>
+                <w:szCs w:val="21"/>
+              </w:rPr>
+            </w:pPr>
+            <w:r>
+              <w:rPr>
+                <w:rFonts w:ascii="Consolas" w:hAnsi="Consolas" w:cs="Consolas"/>
+                <w:noProof/>
+                <w:sz w:val="21"/>
+                <w:szCs w:val="21"/>
+              </w:rPr>
+              <w:t>15</w:t>
+            </w:r>
+          </w:p>
+          <w:p>
+            <w:pPr>
+              <w:spacing w:after="0" w:line="240" w:lineRule="auto"/>
+              <w:rPr>
+                <w:rFonts w:ascii="Consolas" w:hAnsi="Consolas" w:cs="Consolas"/>
+                <w:noProof/>
+                <w:sz w:val="21"/>
+                <w:szCs w:val="21"/>
+              </w:rPr>
+            </w:pPr>
+            <w:r>
+              <w:rPr>
+                <w:rFonts w:ascii="Consolas" w:hAnsi="Consolas" w:cs="Consolas"/>
+                <w:noProof/>
+                <w:sz w:val="21"/>
+                <w:szCs w:val="21"/>
+              </w:rPr>
+              <w:t>Bottom</w:t>
+            </w:r>
+          </w:p>
+          <w:p>
+            <w:pPr>
+              <w:spacing w:after="0" w:line="240" w:lineRule="auto"/>
+              <w:rPr>
+                <w:rFonts w:ascii="Consolas" w:hAnsi="Consolas" w:cs="Consolas"/>
+                <w:noProof/>
+                <w:sz w:val="21"/>
+                <w:szCs w:val="21"/>
+              </w:rPr>
+            </w:pPr>
+          </w:p>
+        </w:tc>
+      </w:tr>
+      <w:tr>
+        <w:trPr>
+          <w:trHeight w:val="298"/>
+        </w:trPr>
+        <w:tc>
+          <w:tcPr>
+            <w:tcW w:w="9796" w:type="dxa"/>
+            <w:gridSpan w:val="2"/>
+            <w:tcBorders>
+              <w:top w:val="single" w:sz="4" w:space="0" w:color="auto"/>
+              <w:left w:val="single" w:sz="4" w:space="0" w:color="000000"/>
+              <w:bottom w:val="single" w:sz="4" w:space="0" w:color="auto"/>
+              <w:right w:val="single" w:sz="4" w:space="0" w:color="auto"/>
+            </w:tcBorders>
+            <w:shd w:val="clear" w:color="auto" w:fill="D9D9D9" w:themeFill="background1" w:themeFillShade="D9"/>
+            <w:hideMark/>
+          </w:tcPr>
+          <w:p>
+            <w:pPr>
+              <w:spacing w:after="0" w:line="240" w:lineRule="auto"/>
+              <w:jc w:val="center"/>
+              <w:rPr>
+                <w:rStyle w:val="Strong"/>
+                <w:sz w:val="24"/>
+                <w:szCs w:val="24"/>
+              </w:rPr>
+            </w:pPr>
+            <w:r>
+              <w:rPr>
+                <w:rStyle w:val="Strong"/>
+                <w:noProof/>
+                <w:sz w:val="24"/>
+                <w:szCs w:val="24"/>
+              </w:rPr>
+              <w:t>Explanation</w:t>
+            </w:r>
+          </w:p>
+        </w:tc>
+      </w:tr>
+      <w:tr>
+        <w:trPr>
+          <w:trHeight w:val="628"/>
+        </w:trPr>
+        <w:tc>
+          <w:tcPr>
+            <w:tcW w:w="9796" w:type="dxa"/>
+            <w:gridSpan w:val="2"/>
+            <w:tcBorders>
+              <w:top w:val="single" w:sz="4" w:space="0" w:color="auto"/>
+              <w:left w:val="single" w:sz="4" w:space="0" w:color="000000"/>
+              <w:bottom w:val="single" w:sz="4" w:space="0" w:color="auto"/>
+              <w:right w:val="single" w:sz="4" w:space="0" w:color="auto"/>
+            </w:tcBorders>
+            <w:hideMark/>
+          </w:tcPr>
+          <w:p>
+            <w:pPr>
+              <w:spacing w:after="0" w:line="240" w:lineRule="auto"/>
+              <w:rPr>
+                <w:rFonts w:ascii="Consolas" w:hAnsi="Consolas" w:cs="Consolas"/>
+                <w:sz w:val="21"/>
+                <w:szCs w:val="21"/>
+              </w:rPr>
+            </w:pPr>
+            <w:r>
+              <w:rPr>
+                <w:noProof/>
+              </w:rPr>
+              <w:drawing>
+                <wp:inline distT="0" distB="0" distL="0" distR="0" wp14:anchorId="0A15D523" wp14:editId="03775F8B">
+                  <wp:extent cx="5969000" cy="3422650"/>
+                  <wp:effectExtent l="0" t="0" r="0" b="6350"/>
+                  <wp:docPr id="8" name="Picture 8"/>
+                  <wp:cNvGraphicFramePr>
+                    <a:graphicFrameLocks xmlns:a="http://schemas.openxmlformats.org/drawingml/2006/main" noChangeAspect="1"/>
+                  </wp:cNvGraphicFramePr>
+                  <a:graphic xmlns:a="http://schemas.openxmlformats.org/drawingml/2006/main">
+                    <a:graphicData uri="http://schemas.openxmlformats.org/drawingml/2006/picture">
+                      <pic:pic xmlns:pic="http://schemas.openxmlformats.org/drawingml/2006/picture">
+                        <pic:nvPicPr>
+                          <pic:cNvPr id="0" name="Picture 8"/>
+                          <pic:cNvPicPr>
+                            <a:picLocks noChangeAspect="1" noChangeArrowheads="1"/>
+                          </pic:cNvPicPr>
+                        </pic:nvPicPr>
+                        <pic:blipFill>
+                          <a:blip r:embed="rId10">
+                            <a:extLst>
+                              <a:ext uri="{28A0092B-C50C-407E-A947-70E740481C1C}">
+                                <a14:useLocalDpi xmlns:a14="http://schemas.microsoft.com/office/drawing/2010/main" val="0"/>
+                              </a:ext>
+                            </a:extLst>
+                          </a:blip>
+                          <a:srcRect/>
+                          <a:stretch>
+                            <a:fillRect/>
+                          </a:stretch>
+                        </pic:blipFill>
+                        <pic:spPr bwMode="auto">
+                          <a:xfrm>
+                            <a:off x="0" y="0"/>
+                            <a:ext cx="5969000" cy="3422650"/>
+                          </a:xfrm>
+                          <a:prstGeom prst="rect">
+                            <a:avLst/>
+                          </a:prstGeom>
+                          <a:noFill/>
+                          <a:ln>
+                            <a:noFill/>
+                          </a:ln>
+                        </pic:spPr>
+                      </pic:pic>
+                    </a:graphicData>
+                  </a:graphic>
+                </wp:inline>
+              </w:drawing>
+            </w:r>
+          </w:p>
+          <w:p>
+            <w:pPr>
+              <w:spacing w:after="0" w:line="240" w:lineRule="auto"/>
+              <w:jc w:val="center"/>
+              <w:rPr>
+                <w:rFonts w:ascii="Consolas" w:hAnsi="Consolas" w:cs="Consolas"/>
+                <w:noProof/>
+                <w:sz w:val="21"/>
+                <w:szCs w:val="21"/>
+              </w:rPr>
+            </w:pPr>
+            <w:r>
+              <w:rPr>
+                <w:noProof/>
+              </w:rPr>
+              <w:drawing>
+                <wp:inline distT="0" distB="0" distL="0" distR="0" wp14:anchorId="029E4C9A" wp14:editId="223EC0E5">
+                  <wp:extent cx="3060700" cy="1530350"/>
+                  <wp:effectExtent l="0" t="0" r="6350" b="0"/>
+                  <wp:docPr id="7" name="Picture 7"/>
+                  <wp:cNvGraphicFramePr>
+                    <a:graphicFrameLocks xmlns:a="http://schemas.openxmlformats.org/drawingml/2006/main" noChangeAspect="1"/>
+                  </wp:cNvGraphicFramePr>
+                  <a:graphic xmlns:a="http://schemas.openxmlformats.org/drawingml/2006/main">
+                    <a:graphicData uri="http://schemas.openxmlformats.org/drawingml/2006/picture">
+                      <pic:pic xmlns:pic="http://schemas.openxmlformats.org/drawingml/2006/picture">
+                        <pic:nvPicPr>
+                          <pic:cNvPr id="0" name="Picture 7"/>
+                          <pic:cNvPicPr>
+                            <a:picLocks noChangeAspect="1" noChangeArrowheads="1"/>
+                          </pic:cNvPicPr>
+                        </pic:nvPicPr>
+                        <pic:blipFill>
+                          <a:blip r:embed="rId11">
+                            <a:extLst>
+                              <a:ext uri="{28A0092B-C50C-407E-A947-70E740481C1C}">
+                                <a14:useLocalDpi xmlns:a14="http://schemas.microsoft.com/office/drawing/2010/main" val="0"/>
+                              </a:ext>
+                            </a:extLst>
+                          </a:blip>
+                          <a:srcRect/>
+                          <a:stretch>
+                            <a:fillRect/>
+                          </a:stretch>
+                        </pic:blipFill>
+                        <pic:spPr bwMode="auto">
+                          <a:xfrm>
+                            <a:off x="0" y="0"/>
+                            <a:ext cx="3060700" cy="1530350"/>
+                          </a:xfrm>
+                          <a:prstGeom prst="rect">
+                            <a:avLst/>
+                          </a:prstGeom>
+                          <a:noFill/>
+                          <a:ln>
+                            <a:noFill/>
+                          </a:ln>
+                        </pic:spPr>
+                      </pic:pic>
+                    </a:graphicData>
+                  </a:graphic>
+                </wp:inline>
+              </w:drawing>
+            </w:r>
+          </w:p>
+        </w:tc>
+      </w:tr>
+    </w:tbl>
+    <w:p/>
+    <w:tbl>
+      <w:tblPr>
+        <w:tblW w:w="9795" w:type="dxa"/>
+        <w:tblInd w:w="99" w:type="dxa"/>
+        <w:tblBorders>
+          <w:top w:val="single" w:sz="4" w:space="0" w:color="auto"/>
+          <w:left w:val="single" w:sz="4" w:space="0" w:color="auto"/>
+          <w:bottom w:val="single" w:sz="4" w:space="0" w:color="auto"/>
+          <w:right w:val="single" w:sz="4" w:space="0" w:color="auto"/>
+          <w:insideH w:val="single" w:sz="4" w:space="0" w:color="auto"/>
+          <w:insideV w:val="single" w:sz="4" w:space="0" w:color="auto"/>
+        </w:tblBorders>
+        <w:tblLayout w:type="fixed"/>
+        <w:tblCellMar>
+          <w:top w:w="57" w:type="dxa"/>
+          <w:left w:w="85" w:type="dxa"/>
+          <w:bottom w:w="57" w:type="dxa"/>
+          <w:right w:w="85" w:type="dxa"/>
+        </w:tblCellMar>
+        <w:tblLook w:val="04A0" w:firstRow="1" w:lastRow="0" w:firstColumn="1" w:lastColumn="0" w:noHBand="0" w:noVBand="1"/>
+      </w:tblPr>
+      <w:tblGrid>
+        <w:gridCol w:w="4987"/>
+        <w:gridCol w:w="4808"/>
+      </w:tblGrid>
+      <w:tr>
+        <w:trPr>
+          <w:trHeight w:val="22"/>
+        </w:trPr>
+        <w:tc>
+          <w:tcPr>
+            <w:tcW w:w="4988" w:type="dxa"/>
+            <w:tcBorders>
+              <w:top w:val="single" w:sz="4" w:space="0" w:color="auto"/>
+              <w:left w:val="single" w:sz="4" w:space="0" w:color="auto"/>
+              <w:bottom w:val="single" w:sz="4" w:space="0" w:color="auto"/>
+              <w:right w:val="single" w:sz="4" w:space="0" w:color="auto"/>
+            </w:tcBorders>
+            <w:shd w:val="clear" w:color="auto" w:fill="D9D9D9" w:themeFill="background1" w:themeFillShade="D9"/>
+            <w:hideMark/>
+          </w:tcPr>
+          <w:p>
+            <w:pPr>
+              <w:spacing w:after="0" w:line="240" w:lineRule="auto"/>
+              <w:rPr>
+                <w:rStyle w:val="Strong"/>
+                <w:noProof/>
+                <w:sz w:val="24"/>
+                <w:szCs w:val="24"/>
+              </w:rPr>
+            </w:pPr>
+            <w:r>
+              <w:rPr>
+                <w:rStyle w:val="Strong"/>
+                <w:noProof/>
+                <w:sz w:val="24"/>
+                <w:szCs w:val="24"/>
+              </w:rPr>
+              <w:lastRenderedPageBreak/>
+              <w:t>Input</w:t>
+            </w:r>
+          </w:p>
+        </w:tc>
+        <w:tc>
+          <w:tcPr>
+            <w:tcW w:w="4808" w:type="dxa"/>
+            <w:tcBorders>
+              <w:top w:val="single" w:sz="4" w:space="0" w:color="auto"/>
+              <w:left w:val="single" w:sz="4" w:space="0" w:color="auto"/>
+              <w:bottom w:val="single" w:sz="4" w:space="0" w:color="auto"/>
+              <w:right w:val="single" w:sz="4" w:space="0" w:color="auto"/>
+            </w:tcBorders>
+            <w:shd w:val="clear" w:color="auto" w:fill="D9D9D9" w:themeFill="background1" w:themeFillShade="D9"/>
+            <w:hideMark/>
+          </w:tcPr>
+          <w:p>
+            <w:pPr>
+              <w:spacing w:after="0" w:line="240" w:lineRule="auto"/>
+              <w:rPr>
+                <w:rStyle w:val="Strong"/>
+                <w:noProof/>
+                <w:sz w:val="24"/>
+                <w:szCs w:val="24"/>
+              </w:rPr>
+            </w:pPr>
+            <w:r>
+              <w:rPr>
+                <w:rStyle w:val="Strong"/>
+                <w:noProof/>
+                <w:sz w:val="24"/>
+                <w:szCs w:val="24"/>
+              </w:rPr>
+              <w:t>Output</w:t>
+            </w:r>
+          </w:p>
+        </w:tc>
+      </w:tr>
+      <w:tr>
+        <w:trPr>
+          <w:trHeight w:val="628"/>
+        </w:trPr>
+        <w:tc>
+          <w:tcPr>
+            <w:tcW w:w="4988" w:type="dxa"/>
+            <w:tcBorders>
+              <w:top w:val="single" w:sz="4" w:space="0" w:color="auto"/>
+              <w:left w:val="single" w:sz="4" w:space="0" w:color="auto"/>
+              <w:bottom w:val="single" w:sz="4" w:space="0" w:color="auto"/>
+              <w:right w:val="single" w:sz="4" w:space="0" w:color="auto"/>
+            </w:tcBorders>
+            <w:hideMark/>
+          </w:tcPr>
+          <w:p>
+            <w:pPr>
+              <w:spacing w:after="0" w:line="240" w:lineRule="auto"/>
+              <w:rPr>
+                <w:rFonts w:ascii="Consolas" w:hAnsi="Consolas" w:cs="Consolas"/>
+                <w:sz w:val="21"/>
+                <w:szCs w:val="21"/>
+              </w:rPr>
+            </w:pPr>
+            <w:r>
+              <w:rPr>
+                <w:rFonts w:ascii="Consolas" w:hAnsi="Consolas" w:cs="Consolas"/>
+                <w:noProof/>
+                <w:sz w:val="21"/>
+                <w:szCs w:val="21"/>
+              </w:rPr>
+              <w:t>[[1, 1, 0, 1],</w:t>
+            </w:r>
+          </w:p>
+          <w:p>
+            <w:pPr>
+              <w:spacing w:after="0" w:line="240" w:lineRule="auto"/>
+              <w:rPr>
+                <w:rFonts w:ascii="Consolas" w:hAnsi="Consolas" w:cs="Consolas"/>
+                <w:noProof/>
+                <w:sz w:val="21"/>
+                <w:szCs w:val="21"/>
+              </w:rPr>
+            </w:pPr>
+            <w:r>
+              <w:rPr>
+                <w:rFonts w:ascii="Consolas" w:hAnsi="Consolas" w:cs="Consolas"/>
+                <w:noProof/>
+                <w:sz w:val="21"/>
+                <w:szCs w:val="21"/>
+              </w:rPr>
+              <w:t xml:space="preserve"> [0, 1, 1, 0],</w:t>
+            </w:r>
+          </w:p>
+          <w:p>
+            <w:pPr>
+              <w:spacing w:after="0" w:line="240" w:lineRule="auto"/>
+              <w:rPr>
+                <w:rFonts w:ascii="Consolas" w:hAnsi="Consolas" w:cs="Consolas"/>
+                <w:noProof/>
+                <w:sz w:val="21"/>
+                <w:szCs w:val="21"/>
+              </w:rPr>
+            </w:pPr>
+            <w:r>
+              <w:rPr>
+                <w:rFonts w:ascii="Consolas" w:hAnsi="Consolas" w:cs="Consolas"/>
+                <w:noProof/>
+                <w:sz w:val="21"/>
+                <w:szCs w:val="21"/>
+              </w:rPr>
+              <w:t xml:space="preserve"> [0, 0, 1, 0],</w:t>
+            </w:r>
+          </w:p>
+          <w:p>
+            <w:pPr>
+              <w:spacing w:after="0" w:line="240" w:lineRule="auto"/>
+              <w:rPr>
+                <w:rFonts w:ascii="Consolas" w:hAnsi="Consolas" w:cs="Consolas"/>
+                <w:noProof/>
+                <w:sz w:val="21"/>
+                <w:szCs w:val="21"/>
+              </w:rPr>
+            </w:pPr>
+            <w:r>
+              <w:rPr>
+                <w:rFonts w:ascii="Consolas" w:hAnsi="Consolas" w:cs="Consolas"/>
+                <w:noProof/>
+                <w:sz w:val="21"/>
+                <w:szCs w:val="21"/>
+              </w:rPr>
+              <w:t xml:space="preserve"> [1, 0, 1, 0]],</w:t>
+            </w:r>
+          </w:p>
+          <w:p>
+            <w:pPr>
+              <w:spacing w:after="0" w:line="240" w:lineRule="auto"/>
+              <w:rPr>
+                <w:rFonts w:ascii="Consolas" w:hAnsi="Consolas" w:cs="Consolas"/>
+                <w:noProof/>
+                <w:sz w:val="21"/>
+                <w:szCs w:val="21"/>
+              </w:rPr>
+            </w:pPr>
+            <w:r>
+              <w:rPr>
+                <w:rFonts w:ascii="Consolas" w:hAnsi="Consolas" w:cs="Consolas"/>
+                <w:noProof/>
+                <w:sz w:val="21"/>
+                <w:szCs w:val="21"/>
+              </w:rPr>
+              <w:t>[[0, 0, 1, 0, 1],</w:t>
+            </w:r>
+          </w:p>
+          <w:p>
+            <w:pPr>
+              <w:spacing w:after="0" w:line="240" w:lineRule="auto"/>
+              <w:rPr>
+                <w:rFonts w:ascii="Consolas" w:hAnsi="Consolas" w:cs="Consolas"/>
+                <w:noProof/>
+                <w:sz w:val="21"/>
+                <w:szCs w:val="21"/>
+              </w:rPr>
+            </w:pPr>
+            <w:r>
+              <w:rPr>
+                <w:rFonts w:ascii="Consolas" w:hAnsi="Consolas" w:cs="Consolas"/>
+                <w:noProof/>
+                <w:sz w:val="21"/>
+                <w:szCs w:val="21"/>
+              </w:rPr>
+              <w:t xml:space="preserve"> [1, 0, 0, 1, 1],</w:t>
+            </w:r>
+          </w:p>
+          <w:p>
+            <w:pPr>
+              <w:spacing w:after="0" w:line="240" w:lineRule="auto"/>
+              <w:rPr>
+                <w:rFonts w:ascii="Consolas" w:hAnsi="Consolas" w:cs="Consolas"/>
+                <w:noProof/>
+                <w:sz w:val="21"/>
+                <w:szCs w:val="21"/>
+              </w:rPr>
+            </w:pPr>
+            <w:r>
+              <w:rPr>
+                <w:rFonts w:ascii="Consolas" w:hAnsi="Consolas" w:cs="Consolas"/>
+                <w:noProof/>
+                <w:sz w:val="21"/>
+                <w:szCs w:val="21"/>
+              </w:rPr>
+              <w:t xml:space="preserve"> [1, 0, 1, 1, 1],</w:t>
+            </w:r>
+          </w:p>
+          <w:p>
+            <w:pPr>
+              <w:spacing w:after="0" w:line="240" w:lineRule="auto"/>
+              <w:rPr>
+                <w:rFonts w:ascii="Consolas" w:hAnsi="Consolas" w:cs="Consolas"/>
+                <w:noProof/>
+                <w:sz w:val="21"/>
+                <w:szCs w:val="21"/>
+              </w:rPr>
+            </w:pPr>
+            <w:r>
+              <w:rPr>
+                <w:rFonts w:ascii="Consolas" w:hAnsi="Consolas" w:cs="Consolas"/>
+                <w:noProof/>
+                <w:sz w:val="21"/>
+                <w:szCs w:val="21"/>
+              </w:rPr>
+              <w:t xml:space="preserve"> [1, 0, 1, 0, 1]],</w:t>
+            </w:r>
+          </w:p>
+          <w:p>
+            <w:pPr>
+              <w:spacing w:after="0" w:line="240" w:lineRule="auto"/>
+              <w:rPr>
+                <w:rFonts w:ascii="Consolas" w:hAnsi="Consolas" w:cs="Consolas"/>
+                <w:noProof/>
+                <w:sz w:val="21"/>
+                <w:szCs w:val="21"/>
+              </w:rPr>
+            </w:pPr>
+            <w:r>
+              <w:rPr>
+                <w:rFonts w:ascii="Consolas" w:hAnsi="Consolas" w:cs="Consolas"/>
+                <w:noProof/>
+                <w:sz w:val="21"/>
+                <w:szCs w:val="21"/>
+              </w:rPr>
+              <w:t>[[0, 0],</w:t>
+            </w:r>
+          </w:p>
+          <w:p>
+            <w:pPr>
+              <w:spacing w:after="0" w:line="240" w:lineRule="auto"/>
+              <w:rPr>
+                <w:rFonts w:ascii="Consolas" w:hAnsi="Consolas" w:cs="Consolas"/>
+                <w:noProof/>
+                <w:sz w:val="21"/>
+                <w:szCs w:val="21"/>
+              </w:rPr>
+            </w:pPr>
+            <w:r>
+              <w:rPr>
+                <w:rFonts w:ascii="Consolas" w:hAnsi="Consolas" w:cs="Consolas"/>
+                <w:noProof/>
+                <w:sz w:val="21"/>
+                <w:szCs w:val="21"/>
+              </w:rPr>
+              <w:t xml:space="preserve"> [2, 1],</w:t>
+            </w:r>
+          </w:p>
+          <w:p>
+            <w:pPr>
+              <w:spacing w:after="0" w:line="240" w:lineRule="auto"/>
+              <w:rPr>
+                <w:rFonts w:ascii="Consolas" w:hAnsi="Consolas" w:cs="Consolas"/>
+                <w:noProof/>
+                <w:sz w:val="21"/>
+                <w:szCs w:val="21"/>
+              </w:rPr>
+            </w:pPr>
+            <w:r>
+              <w:rPr>
+                <w:rFonts w:ascii="Consolas" w:hAnsi="Consolas" w:cs="Consolas"/>
+                <w:noProof/>
+                <w:sz w:val="21"/>
+                <w:szCs w:val="21"/>
+              </w:rPr>
+              <w:t xml:space="preserve"> [1, 0]],</w:t>
+            </w:r>
+          </w:p>
+          <w:p>
+            <w:pPr>
+              <w:spacing w:after="0" w:line="240" w:lineRule="auto"/>
+              <w:rPr>
+                <w:rFonts w:ascii="Consolas" w:hAnsi="Consolas" w:cs="Consolas"/>
+                <w:noProof/>
+                <w:sz w:val="21"/>
+                <w:szCs w:val="21"/>
+              </w:rPr>
+            </w:pPr>
+            <w:r>
+              <w:rPr>
+                <w:rFonts w:ascii="Consolas" w:hAnsi="Consolas" w:cs="Consolas"/>
+                <w:noProof/>
+                <w:sz w:val="21"/>
+                <w:szCs w:val="21"/>
+              </w:rPr>
+              <w:t>[2, 0]</w:t>
+            </w:r>
+          </w:p>
+        </w:tc>
+        <w:tc>
+          <w:tcPr>
+            <w:tcW w:w="4808" w:type="dxa"/>
+            <w:tcBorders>
+              <w:top w:val="single" w:sz="4" w:space="0" w:color="auto"/>
+              <w:left w:val="single" w:sz="4" w:space="0" w:color="auto"/>
+              <w:bottom w:val="single" w:sz="4" w:space="0" w:color="auto"/>
+              <w:right w:val="single" w:sz="4" w:space="0" w:color="auto"/>
+            </w:tcBorders>
+          </w:tcPr>
+          <w:p>
+            <w:pPr>
+              <w:spacing w:after="0" w:line="240" w:lineRule="auto"/>
+              <w:rPr>
+                <w:rFonts w:ascii="Consolas" w:hAnsi="Consolas" w:cs="Consolas"/>
+                <w:noProof/>
+                <w:sz w:val="21"/>
+                <w:szCs w:val="21"/>
+              </w:rPr>
+            </w:pPr>
+            <w:r>
+              <w:rPr>
+                <w:rFonts w:ascii="Consolas" w:hAnsi="Consolas" w:cs="Consolas"/>
+                <w:noProof/>
+                <w:sz w:val="21"/>
+                <w:szCs w:val="21"/>
+              </w:rPr>
+              <w:t>4</w:t>
+            </w:r>
+          </w:p>
+          <w:p>
+            <w:pPr>
+              <w:spacing w:after="0" w:line="240" w:lineRule="auto"/>
+              <w:rPr>
+                <w:rFonts w:ascii="Consolas" w:hAnsi="Consolas" w:cs="Consolas"/>
+                <w:noProof/>
+                <w:sz w:val="21"/>
+                <w:szCs w:val="21"/>
+              </w:rPr>
+            </w:pPr>
+            <w:r>
+              <w:rPr>
+                <w:rFonts w:ascii="Consolas" w:hAnsi="Consolas" w:cs="Consolas"/>
+                <w:noProof/>
+                <w:sz w:val="21"/>
+                <w:szCs w:val="21"/>
+              </w:rPr>
+              <w:t>Dead end 1</w:t>
+            </w:r>
+          </w:p>
+          <w:p>
+            <w:pPr>
+              <w:spacing w:after="0" w:line="240" w:lineRule="auto"/>
+              <w:rPr>
+                <w:rFonts w:ascii="Consolas" w:hAnsi="Consolas" w:cs="Consolas"/>
+                <w:noProof/>
+                <w:color w:val="FFFFFF" w:themeColor="background1"/>
+                <w:sz w:val="21"/>
+                <w:szCs w:val="21"/>
+              </w:rPr>
+            </w:pPr>
+          </w:p>
+        </w:tc>
+      </w:tr>
+      <w:tr>
+        <w:trPr>
+          <w:trHeight w:val="298"/>
+        </w:trPr>
+        <w:tc>
+          <w:tcPr>
+            <w:tcW w:w="9796" w:type="dxa"/>
+            <w:gridSpan w:val="2"/>
+            <w:tcBorders>
+              <w:top w:val="single" w:sz="4" w:space="0" w:color="auto"/>
+              <w:left w:val="single" w:sz="4" w:space="0" w:color="000000"/>
+              <w:bottom w:val="single" w:sz="4" w:space="0" w:color="auto"/>
+              <w:right w:val="single" w:sz="4" w:space="0" w:color="auto"/>
+            </w:tcBorders>
+            <w:shd w:val="clear" w:color="auto" w:fill="D9D9D9" w:themeFill="background1" w:themeFillShade="D9"/>
+            <w:hideMark/>
+          </w:tcPr>
+          <w:p>
+            <w:pPr>
+              <w:spacing w:after="0" w:line="240" w:lineRule="auto"/>
+              <w:jc w:val="center"/>
+              <w:rPr>
+                <w:rStyle w:val="Strong"/>
+                <w:sz w:val="24"/>
+                <w:szCs w:val="24"/>
+              </w:rPr>
+            </w:pPr>
+            <w:r>
+              <w:rPr>
+                <w:rStyle w:val="Strong"/>
+                <w:noProof/>
+                <w:sz w:val="24"/>
+                <w:szCs w:val="24"/>
+              </w:rPr>
+              <w:t>Explanation</w:t>
+            </w:r>
+          </w:p>
+        </w:tc>
+      </w:tr>
+      <w:tr>
+        <w:trPr>
+          <w:trHeight w:val="628"/>
+        </w:trPr>
+        <w:tc>
+          <w:tcPr>
+            <w:tcW w:w="9796" w:type="dxa"/>
+            <w:gridSpan w:val="2"/>
+            <w:tcBorders>
+              <w:top w:val="single" w:sz="4" w:space="0" w:color="auto"/>
+              <w:left w:val="single" w:sz="4" w:space="0" w:color="000000"/>
+              <w:bottom w:val="single" w:sz="4" w:space="0" w:color="auto"/>
+              <w:right w:val="single" w:sz="4" w:space="0" w:color="auto"/>
+            </w:tcBorders>
+          </w:tcPr>
+          <w:p>
+            <w:pPr>
+              <w:spacing w:after="0" w:line="240" w:lineRule="auto"/>
+              <w:rPr>
+                <w:rFonts w:ascii="Consolas" w:hAnsi="Consolas" w:cs="Consolas"/>
+                <w:sz w:val="21"/>
+                <w:szCs w:val="21"/>
+              </w:rPr>
+            </w:pPr>
+          </w:p>
+          <w:p>
+            <w:pPr>
+              <w:spacing w:after="0" w:line="240" w:lineRule="auto"/>
+              <w:jc w:val="center"/>
+              <w:rPr>
+                <w:rFonts w:ascii="Consolas" w:hAnsi="Consolas" w:cs="Consolas"/>
+                <w:noProof/>
+                <w:sz w:val="21"/>
+                <w:szCs w:val="21"/>
+              </w:rPr>
+            </w:pPr>
+            <w:r>
+              <w:rPr>
+                <w:noProof/>
+              </w:rPr>
+              <w:drawing>
+                <wp:inline distT="0" distB="0" distL="0" distR="0" wp14:anchorId="0DED5BDB" wp14:editId="7A26FE6F">
+                  <wp:extent cx="5930900" cy="2228850"/>
+                  <wp:effectExtent l="0" t="0" r="0" b="0"/>
+                  <wp:docPr id="6" name="Picture 6"/>
+                  <wp:cNvGraphicFramePr>
+                    <a:graphicFrameLocks xmlns:a="http://schemas.openxmlformats.org/drawingml/2006/main" noChangeAspect="1"/>
+                  </wp:cNvGraphicFramePr>
+                  <a:graphic xmlns:a="http://schemas.openxmlformats.org/drawingml/2006/main">
+                    <a:graphicData uri="http://schemas.openxmlformats.org/drawingml/2006/picture">
+                      <pic:pic xmlns:pic="http://schemas.openxmlformats.org/drawingml/2006/picture">
+                        <pic:nvPicPr>
+                          <pic:cNvPr id="0" name="Picture 6"/>
+                          <pic:cNvPicPr>
+                            <a:picLocks noChangeAspect="1" noChangeArrowheads="1"/>
+                          </pic:cNvPicPr>
+                        </pic:nvPicPr>
+                        <pic:blipFill>
+                          <a:blip r:embed="rId12">
+                            <a:extLst>
+                              <a:ext uri="{28A0092B-C50C-407E-A947-70E740481C1C}">
+                                <a14:useLocalDpi xmlns:a14="http://schemas.microsoft.com/office/drawing/2010/main" val="0"/>
+                              </a:ext>
+                            </a:extLst>
+                          </a:blip>
+                          <a:srcRect/>
+                          <a:stretch>
+                            <a:fillRect/>
+                          </a:stretch>
+                        </pic:blipFill>
+                        <pic:spPr bwMode="auto">
+                          <a:xfrm>
+                            <a:off x="0" y="0"/>
+                            <a:ext cx="5930900" cy="2228850"/>
+                          </a:xfrm>
+                          <a:prstGeom prst="rect">
+                            <a:avLst/>
+                          </a:prstGeom>
+                          <a:noFill/>
+                          <a:ln>
+                            <a:noFill/>
+                          </a:ln>
+                        </pic:spPr>
+                      </pic:pic>
+                    </a:graphicData>
+                  </a:graphic>
+                </wp:inline>
+              </w:drawing>
+            </w:r>
+          </w:p>
+          <w:p>
+            <w:pPr>
+              <w:spacing w:after="0" w:line="240" w:lineRule="auto"/>
+              <w:jc w:val="center"/>
+              <w:rPr>
+                <w:rFonts w:ascii="Consolas" w:hAnsi="Consolas" w:cs="Consolas"/>
+                <w:noProof/>
+                <w:sz w:val="21"/>
+                <w:szCs w:val="21"/>
+              </w:rPr>
+            </w:pPr>
+          </w:p>
+          <w:p>
+            <w:pPr>
+              <w:spacing w:after="0" w:line="240" w:lineRule="auto"/>
+              <w:jc w:val="center"/>
+              <w:rPr>
+                <w:rFonts w:ascii="Consolas" w:hAnsi="Consolas" w:cs="Consolas"/>
+                <w:noProof/>
+                <w:sz w:val="21"/>
+                <w:szCs w:val="21"/>
+              </w:rPr>
+            </w:pPr>
+            <w:r>
+              <w:rPr>
+                <w:noProof/>
+              </w:rPr>
+              <w:drawing>
+                <wp:inline distT="0" distB="0" distL="0" distR="0" wp14:anchorId="65E9A4F8" wp14:editId="2CFDB09D">
+                  <wp:extent cx="3651250" cy="742950"/>
+                  <wp:effectExtent l="0" t="0" r="0" b="0"/>
+                  <wp:docPr id="5" name="Picture 5"/>
+                  <wp:cNvGraphicFramePr>
+                    <a:graphicFrameLocks xmlns:a="http://schemas.openxmlformats.org/drawingml/2006/main" noChangeAspect="1"/>
+                  </wp:cNvGraphicFramePr>
+                  <a:graphic xmlns:a="http://schemas.openxmlformats.org/drawingml/2006/main">
+                    <a:graphicData uri="http://schemas.openxmlformats.org/drawingml/2006/picture">
+                      <pic:pic xmlns:pic="http://schemas.openxmlformats.org/drawingml/2006/picture">
+                        <pic:nvPicPr>
+                          <pic:cNvPr id="0" name="Picture 5"/>
+                          <pic:cNvPicPr>
+                            <a:picLocks noChangeAspect="1" noChangeArrowheads="1"/>
+                          </pic:cNvPicPr>
+                        </pic:nvPicPr>
+                        <pic:blipFill>
+                          <a:blip r:embed="rId13">
+                            <a:extLst>
+                              <a:ext uri="{28A0092B-C50C-407E-A947-70E740481C1C}">
+                                <a14:useLocalDpi xmlns:a14="http://schemas.microsoft.com/office/drawing/2010/main" val="0"/>
+                              </a:ext>
+                            </a:extLst>
+                          </a:blip>
+                          <a:srcRect/>
+                          <a:stretch>
+                            <a:fillRect/>
+                          </a:stretch>
+                        </pic:blipFill>
+                        <pic:spPr bwMode="auto">
+                          <a:xfrm>
+                            <a:off x="0" y="0"/>
+                            <a:ext cx="3651250" cy="742950"/>
+                          </a:xfrm>
+                          <a:prstGeom prst="rect">
+                            <a:avLst/>
+                          </a:prstGeom>
+                          <a:noFill/>
+                          <a:ln>
+                            <a:noFill/>
+                          </a:ln>
+                        </pic:spPr>
+                      </pic:pic>
+                    </a:graphicData>
+                  </a:graphic>
+                </wp:inline>
+              </w:drawing>
+            </w:r>
+          </w:p>
+        </w:tc>
+      </w:tr>
+    </w:tbl>
+    <w:p/>
+    <w:p/>
     <w:sectPr>
-      <w:headerReference w:type="default" r:id="rId8"/>
-      <w:footerReference w:type="default" r:id="rId9"/>
+      <w:headerReference w:type="default" r:id="rId14"/>
+      <w:footerReference w:type="default" r:id="rId15"/>
       <w:pgSz w:w="11909" w:h="16834" w:code="9"/>
       <w:pgMar w:top="567" w:right="737" w:bottom="1077" w:left="737" w:header="567" w:footer="794" w:gutter="0"/>
       <w:cols w:space="720"/>
@@ -1355,7 +3454,7 @@
 </file>
 
 <file path=word/endnotes.xml><?xml version="1.0" encoding="utf-8"?>
-<w:endnotes xmlns:wpc="http://schemas.microsoft.com/office/word/2010/wordprocessingCanvas" xmlns:cx="http://schemas.microsoft.com/office/drawing/2014/chartex" xmlns:cx1="http://schemas.microsoft.com/office/drawing/2015/9/8/chartex" xmlns:cx2="http://schemas.microsoft.com/office/drawing/2015/10/21/chartex" xmlns:cx3="http://schemas.microsoft.com/office/drawing/2016/5/9/chartex" xmlns:cx4="http://schemas.microsoft.com/office/drawing/2016/5/10/chartex" xmlns:cx5="http://schemas.microsoft.com/office/drawing/2016/5/11/chartex" xmlns:mc="http://schemas.openxmlformats.org/markup-compatibility/2006" xmlns:o="urn:schemas-microsoft-com:office:office" xmlns:r="http://schemas.openxmlformats.org/officeDocument/2006/relationships" xmlns:m="http://schemas.openxmlformats.org/officeDocument/2006/math" xmlns:v="urn:schemas-microsoft-com:vml" xmlns:wp14="http://schemas.microsoft.com/office/word/2010/wordprocessingDrawing" xmlns:wp="http://schemas.openxmlformats.org/drawingml/2006/wordprocessingDrawing" xmlns:w10="urn:schemas-microsoft-com:office:word" xmlns:w="http://schemas.openxmlformats.org/wordprocessingml/2006/main" xmlns:w14="http://schemas.microsoft.com/office/word/2010/wordml" xmlns:w15="http://schemas.microsoft.com/office/word/2012/wordml" xmlns:w16se="http://schemas.microsoft.com/office/word/2015/wordml/symex" xmlns:wpg="http://schemas.microsoft.com/office/word/2010/wordprocessingGroup" xmlns:wpi="http://schemas.microsoft.com/office/word/2010/wordprocessingInk" xmlns:wne="http://schemas.microsoft.com/office/word/2006/wordml" xmlns:wps="http://schemas.microsoft.com/office/word/2010/wordprocessingShape" mc:Ignorable="w14 w15 w16se wp14">
+<w:endnotes xmlns:wpc="http://schemas.microsoft.com/office/word/2010/wordprocessingCanvas" xmlns:cx="http://schemas.microsoft.com/office/drawing/2014/chartex" xmlns:cx1="http://schemas.microsoft.com/office/drawing/2015/9/8/chartex" xmlns:cx2="http://schemas.microsoft.com/office/drawing/2015/10/21/chartex" xmlns:cx3="http://schemas.microsoft.com/office/drawing/2016/5/9/chartex" xmlns:cx4="http://schemas.microsoft.com/office/drawing/2016/5/10/chartex" xmlns:cx5="http://schemas.microsoft.com/office/drawing/2016/5/11/chartex" xmlns:cx6="http://schemas.microsoft.com/office/drawing/2016/5/12/chartex" xmlns:cx7="http://schemas.microsoft.com/office/drawing/2016/5/13/chartex" xmlns:cx8="http://schemas.microsoft.com/office/drawing/2016/5/14/chartex" xmlns:mc="http://schemas.openxmlformats.org/markup-compatibility/2006" xmlns:aink="http://schemas.microsoft.com/office/drawing/2016/ink" xmlns:am3d="http://schemas.microsoft.com/office/drawing/2017/model3d" xmlns:o="urn:schemas-microsoft-com:office:office" xmlns:r="http://schemas.openxmlformats.org/officeDocument/2006/relationships" xmlns:m="http://schemas.openxmlformats.org/officeDocument/2006/math" xmlns:v="urn:schemas-microsoft-com:vml" xmlns:wp14="http://schemas.microsoft.com/office/word/2010/wordprocessingDrawing" xmlns:wp="http://schemas.openxmlformats.org/drawingml/2006/wordprocessingDrawing" xmlns:w10="urn:schemas-microsoft-com:office:word" xmlns:w="http://schemas.openxmlformats.org/wordprocessingml/2006/main" xmlns:w14="http://schemas.microsoft.com/office/word/2010/wordml" xmlns:w15="http://schemas.microsoft.com/office/word/2012/wordml" xmlns:w16cex="http://schemas.microsoft.com/office/word/2018/wordml/cex" xmlns:w16cid="http://schemas.microsoft.com/office/word/2016/wordml/cid" xmlns:w16="http://schemas.microsoft.com/office/word/2018/wordml" xmlns:w16sdtdh="http://schemas.microsoft.com/office/word/2020/wordml/sdtdatahash" xmlns:w16se="http://schemas.microsoft.com/office/word/2015/wordml/symex" xmlns:wpg="http://schemas.microsoft.com/office/word/2010/wordprocessingGroup" xmlns:wpi="http://schemas.microsoft.com/office/word/2010/wordprocessingInk" xmlns:wne="http://schemas.microsoft.com/office/word/2006/wordml" xmlns:wps="http://schemas.microsoft.com/office/word/2010/wordprocessingShape" mc:Ignorable="w14 w15 w16se w16cid w16 w16cex w16sdtdh wp14">
   <w:endnote w:type="separator" w:id="-1">
     <w:p>
       <w:pPr>
@@ -1380,7 +3479,7 @@
 </file>
 
 <file path=word/footer1.xml><?xml version="1.0" encoding="utf-8"?>
-<w:ftr xmlns:wpc="http://schemas.microsoft.com/office/word/2010/wordprocessingCanvas" xmlns:cx="http://schemas.microsoft.com/office/drawing/2014/chartex" xmlns:cx1="http://schemas.microsoft.com/office/drawing/2015/9/8/chartex" xmlns:cx2="http://schemas.microsoft.com/office/drawing/2015/10/21/chartex" xmlns:cx3="http://schemas.microsoft.com/office/drawing/2016/5/9/chartex" xmlns:cx4="http://schemas.microsoft.com/office/drawing/2016/5/10/chartex" xmlns:cx5="http://schemas.microsoft.com/office/drawing/2016/5/11/chartex" xmlns:mc="http://schemas.openxmlformats.org/markup-compatibility/2006" xmlns:o="urn:schemas-microsoft-com:office:office" xmlns:r="http://schemas.openxmlformats.org/officeDocument/2006/relationships" xmlns:m="http://schemas.openxmlformats.org/officeDocument/2006/math" xmlns:v="urn:schemas-microsoft-com:vml" xmlns:wp14="http://schemas.microsoft.com/office/word/2010/wordprocessingDrawing" xmlns:wp="http://schemas.openxmlformats.org/drawingml/2006/wordprocessingDrawing" xmlns:w10="urn:schemas-microsoft-com:office:word" xmlns:w="http://schemas.openxmlformats.org/wordprocessingml/2006/main" xmlns:w14="http://schemas.microsoft.com/office/word/2010/wordml" xmlns:w15="http://schemas.microsoft.com/office/word/2012/wordml" xmlns:w16se="http://schemas.microsoft.com/office/word/2015/wordml/symex" xmlns:wpg="http://schemas.microsoft.com/office/word/2010/wordprocessingGroup" xmlns:wpi="http://schemas.microsoft.com/office/word/2010/wordprocessingInk" xmlns:wne="http://schemas.microsoft.com/office/word/2006/wordml" xmlns:wps="http://schemas.microsoft.com/office/word/2010/wordprocessingShape" mc:Ignorable="w14 w15 w16se wp14">
+<w:ftr xmlns:wpc="http://schemas.microsoft.com/office/word/2010/wordprocessingCanvas" xmlns:cx="http://schemas.microsoft.com/office/drawing/2014/chartex" xmlns:cx1="http://schemas.microsoft.com/office/drawing/2015/9/8/chartex" xmlns:cx2="http://schemas.microsoft.com/office/drawing/2015/10/21/chartex" xmlns:cx3="http://schemas.microsoft.com/office/drawing/2016/5/9/chartex" xmlns:cx4="http://schemas.microsoft.com/office/drawing/2016/5/10/chartex" xmlns:cx5="http://schemas.microsoft.com/office/drawing/2016/5/11/chartex" xmlns:cx6="http://schemas.microsoft.com/office/drawing/2016/5/12/chartex" xmlns:cx7="http://schemas.microsoft.com/office/drawing/2016/5/13/chartex" xmlns:cx8="http://schemas.microsoft.com/office/drawing/2016/5/14/chartex" xmlns:mc="http://schemas.openxmlformats.org/markup-compatibility/2006" xmlns:aink="http://schemas.microsoft.com/office/drawing/2016/ink" xmlns:am3d="http://schemas.microsoft.com/office/drawing/2017/model3d" xmlns:o="urn:schemas-microsoft-com:office:office" xmlns:r="http://schemas.openxmlformats.org/officeDocument/2006/relationships" xmlns:m="http://schemas.openxmlformats.org/officeDocument/2006/math" xmlns:v="urn:schemas-microsoft-com:vml" xmlns:wp14="http://schemas.microsoft.com/office/word/2010/wordprocessingDrawing" xmlns:wp="http://schemas.openxmlformats.org/drawingml/2006/wordprocessingDrawing" xmlns:w10="urn:schemas-microsoft-com:office:word" xmlns:w="http://schemas.openxmlformats.org/wordprocessingml/2006/main" xmlns:w14="http://schemas.microsoft.com/office/word/2010/wordml" xmlns:w15="http://schemas.microsoft.com/office/word/2012/wordml" xmlns:w16cex="http://schemas.microsoft.com/office/word/2018/wordml/cex" xmlns:w16cid="http://schemas.microsoft.com/office/word/2016/wordml/cid" xmlns:w16="http://schemas.microsoft.com/office/word/2018/wordml" xmlns:w16sdtdh="http://schemas.microsoft.com/office/word/2020/wordml/sdtdatahash" xmlns:w16se="http://schemas.microsoft.com/office/word/2015/wordml/symex" xmlns:wpg="http://schemas.microsoft.com/office/word/2010/wordprocessingGroup" xmlns:wpi="http://schemas.microsoft.com/office/word/2010/wordprocessingInk" xmlns:wne="http://schemas.microsoft.com/office/word/2006/wordml" xmlns:wps="http://schemas.microsoft.com/office/word/2010/wordprocessingShape" mc:Ignorable="w14 w15 w16se w16cid w16 w16cex w16sdtdh wp14">
   <w:p>
     <w:pPr>
       <w:pStyle w:val="Footer"/>
@@ -1392,7 +3491,7 @@
       <mc:AlternateContent>
         <mc:Choice Requires="wps">
           <w:drawing>
-            <wp:anchor distT="0" distB="0" distL="114300" distR="114300" simplePos="0" relativeHeight="251665408" behindDoc="0" locked="0" layoutInCell="1" allowOverlap="1" wp14:anchorId="0BD046BD" wp14:editId="503685BE">
+            <wp:anchor distT="0" distB="0" distL="114300" distR="114300" simplePos="0" relativeHeight="251665408" behindDoc="0" locked="0" layoutInCell="1" allowOverlap="1" wp14:anchorId="2C54DECD" wp14:editId="4EF41AB7">
               <wp:simplePos x="0" y="0"/>
               <wp:positionH relativeFrom="column">
                 <wp:posOffset>84455</wp:posOffset>
@@ -1442,7 +3541,7 @@
                               <w:szCs w:val="20"/>
                             </w:rPr>
                             <w:drawing>
-                              <wp:inline distT="0" distB="0" distL="0" distR="0" wp14:anchorId="68304851" wp14:editId="1F532B1D">
+                              <wp:inline distT="0" distB="0" distL="0" distR="0" wp14:anchorId="0583DDDE" wp14:editId="2EE332D0">
                                 <wp:extent cx="1360800" cy="439200"/>
                                 <wp:effectExtent l="0" t="0" r="0" b="0"/>
                                 <wp:docPr id="71" name="Picture 71" title="Software University Foundation - logo">
@@ -1512,7 +3611,7 @@
         </mc:Choice>
         <mc:Fallback>
           <w:pict>
-            <v:shapetype w14:anchorId="0BD046BD" id="_x0000_t202" coordsize="21600,21600" o:spt="202" path="m,l,21600r21600,l21600,xe">
+            <v:shapetype w14:anchorId="2C54DECD" id="_x0000_t202" coordsize="21600,21600" o:spt="202" path="m,l,21600r21600,l21600,xe">
               <v:stroke joinstyle="miter"/>
               <v:path gradientshapeok="t" o:connecttype="rect"/>
             </v:shapetype>
@@ -1530,11 +3629,11 @@
                         <w:szCs w:val="20"/>
                       </w:rPr>
                       <w:drawing>
-                        <wp:inline distT="0" distB="0" distL="0" distR="0" wp14:anchorId="68304851" wp14:editId="1F532B1D">
+                        <wp:inline distT="0" distB="0" distL="0" distR="0" wp14:anchorId="0583DDDE" wp14:editId="2EE332D0">
                           <wp:extent cx="1360800" cy="439200"/>
                           <wp:effectExtent l="0" t="0" r="0" b="0"/>
                           <wp:docPr id="71" name="Picture 71" title="Software University Foundation - logo">
-                            <a:hlinkClick xmlns:a="http://schemas.openxmlformats.org/drawingml/2006/main" r:id="rId4"/>
+                            <a:hlinkClick xmlns:a="http://schemas.openxmlformats.org/drawingml/2006/main" r:id="rId1"/>
                           </wp:docPr>
                           <wp:cNvGraphicFramePr>
                             <a:graphicFrameLocks xmlns:a="http://schemas.openxmlformats.org/drawingml/2006/main"/>
@@ -1544,12 +3643,12 @@
                               <pic:pic xmlns:pic="http://schemas.openxmlformats.org/drawingml/2006/picture">
                                 <pic:nvPicPr>
                                   <pic:cNvPr id="1" name="Picture 1" title="Software University Foundation - logo">
-                                    <a:hlinkClick r:id="rId5"/>
+                                    <a:hlinkClick r:id="rId2"/>
                                   </pic:cNvPr>
                                   <pic:cNvPicPr/>
                                 </pic:nvPicPr>
                                 <pic:blipFill>
-                                  <a:blip r:embed="rId6">
+                                  <a:blip r:embed="rId3">
                                     <a:extLst>
                                       <a:ext uri="{28A0092B-C50C-407E-A947-70E740481C1C}">
                                         <a14:useLocalDpi xmlns:a14="http://schemas.microsoft.com/office/drawing/2010/main" val="0"/>
@@ -1595,7 +3694,7 @@
       <mc:AlternateContent>
         <mc:Choice Requires="wps">
           <w:drawing>
-            <wp:anchor distT="0" distB="0" distL="114300" distR="114300" simplePos="0" relativeHeight="251666432" behindDoc="0" locked="0" layoutInCell="1" allowOverlap="1" wp14:anchorId="14C07A4B" wp14:editId="37205036">
+            <wp:anchor distT="0" distB="0" distL="114300" distR="114300" simplePos="0" relativeHeight="251666432" behindDoc="0" locked="0" layoutInCell="1" allowOverlap="1" wp14:anchorId="05B1B9D2" wp14:editId="0E3270E1">
               <wp:simplePos x="0" y="0"/>
               <wp:positionH relativeFrom="column">
                 <wp:posOffset>-1270</wp:posOffset>
@@ -1663,7 +3762,7 @@
       <mc:AlternateContent>
         <mc:Choice Requires="wps">
           <w:drawing>
-            <wp:anchor distT="0" distB="0" distL="114300" distR="114300" simplePos="0" relativeHeight="251667456" behindDoc="0" locked="0" layoutInCell="1" allowOverlap="1" wp14:anchorId="56B87737" wp14:editId="7DC2501E">
+            <wp:anchor distT="0" distB="0" distL="114300" distR="114300" simplePos="0" relativeHeight="251667456" behindDoc="0" locked="0" layoutInCell="1" allowOverlap="1" wp14:anchorId="40211512" wp14:editId="50322942">
               <wp:simplePos x="0" y="0"/>
               <wp:positionH relativeFrom="column">
                 <wp:posOffset>5647055</wp:posOffset>
@@ -1822,11 +3921,7 @@
         </mc:Choice>
         <mc:Fallback>
           <w:pict>
-            <v:shapetype w14:anchorId="56B87737" id="_x0000_t202" coordsize="21600,21600" o:spt="202" path="m,l,21600r21600,l21600,xe">
-              <v:stroke joinstyle="miter"/>
-              <v:path gradientshapeok="t" o:connecttype="rect"/>
-            </v:shapetype>
-            <v:shape id="Text Box 3" o:spid="_x0000_s1027" type="#_x0000_t202" style="position:absolute;left:0;text-align:left;margin-left:444.65pt;margin-top:26.95pt;width:70.9pt;height:15.9pt;z-index:251667456;visibility:visible;mso-wrap-style:square;mso-wrap-distance-left:9pt;mso-wrap-distance-top:0;mso-wrap-distance-right:9pt;mso-wrap-distance-bottom:0;mso-position-horizontal:absolute;mso-position-horizontal-relative:text;mso-position-vertical:absolute;mso-position-vertical-relative:text;v-text-anchor:middle" o:gfxdata="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" filled="f" stroked="f" strokeweight=".5pt">
+            <v:shape w14:anchorId="40211512" id="Text Box 3" o:spid="_x0000_s1027" type="#_x0000_t202" style="position:absolute;left:0;text-align:left;margin-left:444.65pt;margin-top:26.95pt;width:70.9pt;height:15.9pt;z-index:251667456;visibility:visible;mso-wrap-style:square;mso-wrap-distance-left:9pt;mso-wrap-distance-top:0;mso-wrap-distance-right:9pt;mso-wrap-distance-bottom:0;mso-position-horizontal:absolute;mso-position-horizontal-relative:text;mso-position-vertical:absolute;mso-position-vertical-relative:text;v-text-anchor:middle" o:gfxdata="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" filled="f" stroked="f" strokeweight=".5pt">
               <v:textbox inset="0,0,0,0">
                 <w:txbxContent>
                   <w:p>
@@ -1939,7 +4034,7 @@
       <mc:AlternateContent>
         <mc:Choice Requires="wps">
           <w:drawing>
-            <wp:anchor distT="0" distB="0" distL="114300" distR="114300" simplePos="0" relativeHeight="251664384" behindDoc="0" locked="0" layoutInCell="1" allowOverlap="1" wp14:anchorId="2288989E" wp14:editId="6D53B9D7">
+            <wp:anchor distT="0" distB="0" distL="114300" distR="114300" simplePos="0" relativeHeight="251664384" behindDoc="0" locked="0" layoutInCell="1" allowOverlap="1" wp14:anchorId="2F659B06" wp14:editId="67F90B0C">
               <wp:simplePos x="0" y="0"/>
               <wp:positionH relativeFrom="column">
                 <wp:posOffset>1589405</wp:posOffset>
@@ -2014,7 +4109,7 @@
         </mc:Choice>
         <mc:Fallback>
           <w:pict>
-            <v:shape w14:anchorId="2288989E" id="Text Box 2" o:spid="_x0000_s1028" type="#_x0000_t202" style="position:absolute;left:0;text-align:left;margin-left:125.15pt;margin-top:26.95pt;width:44.85pt;height:15.75pt;z-index:251664384;visibility:visible;mso-wrap-style:square;mso-wrap-distance-left:9pt;mso-wrap-distance-top:0;mso-wrap-distance-right:9pt;mso-wrap-distance-bottom:0;mso-position-horizontal:absolute;mso-position-horizontal-relative:text;mso-position-vertical:absolute;mso-position-vertical-relative:text;v-text-anchor:middle" o:gfxdata="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" filled="f" stroked="f" strokeweight=".5pt">
+            <v:shape w14:anchorId="2F659B06" id="Text Box 2" o:spid="_x0000_s1028" type="#_x0000_t202" style="position:absolute;left:0;text-align:left;margin-left:125.15pt;margin-top:26.95pt;width:44.85pt;height:15.75pt;z-index:251664384;visibility:visible;mso-wrap-style:square;mso-wrap-distance-left:9pt;mso-wrap-distance-top:0;mso-wrap-distance-right:9pt;mso-wrap-distance-bottom:0;mso-position-horizontal:absolute;mso-position-horizontal-relative:text;mso-position-vertical:absolute;mso-position-vertical-relative:text;v-text-anchor:middle" o:gfxdata="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" filled="f" stroked="f" strokeweight=".5pt">
               <v:textbox inset=".5mm,0,0,0">
                 <w:txbxContent>
                   <w:p>
@@ -2043,7 +4138,7 @@
       <mc:AlternateContent>
         <mc:Choice Requires="wps">
           <w:drawing>
-            <wp:anchor distT="0" distB="0" distL="114300" distR="114300" simplePos="0" relativeHeight="251663360" behindDoc="0" locked="0" layoutInCell="1" allowOverlap="1" wp14:anchorId="400D6225" wp14:editId="5C7AF4CA">
+            <wp:anchor distT="0" distB="0" distL="114300" distR="114300" simplePos="0" relativeHeight="251663360" behindDoc="0" locked="0" layoutInCell="1" allowOverlap="1" wp14:anchorId="5829AB57" wp14:editId="519F1C98">
               <wp:simplePos x="0" y="0"/>
               <wp:positionH relativeFrom="column">
                 <wp:posOffset>1579880</wp:posOffset>
@@ -2097,7 +4192,7 @@
                             </w:rPr>
                             <w:t>© Software University Foundation (</w:t>
                           </w:r>
-                          <w:hyperlink r:id="rId7" w:history="1">
+                          <w:hyperlink r:id="rId4" w:history="1">
                             <w:r>
                               <w:rPr>
                                 <w:rStyle w:val="Hyperlink"/>
@@ -2129,7 +4224,7 @@
                             </w:rPr>
                             <w:t xml:space="preserve"> under the </w:t>
                           </w:r>
-                          <w:hyperlink r:id="rId8" w:history="1">
+                          <w:hyperlink r:id="rId5" w:history="1">
                             <w:r>
                               <w:rPr>
                                 <w:rStyle w:val="Hyperlink"/>
@@ -2163,10 +4258,112 @@
                               <w:szCs w:val="20"/>
                             </w:rPr>
                             <w:drawing>
-                              <wp:inline distT="0" distB="0" distL="0" distR="0" wp14:anchorId="15EFF62F" wp14:editId="31C430B5">
+                              <wp:inline distT="0" distB="0" distL="0" distR="0" wp14:anchorId="5D2132FF" wp14:editId="5DAE4DE1">
                                 <wp:extent cx="200025" cy="200025"/>
                                 <wp:effectExtent l="0" t="0" r="9525" b="9525"/>
                                 <wp:docPr id="72" name="Picture 72" title="Software University">
+                                  <a:hlinkClick xmlns:a="http://schemas.openxmlformats.org/drawingml/2006/main" r:id="rId6"/>
+                                </wp:docPr>
+                                <wp:cNvGraphicFramePr/>
+                                <a:graphic xmlns:a="http://schemas.openxmlformats.org/drawingml/2006/main">
+                                  <a:graphicData uri="http://schemas.openxmlformats.org/drawingml/2006/picture">
+                                    <pic:pic xmlns:pic="http://schemas.openxmlformats.org/drawingml/2006/picture">
+                                      <pic:nvPicPr>
+                                        <pic:cNvPr id="93" name="Picture 3" title="Software University">
+                                          <a:hlinkClick r:id="rId6"/>
+                                        </pic:cNvPr>
+                                        <pic:cNvPicPr/>
+                                      </pic:nvPicPr>
+                                      <pic:blipFill>
+                                        <a:blip r:embed="rId7"/>
+                                        <a:stretch>
+                                          <a:fillRect/>
+                                        </a:stretch>
+                                      </pic:blipFill>
+                                      <pic:spPr>
+                                        <a:xfrm>
+                                          <a:off x="0" y="0"/>
+                                          <a:ext cx="197485" cy="197485"/>
+                                        </a:xfrm>
+                                        <a:prstGeom prst="rect">
+                                          <a:avLst/>
+                                        </a:prstGeom>
+                                      </pic:spPr>
+                                    </pic:pic>
+                                  </a:graphicData>
+                                </a:graphic>
+                              </wp:inline>
+                            </w:drawing>
+                          </w:r>
+                          <w:r>
+                            <w:rPr>
+                              <w:sz w:val="19"/>
+                              <w:szCs w:val="19"/>
+                            </w:rPr>
+                            <w:t xml:space="preserve">   </w:t>
+                          </w:r>
+                          <w:r>
+                            <w:rPr>
+                              <w:noProof/>
+                              <w:sz w:val="20"/>
+                              <w:szCs w:val="20"/>
+                            </w:rPr>
+                            <w:drawing>
+                              <wp:inline distT="0" distB="0" distL="0" distR="0" wp14:anchorId="02EEAA80" wp14:editId="190FAA59">
+                                <wp:extent cx="200025" cy="200025"/>
+                                <wp:effectExtent l="0" t="0" r="9525" b="9525"/>
+                                <wp:docPr id="73" name="Picture 73" title="Software University Foundation">
+                                  <a:hlinkClick xmlns:a="http://schemas.openxmlformats.org/drawingml/2006/main" r:id="rId4"/>
+                                </wp:docPr>
+                                <wp:cNvGraphicFramePr/>
+                                <a:graphic xmlns:a="http://schemas.openxmlformats.org/drawingml/2006/main">
+                                  <a:graphicData uri="http://schemas.openxmlformats.org/drawingml/2006/picture">
+                                    <pic:pic xmlns:pic="http://schemas.openxmlformats.org/drawingml/2006/picture">
+                                      <pic:nvPicPr>
+                                        <pic:cNvPr id="94" name="Picture 4" title="Software University Foundation">
+                                          <a:hlinkClick r:id="rId4"/>
+                                        </pic:cNvPr>
+                                        <pic:cNvPicPr/>
+                                      </pic:nvPicPr>
+                                      <pic:blipFill>
+                                        <a:blip r:embed="rId8"/>
+                                        <a:stretch>
+                                          <a:fillRect/>
+                                        </a:stretch>
+                                      </pic:blipFill>
+                                      <pic:spPr>
+                                        <a:xfrm>
+                                          <a:off x="0" y="0"/>
+                                          <a:ext cx="197485" cy="197485"/>
+                                        </a:xfrm>
+                                        <a:prstGeom prst="rect">
+                                          <a:avLst/>
+                                        </a:prstGeom>
+                                      </pic:spPr>
+                                    </pic:pic>
+                                  </a:graphicData>
+                                </a:graphic>
+                              </wp:inline>
+                            </w:drawing>
+                          </w:r>
+                          <w:r>
+                            <w:rPr>
+                              <w:sz w:val="19"/>
+                              <w:szCs w:val="19"/>
+                            </w:rPr>
+                            <w:t xml:space="preserve">   </w:t>
+                          </w:r>
+                          <w:r>
+                            <w:rPr>
+                              <w:noProof/>
+                              <w:sz w:val="20"/>
+                              <w:szCs w:val="20"/>
+                            </w:rPr>
+                            <w:drawing>
+                              <wp:inline distT="0" distB="0" distL="0" distR="0" wp14:anchorId="0906D481" wp14:editId="66131DDF">
+                                <wp:extent cx="200025" cy="200025"/>
+                                <wp:effectExtent l="0" t="0" r="9525" b="9525"/>
+                                <wp:docPr id="74" name="Picture 74" title="Software University @ Facebook">
                                   <a:hlinkClick xmlns:a="http://schemas.openxmlformats.org/drawingml/2006/main" r:id="rId9"/>
                                 </wp:docPr>
                                 <wp:cNvGraphicFramePr/>
@@ -2174,7 +4371,7 @@
                                   <a:graphicData uri="http://schemas.openxmlformats.org/drawingml/2006/picture">
                                     <pic:pic xmlns:pic="http://schemas.openxmlformats.org/drawingml/2006/picture">
                                       <pic:nvPicPr>
-                                        <pic:cNvPr id="93" name="Picture 3" title="Software University">
+                                        <pic:cNvPr id="95" name="Picture 11" title="Software University @ Facebook">
                                           <a:hlinkClick r:id="rId9"/>
                                         </pic:cNvPr>
                                         <pic:cNvPicPr/>
@@ -2214,24 +4411,24 @@
                               <w:szCs w:val="20"/>
                             </w:rPr>
                             <w:drawing>
-                              <wp:inline distT="0" distB="0" distL="0" distR="0" wp14:anchorId="4E8D5C1B" wp14:editId="2013552C">
+                              <wp:inline distT="0" distB="0" distL="0" distR="0" wp14:anchorId="066DD905" wp14:editId="3F2B4299">
                                 <wp:extent cx="200025" cy="200025"/>
                                 <wp:effectExtent l="0" t="0" r="9525" b="9525"/>
-                                <wp:docPr id="73" name="Picture 73" title="Software University Foundation">
-                                  <a:hlinkClick xmlns:a="http://schemas.openxmlformats.org/drawingml/2006/main" r:id="rId7"/>
+                                <wp:docPr id="75" name="Picture 75" title="Software University @ Twitter">
+                                  <a:hlinkClick xmlns:a="http://schemas.openxmlformats.org/drawingml/2006/main" r:id="rId11"/>
                                 </wp:docPr>
                                 <wp:cNvGraphicFramePr/>
                                 <a:graphic xmlns:a="http://schemas.openxmlformats.org/drawingml/2006/main">
                                   <a:graphicData uri="http://schemas.openxmlformats.org/drawingml/2006/picture">
                                     <pic:pic xmlns:pic="http://schemas.openxmlformats.org/drawingml/2006/picture">
                                       <pic:nvPicPr>
-                                        <pic:cNvPr id="94" name="Picture 4" title="Software University Foundation">
-                                          <a:hlinkClick r:id="rId7"/>
+                                        <pic:cNvPr id="96" name="Picture 16" title="Software University @ Twitter">
+                                          <a:hlinkClick r:id="rId11"/>
                                         </pic:cNvPr>
                                         <pic:cNvPicPr/>
                                       </pic:nvPicPr>
                                       <pic:blipFill>
-                                        <a:blip r:embed="rId11"/>
+                                        <a:blip r:embed="rId12"/>
                                         <a:stretch>
                                           <a:fillRect/>
                                         </a:stretch>
@@ -2265,24 +4462,24 @@
                               <w:szCs w:val="20"/>
                             </w:rPr>
                             <w:drawing>
-                              <wp:inline distT="0" distB="0" distL="0" distR="0" wp14:anchorId="20B738E7" wp14:editId="300EA712">
+                              <wp:inline distT="0" distB="0" distL="0" distR="0" wp14:anchorId="79A6C0BE" wp14:editId="0D3D3F13">
                                 <wp:extent cx="200025" cy="200025"/>
                                 <wp:effectExtent l="0" t="0" r="9525" b="9525"/>
-                                <wp:docPr id="74" name="Picture 74" title="Software University @ Facebook">
-                                  <a:hlinkClick xmlns:a="http://schemas.openxmlformats.org/drawingml/2006/main" r:id="rId12"/>
+                                <wp:docPr id="76" name="Picture 76" title="Software University @ YouTube">
+                                  <a:hlinkClick xmlns:a="http://schemas.openxmlformats.org/drawingml/2006/main" r:id="rId13"/>
                                 </wp:docPr>
                                 <wp:cNvGraphicFramePr/>
                                 <a:graphic xmlns:a="http://schemas.openxmlformats.org/drawingml/2006/main">
                                   <a:graphicData uri="http://schemas.openxmlformats.org/drawingml/2006/picture">
                                     <pic:pic xmlns:pic="http://schemas.openxmlformats.org/drawingml/2006/picture">
                                       <pic:nvPicPr>
-                                        <pic:cNvPr id="95" name="Picture 11" title="Software University @ Facebook">
-                                          <a:hlinkClick r:id="rId12"/>
+                                        <pic:cNvPr id="97" name="Picture 23" title="Software University @ YouTube">
+                                          <a:hlinkClick r:id="rId13"/>
                                         </pic:cNvPr>
                                         <pic:cNvPicPr/>
                                       </pic:nvPicPr>
                                       <pic:blipFill>
-                                        <a:blip r:embed="rId13"/>
+                                        <a:blip r:embed="rId14"/>
                                         <a:stretch>
                                           <a:fillRect/>
                                         </a:stretch>
@@ -2316,24 +4513,24 @@
                               <w:szCs w:val="20"/>
                             </w:rPr>
                             <w:drawing>
-                              <wp:inline distT="0" distB="0" distL="0" distR="0" wp14:anchorId="3D2C3D5F" wp14:editId="653B4B90">
+                              <wp:inline distT="0" distB="0" distL="0" distR="0" wp14:anchorId="01A96DBC" wp14:editId="5BE370C1">
                                 <wp:extent cx="200025" cy="200025"/>
                                 <wp:effectExtent l="0" t="0" r="9525" b="9525"/>
-                                <wp:docPr id="75" name="Picture 75" title="Software University @ Twitter">
-                                  <a:hlinkClick xmlns:a="http://schemas.openxmlformats.org/drawingml/2006/main" r:id="rId14"/>
+                                <wp:docPr id="77" name="Picture 77" title="Software University @ Google+">
+                                  <a:hlinkClick xmlns:a="http://schemas.openxmlformats.org/drawingml/2006/main" r:id="rId15"/>
                                 </wp:docPr>
                                 <wp:cNvGraphicFramePr/>
                                 <a:graphic xmlns:a="http://schemas.openxmlformats.org/drawingml/2006/main">
                                   <a:graphicData uri="http://schemas.openxmlformats.org/drawingml/2006/picture">
                                     <pic:pic xmlns:pic="http://schemas.openxmlformats.org/drawingml/2006/picture">
                                       <pic:nvPicPr>
-                                        <pic:cNvPr id="96" name="Picture 16" title="Software University @ Twitter">
-                                          <a:hlinkClick r:id="rId14"/>
+                                        <pic:cNvPr id="98" name="Picture 25" title="Software University @ Google+">
+                                          <a:hlinkClick r:id="rId15"/>
                                         </pic:cNvPr>
                                         <pic:cNvPicPr/>
                                       </pic:nvPicPr>
                                       <pic:blipFill>
-                                        <a:blip r:embed="rId15"/>
+                                        <a:blip r:embed="rId16"/>
                                         <a:stretch>
                                           <a:fillRect/>
                                         </a:stretch>
@@ -2367,24 +4564,24 @@
                               <w:szCs w:val="20"/>
                             </w:rPr>
                             <w:drawing>
-                              <wp:inline distT="0" distB="0" distL="0" distR="0" wp14:anchorId="2ECEBC4A" wp14:editId="4C1A28B7">
+                              <wp:inline distT="0" distB="0" distL="0" distR="0" wp14:anchorId="3F698371" wp14:editId="4DE4577F">
                                 <wp:extent cx="200025" cy="200025"/>
                                 <wp:effectExtent l="0" t="0" r="9525" b="9525"/>
-                                <wp:docPr id="76" name="Picture 76" title="Software University @ YouTube">
-                                  <a:hlinkClick xmlns:a="http://schemas.openxmlformats.org/drawingml/2006/main" r:id="rId16"/>
+                                <wp:docPr id="78" name="Picture 78" title="Software University @ LinkedIn">
+                                  <a:hlinkClick xmlns:a="http://schemas.openxmlformats.org/drawingml/2006/main" r:id="rId17"/>
                                 </wp:docPr>
                                 <wp:cNvGraphicFramePr/>
                                 <a:graphic xmlns:a="http://schemas.openxmlformats.org/drawingml/2006/main">
                                   <a:graphicData uri="http://schemas.openxmlformats.org/drawingml/2006/picture">
                                     <pic:pic xmlns:pic="http://schemas.openxmlformats.org/drawingml/2006/picture">
                                       <pic:nvPicPr>
-                                        <pic:cNvPr id="97" name="Picture 23" title="Software University @ YouTube">
-                                          <a:hlinkClick r:id="rId16"/>
+                                        <pic:cNvPr id="99" name="Picture 27" title="Software University @ LinkedIn">
+                                          <a:hlinkClick r:id="rId17"/>
                                         </pic:cNvPr>
                                         <pic:cNvPicPr/>
                                       </pic:nvPicPr>
                                       <pic:blipFill>
-                                        <a:blip r:embed="rId17"/>
+                                        <a:blip r:embed="rId18"/>
                                         <a:stretch>
                                           <a:fillRect/>
                                         </a:stretch>
@@ -2418,24 +4615,24 @@
                               <w:szCs w:val="20"/>
                             </w:rPr>
                             <w:drawing>
-                              <wp:inline distT="0" distB="0" distL="0" distR="0" wp14:anchorId="2298D969" wp14:editId="5CD95E52">
+                              <wp:inline distT="0" distB="0" distL="0" distR="0" wp14:anchorId="4BFD8DFC" wp14:editId="593CD722">
                                 <wp:extent cx="200025" cy="200025"/>
                                 <wp:effectExtent l="0" t="0" r="9525" b="9525"/>
-                                <wp:docPr id="77" name="Picture 77" title="Software University @ Google+">
-                                  <a:hlinkClick xmlns:a="http://schemas.openxmlformats.org/drawingml/2006/main" r:id="rId18"/>
+                                <wp:docPr id="79" name="Picture 79" title="Software University @ SlideShare">
+                                  <a:hlinkClick xmlns:a="http://schemas.openxmlformats.org/drawingml/2006/main" r:id="rId19"/>
                                 </wp:docPr>
                                 <wp:cNvGraphicFramePr/>
                                 <a:graphic xmlns:a="http://schemas.openxmlformats.org/drawingml/2006/main">
                                   <a:graphicData uri="http://schemas.openxmlformats.org/drawingml/2006/picture">
                                     <pic:pic xmlns:pic="http://schemas.openxmlformats.org/drawingml/2006/picture">
                                       <pic:nvPicPr>
-                                        <pic:cNvPr id="98" name="Picture 25" title="Software University @ Google+">
-                                          <a:hlinkClick r:id="rId18"/>
+                                        <pic:cNvPr id="101" name="Picture 99" title="Software University @ SlideShare">
+                                          <a:hlinkClick r:id="rId19"/>
                                         </pic:cNvPr>
                                         <pic:cNvPicPr/>
                                       </pic:nvPicPr>
                                       <pic:blipFill>
-                                        <a:blip r:embed="rId19"/>
+                                        <a:blip r:embed="rId20"/>
                                         <a:stretch>
                                           <a:fillRect/>
                                         </a:stretch>
@@ -2469,24 +4666,24 @@
                               <w:szCs w:val="20"/>
                             </w:rPr>
                             <w:drawing>
-                              <wp:inline distT="0" distB="0" distL="0" distR="0" wp14:anchorId="1A044D14" wp14:editId="320DB136">
+                              <wp:inline distT="0" distB="0" distL="0" distR="0" wp14:anchorId="0E162459" wp14:editId="027D1A84">
                                 <wp:extent cx="200025" cy="200025"/>
                                 <wp:effectExtent l="0" t="0" r="9525" b="9525"/>
-                                <wp:docPr id="78" name="Picture 78" title="Software University @ LinkedIn">
-                                  <a:hlinkClick xmlns:a="http://schemas.openxmlformats.org/drawingml/2006/main" r:id="rId20"/>
+                                <wp:docPr id="80" name="Picture 80" title="Software University @ GitHub">
+                                  <a:hlinkClick xmlns:a="http://schemas.openxmlformats.org/drawingml/2006/main" r:id="rId21"/>
                                 </wp:docPr>
                                 <wp:cNvGraphicFramePr/>
                                 <a:graphic xmlns:a="http://schemas.openxmlformats.org/drawingml/2006/main">
                                   <a:graphicData uri="http://schemas.openxmlformats.org/drawingml/2006/picture">
                                     <pic:pic xmlns:pic="http://schemas.openxmlformats.org/drawingml/2006/picture">
                                       <pic:nvPicPr>
-                                        <pic:cNvPr id="99" name="Picture 27" title="Software University @ LinkedIn">
-                                          <a:hlinkClick r:id="rId20"/>
+                                        <pic:cNvPr id="102" name="Picture 35" title="Software University @ GitHub">
+                                          <a:hlinkClick r:id="rId21"/>
                                         </pic:cNvPr>
                                         <pic:cNvPicPr/>
                                       </pic:nvPicPr>
                                       <pic:blipFill>
-                                        <a:blip r:embed="rId21"/>
+                                        <a:blip r:embed="rId22"/>
                                         <a:stretch>
                                           <a:fillRect/>
                                         </a:stretch>
@@ -2520,113 +4717,11 @@
                               <w:szCs w:val="20"/>
                             </w:rPr>
                             <w:drawing>
-                              <wp:inline distT="0" distB="0" distL="0" distR="0" wp14:anchorId="52544041" wp14:editId="0531DD13">
-                                <wp:extent cx="200025" cy="200025"/>
-                                <wp:effectExtent l="0" t="0" r="9525" b="9525"/>
-                                <wp:docPr id="79" name="Picture 79" title="Software University @ SlideShare">
-                                  <a:hlinkClick xmlns:a="http://schemas.openxmlformats.org/drawingml/2006/main" r:id="rId22"/>
-                                </wp:docPr>
-                                <wp:cNvGraphicFramePr/>
-                                <a:graphic xmlns:a="http://schemas.openxmlformats.org/drawingml/2006/main">
-                                  <a:graphicData uri="http://schemas.openxmlformats.org/drawingml/2006/picture">
-                                    <pic:pic xmlns:pic="http://schemas.openxmlformats.org/drawingml/2006/picture">
-                                      <pic:nvPicPr>
-                                        <pic:cNvPr id="101" name="Picture 99" title="Software University @ SlideShare">
-                                          <a:hlinkClick r:id="rId22"/>
-                                        </pic:cNvPr>
-                                        <pic:cNvPicPr/>
-                                      </pic:nvPicPr>
-                                      <pic:blipFill>
-                                        <a:blip r:embed="rId23"/>
-                                        <a:stretch>
-                                          <a:fillRect/>
-                                        </a:stretch>
-                                      </pic:blipFill>
-                                      <pic:spPr>
-                                        <a:xfrm>
-                                          <a:off x="0" y="0"/>
-                                          <a:ext cx="197485" cy="197485"/>
-                                        </a:xfrm>
-                                        <a:prstGeom prst="rect">
-                                          <a:avLst/>
-                                        </a:prstGeom>
-                                      </pic:spPr>
-                                    </pic:pic>
-                                  </a:graphicData>
-                                </a:graphic>
-                              </wp:inline>
-                            </w:drawing>
-                          </w:r>
-                          <w:r>
-                            <w:rPr>
-                              <w:sz w:val="19"/>
-                              <w:szCs w:val="19"/>
-                            </w:rPr>
-                            <w:t xml:space="preserve">   </w:t>
-                          </w:r>
-                          <w:r>
-                            <w:rPr>
-                              <w:noProof/>
-                              <w:sz w:val="20"/>
-                              <w:szCs w:val="20"/>
-                            </w:rPr>
-                            <w:drawing>
-                              <wp:inline distT="0" distB="0" distL="0" distR="0" wp14:anchorId="64FAE51C" wp14:editId="083460C1">
-                                <wp:extent cx="200025" cy="200025"/>
-                                <wp:effectExtent l="0" t="0" r="9525" b="9525"/>
-                                <wp:docPr id="80" name="Picture 80" title="Software University @ GitHub">
-                                  <a:hlinkClick xmlns:a="http://schemas.openxmlformats.org/drawingml/2006/main" r:id="rId24"/>
-                                </wp:docPr>
-                                <wp:cNvGraphicFramePr/>
-                                <a:graphic xmlns:a="http://schemas.openxmlformats.org/drawingml/2006/main">
-                                  <a:graphicData uri="http://schemas.openxmlformats.org/drawingml/2006/picture">
-                                    <pic:pic xmlns:pic="http://schemas.openxmlformats.org/drawingml/2006/picture">
-                                      <pic:nvPicPr>
-                                        <pic:cNvPr id="102" name="Picture 35" title="Software University @ GitHub">
-                                          <a:hlinkClick r:id="rId24"/>
-                                        </pic:cNvPr>
-                                        <pic:cNvPicPr/>
-                                      </pic:nvPicPr>
-                                      <pic:blipFill>
-                                        <a:blip r:embed="rId25"/>
-                                        <a:stretch>
-                                          <a:fillRect/>
-                                        </a:stretch>
-                                      </pic:blipFill>
-                                      <pic:spPr>
-                                        <a:xfrm>
-                                          <a:off x="0" y="0"/>
-                                          <a:ext cx="197485" cy="197485"/>
-                                        </a:xfrm>
-                                        <a:prstGeom prst="rect">
-                                          <a:avLst/>
-                                        </a:prstGeom>
-                                      </pic:spPr>
-                                    </pic:pic>
-                                  </a:graphicData>
-                                </a:graphic>
-                              </wp:inline>
-                            </w:drawing>
-                          </w:r>
-                          <w:r>
-                            <w:rPr>
-                              <w:sz w:val="19"/>
-                              <w:szCs w:val="19"/>
-                            </w:rPr>
-                            <w:t xml:space="preserve">   </w:t>
-                          </w:r>
-                          <w:r>
-                            <w:rPr>
-                              <w:noProof/>
-                              <w:sz w:val="20"/>
-                              <w:szCs w:val="20"/>
-                            </w:rPr>
-                            <w:drawing>
-                              <wp:inline distT="0" distB="0" distL="0" distR="0" wp14:anchorId="5C709012" wp14:editId="6553F913">
+                              <wp:inline distT="0" distB="0" distL="0" distR="0" wp14:anchorId="146EE590" wp14:editId="7D699436">
                                 <wp:extent cx="200025" cy="200025"/>
                                 <wp:effectExtent l="0" t="0" r="9525" b="9525"/>
                                 <wp:docPr id="81" name="Picture 81" title="Software University: Email Us">
-                                  <a:hlinkClick xmlns:a="http://schemas.openxmlformats.org/drawingml/2006/main" r:id="rId26"/>
+                                  <a:hlinkClick xmlns:a="http://schemas.openxmlformats.org/drawingml/2006/main" r:id="rId23"/>
                                 </wp:docPr>
                                 <wp:cNvGraphicFramePr/>
                                 <a:graphic xmlns:a="http://schemas.openxmlformats.org/drawingml/2006/main">
@@ -2634,12 +4729,12 @@
                                     <pic:pic xmlns:pic="http://schemas.openxmlformats.org/drawingml/2006/picture">
                                       <pic:nvPicPr>
                                         <pic:cNvPr id="103" name="Picture 85" title="Software University: Email Us">
-                                          <a:hlinkClick r:id="rId26"/>
+                                          <a:hlinkClick r:id="rId23"/>
                                         </pic:cNvPr>
                                         <pic:cNvPicPr/>
                                       </pic:nvPicPr>
                                       <pic:blipFill>
-                                        <a:blip r:embed="rId27"/>
+                                        <a:blip r:embed="rId24"/>
                                         <a:stretch>
                                           <a:fillRect/>
                                         </a:stretch>
@@ -2673,7 +4768,7 @@
         </mc:Choice>
         <mc:Fallback>
           <w:pict>
-            <v:shape w14:anchorId="400D6225" id="Text Box 17" o:spid="_x0000_s1029" type="#_x0000_t202" style="position:absolute;left:0;text-align:left;margin-left:124.4pt;margin-top:6.7pt;width:396.3pt;height:40.45pt;z-index:251663360;visibility:visible;mso-wrap-style:square;mso-wrap-distance-left:9pt;mso-wrap-distance-top:0;mso-wrap-distance-right:9pt;mso-wrap-distance-bottom:0;mso-position-horizontal:absolute;mso-position-horizontal-relative:text;mso-position-vertical:absolute;mso-position-vertical-relative:text;v-text-anchor:top" o:gfxdata="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" filled="f" stroked="f">
+            <v:shape w14:anchorId="5829AB57" id="Text Box 17" o:spid="_x0000_s1029" type="#_x0000_t202" style="position:absolute;left:0;text-align:left;margin-left:124.4pt;margin-top:6.7pt;width:396.3pt;height:40.45pt;z-index:251663360;visibility:visible;mso-wrap-style:square;mso-wrap-distance-left:9pt;mso-wrap-distance-top:0;mso-wrap-distance-right:9pt;mso-wrap-distance-bottom:0;mso-position-horizontal:absolute;mso-position-horizontal-relative:text;mso-position-vertical:absolute;mso-position-vertical-relative:text;v-text-anchor:top" o:gfxdata="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" filled="f" stroked="f">
               <v:textbox inset=".5mm,1.2mm,.5mm,.5mm">
                 <w:txbxContent>
                   <w:p>
@@ -2691,7 +4786,7 @@
                       </w:rPr>
                       <w:t>© Software University Foundation (</w:t>
                     </w:r>
-                    <w:hyperlink r:id="rId28" w:history="1">
+                    <w:hyperlink r:id="rId25" w:history="1">
                       <w:r>
                         <w:rPr>
                           <w:rStyle w:val="Hyperlink"/>
@@ -2723,7 +4818,7 @@
                       </w:rPr>
                       <w:t xml:space="preserve"> under the </w:t>
                     </w:r>
-                    <w:hyperlink r:id="rId29" w:history="1">
+                    <w:hyperlink r:id="rId26" w:history="1">
                       <w:r>
                         <w:rPr>
                           <w:rStyle w:val="Hyperlink"/>
@@ -2757,11 +4852,11 @@
                         <w:szCs w:val="20"/>
                       </w:rPr>
                       <w:drawing>
-                        <wp:inline distT="0" distB="0" distL="0" distR="0" wp14:anchorId="15EFF62F" wp14:editId="31C430B5">
+                        <wp:inline distT="0" distB="0" distL="0" distR="0" wp14:anchorId="5D2132FF" wp14:editId="5DAE4DE1">
                           <wp:extent cx="200025" cy="200025"/>
                           <wp:effectExtent l="0" t="0" r="9525" b="9525"/>
                           <wp:docPr id="72" name="Picture 72" title="Software University">
-                            <a:hlinkClick xmlns:a="http://schemas.openxmlformats.org/drawingml/2006/main" r:id="rId30"/>
+                            <a:hlinkClick xmlns:a="http://schemas.openxmlformats.org/drawingml/2006/main" r:id="rId6"/>
                           </wp:docPr>
                           <wp:cNvGraphicFramePr/>
                           <a:graphic xmlns:a="http://schemas.openxmlformats.org/drawingml/2006/main">
@@ -2769,12 +4864,12 @@
                               <pic:pic xmlns:pic="http://schemas.openxmlformats.org/drawingml/2006/picture">
                                 <pic:nvPicPr>
                                   <pic:cNvPr id="93" name="Picture 3" title="Software University">
-                                    <a:hlinkClick r:id="rId30"/>
+                                    <a:hlinkClick r:id="rId6"/>
                                   </pic:cNvPr>
                                   <pic:cNvPicPr/>
                                 </pic:nvPicPr>
                                 <pic:blipFill>
-                                  <a:blip r:embed="rId31"/>
+                                  <a:blip r:embed="rId7"/>
                                   <a:stretch>
                                     <a:fillRect/>
                                   </a:stretch>
@@ -2808,11 +4903,11 @@
                         <w:szCs w:val="20"/>
                       </w:rPr>
                       <w:drawing>
-                        <wp:inline distT="0" distB="0" distL="0" distR="0" wp14:anchorId="4E8D5C1B" wp14:editId="2013552C">
+                        <wp:inline distT="0" distB="0" distL="0" distR="0" wp14:anchorId="02EEAA80" wp14:editId="190FAA59">
                           <wp:extent cx="200025" cy="200025"/>
                           <wp:effectExtent l="0" t="0" r="9525" b="9525"/>
                           <wp:docPr id="73" name="Picture 73" title="Software University Foundation">
-                            <a:hlinkClick xmlns:a="http://schemas.openxmlformats.org/drawingml/2006/main" r:id="rId28"/>
+                            <a:hlinkClick xmlns:a="http://schemas.openxmlformats.org/drawingml/2006/main" r:id="rId25"/>
                           </wp:docPr>
                           <wp:cNvGraphicFramePr/>
                           <a:graphic xmlns:a="http://schemas.openxmlformats.org/drawingml/2006/main">
@@ -2820,12 +4915,12 @@
                               <pic:pic xmlns:pic="http://schemas.openxmlformats.org/drawingml/2006/picture">
                                 <pic:nvPicPr>
                                   <pic:cNvPr id="94" name="Picture 4" title="Software University Foundation">
-                                    <a:hlinkClick r:id="rId28"/>
+                                    <a:hlinkClick r:id="rId25"/>
                                   </pic:cNvPr>
                                   <pic:cNvPicPr/>
                                 </pic:nvPicPr>
                                 <pic:blipFill>
-                                  <a:blip r:embed="rId32"/>
+                                  <a:blip r:embed="rId8"/>
                                   <a:stretch>
                                     <a:fillRect/>
                                   </a:stretch>
@@ -2859,11 +4954,11 @@
                         <w:szCs w:val="20"/>
                       </w:rPr>
                       <w:drawing>
-                        <wp:inline distT="0" distB="0" distL="0" distR="0" wp14:anchorId="20B738E7" wp14:editId="300EA712">
+                        <wp:inline distT="0" distB="0" distL="0" distR="0" wp14:anchorId="0906D481" wp14:editId="66131DDF">
                           <wp:extent cx="200025" cy="200025"/>
                           <wp:effectExtent l="0" t="0" r="9525" b="9525"/>
                           <wp:docPr id="74" name="Picture 74" title="Software University @ Facebook">
-                            <a:hlinkClick xmlns:a="http://schemas.openxmlformats.org/drawingml/2006/main" r:id="rId33"/>
+                            <a:hlinkClick xmlns:a="http://schemas.openxmlformats.org/drawingml/2006/main" r:id="rId9"/>
                           </wp:docPr>
                           <wp:cNvGraphicFramePr/>
                           <a:graphic xmlns:a="http://schemas.openxmlformats.org/drawingml/2006/main">
@@ -2871,12 +4966,12 @@
                               <pic:pic xmlns:pic="http://schemas.openxmlformats.org/drawingml/2006/picture">
                                 <pic:nvPicPr>
                                   <pic:cNvPr id="95" name="Picture 11" title="Software University @ Facebook">
-                                    <a:hlinkClick r:id="rId33"/>
+                                    <a:hlinkClick r:id="rId9"/>
                                   </pic:cNvPr>
                                   <pic:cNvPicPr/>
                                 </pic:nvPicPr>
                                 <pic:blipFill>
-                                  <a:blip r:embed="rId34"/>
+                                  <a:blip r:embed="rId10"/>
                                   <a:stretch>
                                     <a:fillRect/>
                                   </a:stretch>
@@ -2910,11 +5005,11 @@
                         <w:szCs w:val="20"/>
                       </w:rPr>
                       <w:drawing>
-                        <wp:inline distT="0" distB="0" distL="0" distR="0" wp14:anchorId="3D2C3D5F" wp14:editId="653B4B90">
+                        <wp:inline distT="0" distB="0" distL="0" distR="0" wp14:anchorId="066DD905" wp14:editId="3F2B4299">
                           <wp:extent cx="200025" cy="200025"/>
                           <wp:effectExtent l="0" t="0" r="9525" b="9525"/>
                           <wp:docPr id="75" name="Picture 75" title="Software University @ Twitter">
-                            <a:hlinkClick xmlns:a="http://schemas.openxmlformats.org/drawingml/2006/main" r:id="rId35"/>
+                            <a:hlinkClick xmlns:a="http://schemas.openxmlformats.org/drawingml/2006/main" r:id="rId11"/>
                           </wp:docPr>
                           <wp:cNvGraphicFramePr/>
                           <a:graphic xmlns:a="http://schemas.openxmlformats.org/drawingml/2006/main">
@@ -2922,12 +5017,12 @@
                               <pic:pic xmlns:pic="http://schemas.openxmlformats.org/drawingml/2006/picture">
                                 <pic:nvPicPr>
                                   <pic:cNvPr id="96" name="Picture 16" title="Software University @ Twitter">
-                                    <a:hlinkClick r:id="rId35"/>
+                                    <a:hlinkClick r:id="rId11"/>
                                   </pic:cNvPr>
                                   <pic:cNvPicPr/>
                                 </pic:nvPicPr>
                                 <pic:blipFill>
-                                  <a:blip r:embed="rId36"/>
+                                  <a:blip r:embed="rId12"/>
                                   <a:stretch>
                                     <a:fillRect/>
                                   </a:stretch>
@@ -2961,11 +5056,11 @@
                         <w:szCs w:val="20"/>
                       </w:rPr>
                       <w:drawing>
-                        <wp:inline distT="0" distB="0" distL="0" distR="0" wp14:anchorId="2ECEBC4A" wp14:editId="4C1A28B7">
+                        <wp:inline distT="0" distB="0" distL="0" distR="0" wp14:anchorId="79A6C0BE" wp14:editId="0D3D3F13">
                           <wp:extent cx="200025" cy="200025"/>
                           <wp:effectExtent l="0" t="0" r="9525" b="9525"/>
                           <wp:docPr id="76" name="Picture 76" title="Software University @ YouTube">
-                            <a:hlinkClick xmlns:a="http://schemas.openxmlformats.org/drawingml/2006/main" r:id="rId37"/>
+                            <a:hlinkClick xmlns:a="http://schemas.openxmlformats.org/drawingml/2006/main" r:id="rId13"/>
                           </wp:docPr>
                           <wp:cNvGraphicFramePr/>
                           <a:graphic xmlns:a="http://schemas.openxmlformats.org/drawingml/2006/main">
@@ -2973,12 +5068,12 @@
                               <pic:pic xmlns:pic="http://schemas.openxmlformats.org/drawingml/2006/picture">
                                 <pic:nvPicPr>
                                   <pic:cNvPr id="97" name="Picture 23" title="Software University @ YouTube">
-                                    <a:hlinkClick r:id="rId37"/>
+                                    <a:hlinkClick r:id="rId13"/>
                                   </pic:cNvPr>
                                   <pic:cNvPicPr/>
                                 </pic:nvPicPr>
                                 <pic:blipFill>
-                                  <a:blip r:embed="rId38"/>
+                                  <a:blip r:embed="rId14"/>
                                   <a:stretch>
                                     <a:fillRect/>
                                   </a:stretch>
@@ -3012,11 +5107,11 @@
                         <w:szCs w:val="20"/>
                       </w:rPr>
                       <w:drawing>
-                        <wp:inline distT="0" distB="0" distL="0" distR="0" wp14:anchorId="2298D969" wp14:editId="5CD95E52">
+                        <wp:inline distT="0" distB="0" distL="0" distR="0" wp14:anchorId="01A96DBC" wp14:editId="5BE370C1">
                           <wp:extent cx="200025" cy="200025"/>
                           <wp:effectExtent l="0" t="0" r="9525" b="9525"/>
                           <wp:docPr id="77" name="Picture 77" title="Software University @ Google+">
-                            <a:hlinkClick xmlns:a="http://schemas.openxmlformats.org/drawingml/2006/main" r:id="rId39"/>
+                            <a:hlinkClick xmlns:a="http://schemas.openxmlformats.org/drawingml/2006/main" r:id="rId15"/>
                           </wp:docPr>
                           <wp:cNvGraphicFramePr/>
                           <a:graphic xmlns:a="http://schemas.openxmlformats.org/drawingml/2006/main">
@@ -3024,12 +5119,12 @@
                               <pic:pic xmlns:pic="http://schemas.openxmlformats.org/drawingml/2006/picture">
                                 <pic:nvPicPr>
                                   <pic:cNvPr id="98" name="Picture 25" title="Software University @ Google+">
-                                    <a:hlinkClick r:id="rId39"/>
+                                    <a:hlinkClick r:id="rId15"/>
                                   </pic:cNvPr>
                                   <pic:cNvPicPr/>
                                 </pic:nvPicPr>
                                 <pic:blipFill>
-                                  <a:blip r:embed="rId40"/>
+                                  <a:blip r:embed="rId16"/>
                                   <a:stretch>
                                     <a:fillRect/>
                                   </a:stretch>
@@ -3063,11 +5158,11 @@
                         <w:szCs w:val="20"/>
                       </w:rPr>
                       <w:drawing>
-                        <wp:inline distT="0" distB="0" distL="0" distR="0" wp14:anchorId="1A044D14" wp14:editId="320DB136">
+                        <wp:inline distT="0" distB="0" distL="0" distR="0" wp14:anchorId="3F698371" wp14:editId="4DE4577F">
                           <wp:extent cx="200025" cy="200025"/>
                           <wp:effectExtent l="0" t="0" r="9525" b="9525"/>
                           <wp:docPr id="78" name="Picture 78" title="Software University @ LinkedIn">
-                            <a:hlinkClick xmlns:a="http://schemas.openxmlformats.org/drawingml/2006/main" r:id="rId41"/>
+                            <a:hlinkClick xmlns:a="http://schemas.openxmlformats.org/drawingml/2006/main" r:id="rId17"/>
                           </wp:docPr>
                           <wp:cNvGraphicFramePr/>
                           <a:graphic xmlns:a="http://schemas.openxmlformats.org/drawingml/2006/main">
@@ -3075,12 +5170,12 @@
                               <pic:pic xmlns:pic="http://schemas.openxmlformats.org/drawingml/2006/picture">
                                 <pic:nvPicPr>
                                   <pic:cNvPr id="99" name="Picture 27" title="Software University @ LinkedIn">
-                                    <a:hlinkClick r:id="rId41"/>
+                                    <a:hlinkClick r:id="rId17"/>
                                   </pic:cNvPr>
                                   <pic:cNvPicPr/>
                                 </pic:nvPicPr>
                                 <pic:blipFill>
-                                  <a:blip r:embed="rId42"/>
+                                  <a:blip r:embed="rId18"/>
                                   <a:stretch>
                                     <a:fillRect/>
                                   </a:stretch>
@@ -3114,11 +5209,11 @@
                         <w:szCs w:val="20"/>
                       </w:rPr>
                       <w:drawing>
-                        <wp:inline distT="0" distB="0" distL="0" distR="0" wp14:anchorId="52544041" wp14:editId="0531DD13">
+                        <wp:inline distT="0" distB="0" distL="0" distR="0" wp14:anchorId="4BFD8DFC" wp14:editId="593CD722">
                           <wp:extent cx="200025" cy="200025"/>
                           <wp:effectExtent l="0" t="0" r="9525" b="9525"/>
                           <wp:docPr id="79" name="Picture 79" title="Software University @ SlideShare">
-                            <a:hlinkClick xmlns:a="http://schemas.openxmlformats.org/drawingml/2006/main" r:id="rId43"/>
+                            <a:hlinkClick xmlns:a="http://schemas.openxmlformats.org/drawingml/2006/main" r:id="rId19"/>
                           </wp:docPr>
                           <wp:cNvGraphicFramePr/>
                           <a:graphic xmlns:a="http://schemas.openxmlformats.org/drawingml/2006/main">
@@ -3126,12 +5221,12 @@
                               <pic:pic xmlns:pic="http://schemas.openxmlformats.org/drawingml/2006/picture">
                                 <pic:nvPicPr>
                                   <pic:cNvPr id="101" name="Picture 99" title="Software University @ SlideShare">
-                                    <a:hlinkClick r:id="rId43"/>
+                                    <a:hlinkClick r:id="rId19"/>
                                   </pic:cNvPr>
                                   <pic:cNvPicPr/>
                                 </pic:nvPicPr>
                                 <pic:blipFill>
-                                  <a:blip r:embed="rId44"/>
+                                  <a:blip r:embed="rId20"/>
                                   <a:stretch>
                                     <a:fillRect/>
                                   </a:stretch>
@@ -3165,11 +5260,11 @@
                         <w:szCs w:val="20"/>
                       </w:rPr>
                       <w:drawing>
-                        <wp:inline distT="0" distB="0" distL="0" distR="0" wp14:anchorId="64FAE51C" wp14:editId="083460C1">
+                        <wp:inline distT="0" distB="0" distL="0" distR="0" wp14:anchorId="0E162459" wp14:editId="027D1A84">
                           <wp:extent cx="200025" cy="200025"/>
                           <wp:effectExtent l="0" t="0" r="9525" b="9525"/>
                           <wp:docPr id="80" name="Picture 80" title="Software University @ GitHub">
-                            <a:hlinkClick xmlns:a="http://schemas.openxmlformats.org/drawingml/2006/main" r:id="rId45"/>
+                            <a:hlinkClick xmlns:a="http://schemas.openxmlformats.org/drawingml/2006/main" r:id="rId21"/>
                           </wp:docPr>
                           <wp:cNvGraphicFramePr/>
                           <a:graphic xmlns:a="http://schemas.openxmlformats.org/drawingml/2006/main">
@@ -3177,12 +5272,12 @@
                               <pic:pic xmlns:pic="http://schemas.openxmlformats.org/drawingml/2006/picture">
                                 <pic:nvPicPr>
                                   <pic:cNvPr id="102" name="Picture 35" title="Software University @ GitHub">
-                                    <a:hlinkClick r:id="rId45"/>
+                                    <a:hlinkClick r:id="rId21"/>
                                   </pic:cNvPr>
                                   <pic:cNvPicPr/>
                                 </pic:nvPicPr>
                                 <pic:blipFill>
-                                  <a:blip r:embed="rId46"/>
+                                  <a:blip r:embed="rId22"/>
                                   <a:stretch>
                                     <a:fillRect/>
                                   </a:stretch>
@@ -3216,11 +5311,11 @@
                         <w:szCs w:val="20"/>
                       </w:rPr>
                       <w:drawing>
-                        <wp:inline distT="0" distB="0" distL="0" distR="0" wp14:anchorId="5C709012" wp14:editId="6553F913">
+                        <wp:inline distT="0" distB="0" distL="0" distR="0" wp14:anchorId="146EE590" wp14:editId="7D699436">
                           <wp:extent cx="200025" cy="200025"/>
                           <wp:effectExtent l="0" t="0" r="9525" b="9525"/>
                           <wp:docPr id="81" name="Picture 81" title="Software University: Email Us">
-                            <a:hlinkClick xmlns:a="http://schemas.openxmlformats.org/drawingml/2006/main" r:id="rId47"/>
+                            <a:hlinkClick xmlns:a="http://schemas.openxmlformats.org/drawingml/2006/main" r:id="rId23"/>
                           </wp:docPr>
                           <wp:cNvGraphicFramePr/>
                           <a:graphic xmlns:a="http://schemas.openxmlformats.org/drawingml/2006/main">
@@ -3228,12 +5323,12 @@
                               <pic:pic xmlns:pic="http://schemas.openxmlformats.org/drawingml/2006/picture">
                                 <pic:nvPicPr>
                                   <pic:cNvPr id="103" name="Picture 85" title="Software University: Email Us">
-                                    <a:hlinkClick r:id="rId47"/>
+                                    <a:hlinkClick r:id="rId23"/>
                                   </pic:cNvPr>
                                   <pic:cNvPicPr/>
                                 </pic:nvPicPr>
                                 <pic:blipFill>
-                                  <a:blip r:embed="rId48"/>
+                                  <a:blip r:embed="rId24"/>
                                   <a:stretch>
                                     <a:fillRect/>
                                   </a:stretch>
@@ -3266,7 +5361,7 @@
 </file>
 
 <file path=word/footnotes.xml><?xml version="1.0" encoding="utf-8"?>
-<w:footnotes xmlns:wpc="http://schemas.microsoft.com/office/word/2010/wordprocessingCanvas" xmlns:cx="http://schemas.microsoft.com/office/drawing/2014/chartex" xmlns:cx1="http://schemas.microsoft.com/office/drawing/2015/9/8/chartex" xmlns:cx2="http://schemas.microsoft.com/office/drawing/2015/10/21/chartex" xmlns:cx3="http://schemas.microsoft.com/office/drawing/2016/5/9/chartex" xmlns:cx4="http://schemas.microsoft.com/office/drawing/2016/5/10/chartex" xmlns:cx5="http://schemas.microsoft.com/office/drawing/2016/5/11/chartex" xmlns:mc="http://schemas.openxmlformats.org/markup-compatibility/2006" xmlns:o="urn:schemas-microsoft-com:office:office" xmlns:r="http://schemas.openxmlformats.org/officeDocument/2006/relationships" xmlns:m="http://schemas.openxmlformats.org/officeDocument/2006/math" xmlns:v="urn:schemas-microsoft-com:vml" xmlns:wp14="http://schemas.microsoft.com/office/word/2010/wordprocessingDrawing" xmlns:wp="http://schemas.openxmlformats.org/drawingml/2006/wordprocessingDrawing" xmlns:w10="urn:schemas-microsoft-com:office:word" xmlns:w="http://schemas.openxmlformats.org/wordprocessingml/2006/main" xmlns:w14="http://schemas.microsoft.com/office/word/2010/wordml" xmlns:w15="http://schemas.microsoft.com/office/word/2012/wordml" xmlns:w16se="http://schemas.microsoft.com/office/word/2015/wordml/symex" xmlns:wpg="http://schemas.microsoft.com/office/word/2010/wordprocessingGroup" xmlns:wpi="http://schemas.microsoft.com/office/word/2010/wordprocessingInk" xmlns:wne="http://schemas.microsoft.com/office/word/2006/wordml" xmlns:wps="http://schemas.microsoft.com/office/word/2010/wordprocessingShape" mc:Ignorable="w14 w15 w16se wp14">
+<w:footnotes xmlns:wpc="http://schemas.microsoft.com/office/word/2010/wordprocessingCanvas" xmlns:cx="http://schemas.microsoft.com/office/drawing/2014/chartex" xmlns:cx1="http://schemas.microsoft.com/office/drawing/2015/9/8/chartex" xmlns:cx2="http://schemas.microsoft.com/office/drawing/2015/10/21/chartex" xmlns:cx3="http://schemas.microsoft.com/office/drawing/2016/5/9/chartex" xmlns:cx4="http://schemas.microsoft.com/office/drawing/2016/5/10/chartex" xmlns:cx5="http://schemas.microsoft.com/office/drawing/2016/5/11/chartex" xmlns:cx6="http://schemas.microsoft.com/office/drawing/2016/5/12/chartex" xmlns:cx7="http://schemas.microsoft.com/office/drawing/2016/5/13/chartex" xmlns:cx8="http://schemas.microsoft.com/office/drawing/2016/5/14/chartex" xmlns:mc="http://schemas.openxmlformats.org/markup-compatibility/2006" xmlns:aink="http://schemas.microsoft.com/office/drawing/2016/ink" xmlns:am3d="http://schemas.microsoft.com/office/drawing/2017/model3d" xmlns:o="urn:schemas-microsoft-com:office:office" xmlns:r="http://schemas.openxmlformats.org/officeDocument/2006/relationships" xmlns:m="http://schemas.openxmlformats.org/officeDocument/2006/math" xmlns:v="urn:schemas-microsoft-com:vml" xmlns:wp14="http://schemas.microsoft.com/office/word/2010/wordprocessingDrawing" xmlns:wp="http://schemas.openxmlformats.org/drawingml/2006/wordprocessingDrawing" xmlns:w10="urn:schemas-microsoft-com:office:word" xmlns:w="http://schemas.openxmlformats.org/wordprocessingml/2006/main" xmlns:w14="http://schemas.microsoft.com/office/word/2010/wordml" xmlns:w15="http://schemas.microsoft.com/office/word/2012/wordml" xmlns:w16cex="http://schemas.microsoft.com/office/word/2018/wordml/cex" xmlns:w16cid="http://schemas.microsoft.com/office/word/2016/wordml/cid" xmlns:w16="http://schemas.microsoft.com/office/word/2018/wordml" xmlns:w16sdtdh="http://schemas.microsoft.com/office/word/2020/wordml/sdtdatahash" xmlns:w16se="http://schemas.microsoft.com/office/word/2015/wordml/symex" xmlns:wpg="http://schemas.microsoft.com/office/word/2010/wordprocessingGroup" xmlns:wpi="http://schemas.microsoft.com/office/word/2010/wordprocessingInk" xmlns:wne="http://schemas.microsoft.com/office/word/2006/wordml" xmlns:wps="http://schemas.microsoft.com/office/word/2010/wordprocessingShape" mc:Ignorable="w14 w15 w16se w16cid w16 w16cex w16sdtdh wp14">
   <w:footnote w:type="separator" w:id="-1">
     <w:p>
       <w:pPr>
@@ -3291,7 +5386,7 @@
 </file>
 
 <file path=word/header1.xml><?xml version="1.0" encoding="utf-8"?>
-<w:hdr xmlns:wpc="http://schemas.microsoft.com/office/word/2010/wordprocessingCanvas" xmlns:cx="http://schemas.microsoft.com/office/drawing/2014/chartex" xmlns:cx1="http://schemas.microsoft.com/office/drawing/2015/9/8/chartex" xmlns:cx2="http://schemas.microsoft.com/office/drawing/2015/10/21/chartex" xmlns:cx3="http://schemas.microsoft.com/office/drawing/2016/5/9/chartex" xmlns:cx4="http://schemas.microsoft.com/office/drawing/2016/5/10/chartex" xmlns:cx5="http://schemas.microsoft.com/office/drawing/2016/5/11/chartex" xmlns:mc="http://schemas.openxmlformats.org/markup-compatibility/2006" xmlns:o="urn:schemas-microsoft-com:office:office" xmlns:r="http://schemas.openxmlformats.org/officeDocument/2006/relationships" xmlns:m="http://schemas.openxmlformats.org/officeDocument/2006/math" xmlns:v="urn:schemas-microsoft-com:vml" xmlns:wp14="http://schemas.microsoft.com/office/word/2010/wordprocessingDrawing" xmlns:wp="http://schemas.openxmlformats.org/drawingml/2006/wordprocessingDrawing" xmlns:w10="urn:schemas-microsoft-com:office:word" xmlns:w="http://schemas.openxmlformats.org/wordprocessingml/2006/main" xmlns:w14="http://schemas.microsoft.com/office/word/2010/wordml" xmlns:w15="http://schemas.microsoft.com/office/word/2012/wordml" xmlns:w16se="http://schemas.microsoft.com/office/word/2015/wordml/symex" xmlns:wpg="http://schemas.microsoft.com/office/word/2010/wordprocessingGroup" xmlns:wpi="http://schemas.microsoft.com/office/word/2010/wordprocessingInk" xmlns:wne="http://schemas.microsoft.com/office/word/2006/wordml" xmlns:wps="http://schemas.microsoft.com/office/word/2010/wordprocessingShape" mc:Ignorable="w14 w15 w16se wp14">
+<w:hdr xmlns:wpc="http://schemas.microsoft.com/office/word/2010/wordprocessingCanvas" xmlns:cx="http://schemas.microsoft.com/office/drawing/2014/chartex" xmlns:cx1="http://schemas.microsoft.com/office/drawing/2015/9/8/chartex" xmlns:cx2="http://schemas.microsoft.com/office/drawing/2015/10/21/chartex" xmlns:cx3="http://schemas.microsoft.com/office/drawing/2016/5/9/chartex" xmlns:cx4="http://schemas.microsoft.com/office/drawing/2016/5/10/chartex" xmlns:cx5="http://schemas.microsoft.com/office/drawing/2016/5/11/chartex" xmlns:cx6="http://schemas.microsoft.com/office/drawing/2016/5/12/chartex" xmlns:cx7="http://schemas.microsoft.com/office/drawing/2016/5/13/chartex" xmlns:cx8="http://schemas.microsoft.com/office/drawing/2016/5/14/chartex" xmlns:mc="http://schemas.openxmlformats.org/markup-compatibility/2006" xmlns:aink="http://schemas.microsoft.com/office/drawing/2016/ink" xmlns:am3d="http://schemas.microsoft.com/office/drawing/2017/model3d" xmlns:o="urn:schemas-microsoft-com:office:office" xmlns:r="http://schemas.openxmlformats.org/officeDocument/2006/relationships" xmlns:m="http://schemas.openxmlformats.org/officeDocument/2006/math" xmlns:v="urn:schemas-microsoft-com:vml" xmlns:wp14="http://schemas.microsoft.com/office/word/2010/wordprocessingDrawing" xmlns:wp="http://schemas.openxmlformats.org/drawingml/2006/wordprocessingDrawing" xmlns:w10="urn:schemas-microsoft-com:office:word" xmlns:w="http://schemas.openxmlformats.org/wordprocessingml/2006/main" xmlns:w14="http://schemas.microsoft.com/office/word/2010/wordml" xmlns:w15="http://schemas.microsoft.com/office/word/2012/wordml" xmlns:w16cex="http://schemas.microsoft.com/office/word/2018/wordml/cex" xmlns:w16cid="http://schemas.microsoft.com/office/word/2016/wordml/cid" xmlns:w16="http://schemas.microsoft.com/office/word/2018/wordml" xmlns:w16sdtdh="http://schemas.microsoft.com/office/word/2020/wordml/sdtdatahash" xmlns:w16se="http://schemas.microsoft.com/office/word/2015/wordml/symex" xmlns:wpg="http://schemas.microsoft.com/office/word/2010/wordprocessingGroup" xmlns:wpi="http://schemas.microsoft.com/office/word/2010/wordprocessingInk" xmlns:wne="http://schemas.microsoft.com/office/word/2006/wordml" xmlns:wps="http://schemas.microsoft.com/office/word/2010/wordprocessingShape" mc:Ignorable="w14 w15 w16se w16cid w16 w16cex w16sdtdh wp14">
   <w:p>
     <w:pPr>
       <w:pStyle w:val="Header"/>
@@ -3302,7 +5397,7 @@
 </file>
 
 <file path=word/numbering.xml><?xml version="1.0" encoding="utf-8"?>
-<w:numbering xmlns:wpc="http://schemas.microsoft.com/office/word/2010/wordprocessingCanvas" xmlns:cx="http://schemas.microsoft.com/office/drawing/2014/chartex" xmlns:cx1="http://schemas.microsoft.com/office/drawing/2015/9/8/chartex" xmlns:cx2="http://schemas.microsoft.com/office/drawing/2015/10/21/chartex" xmlns:cx3="http://schemas.microsoft.com/office/drawing/2016/5/9/chartex" xmlns:cx4="http://schemas.microsoft.com/office/drawing/2016/5/10/chartex" xmlns:cx5="http://schemas.microsoft.com/office/drawing/2016/5/11/chartex" xmlns:mc="http://schemas.openxmlformats.org/markup-compatibility/2006" xmlns:o="urn:schemas-microsoft-com:office:office" xmlns:r="http://schemas.openxmlformats.org/officeDocument/2006/relationships" xmlns:m="http://schemas.openxmlformats.org/officeDocument/2006/math" xmlns:v="urn:schemas-microsoft-com:vml" xmlns:wp14="http://schemas.microsoft.com/office/word/2010/wordprocessingDrawing" xmlns:wp="http://schemas.openxmlformats.org/drawingml/2006/wordprocessingDrawing" xmlns:w10="urn:schemas-microsoft-com:office:word" xmlns:w="http://schemas.openxmlformats.org/wordprocessingml/2006/main" xmlns:w14="http://schemas.microsoft.com/office/word/2010/wordml" xmlns:w15="http://schemas.microsoft.com/office/word/2012/wordml" xmlns:w16se="http://schemas.microsoft.com/office/word/2015/wordml/symex" xmlns:wpg="http://schemas.microsoft.com/office/word/2010/wordprocessingGroup" xmlns:wpi="http://schemas.microsoft.com/office/word/2010/wordprocessingInk" xmlns:wne="http://schemas.microsoft.com/office/word/2006/wordml" xmlns:wps="http://schemas.microsoft.com/office/word/2010/wordprocessingShape" mc:Ignorable="w14 w15 w16se wp14">
+<w:numbering xmlns:wpc="http://schemas.microsoft.com/office/word/2010/wordprocessingCanvas" xmlns:cx="http://schemas.microsoft.com/office/drawing/2014/chartex" xmlns:cx1="http://schemas.microsoft.com/office/drawing/2015/9/8/chartex" xmlns:cx2="http://schemas.microsoft.com/office/drawing/2015/10/21/chartex" xmlns:cx3="http://schemas.microsoft.com/office/drawing/2016/5/9/chartex" xmlns:cx4="http://schemas.microsoft.com/office/drawing/2016/5/10/chartex" xmlns:cx5="http://schemas.microsoft.com/office/drawing/2016/5/11/chartex" xmlns:cx6="http://schemas.microsoft.com/office/drawing/2016/5/12/chartex" xmlns:cx7="http://schemas.microsoft.com/office/drawing/2016/5/13/chartex" xmlns:cx8="http://schemas.microsoft.com/office/drawing/2016/5/14/chartex" xmlns:mc="http://schemas.openxmlformats.org/markup-compatibility/2006" xmlns:aink="http://schemas.microsoft.com/office/drawing/2016/ink" xmlns:am3d="http://schemas.microsoft.com/office/drawing/2017/model3d" xmlns:o="urn:schemas-microsoft-com:office:office" xmlns:r="http://schemas.openxmlformats.org/officeDocument/2006/relationships" xmlns:m="http://schemas.openxmlformats.org/officeDocument/2006/math" xmlns:v="urn:schemas-microsoft-com:vml" xmlns:wp14="http://schemas.microsoft.com/office/word/2010/wordprocessingDrawing" xmlns:wp="http://schemas.openxmlformats.org/drawingml/2006/wordprocessingDrawing" xmlns:w10="urn:schemas-microsoft-com:office:word" xmlns:w="http://schemas.openxmlformats.org/wordprocessingml/2006/main" xmlns:w14="http://schemas.microsoft.com/office/word/2010/wordml" xmlns:w15="http://schemas.microsoft.com/office/word/2012/wordml" xmlns:w16cex="http://schemas.microsoft.com/office/word/2018/wordml/cex" xmlns:w16cid="http://schemas.microsoft.com/office/word/2016/wordml/cid" xmlns:w16="http://schemas.microsoft.com/office/word/2018/wordml" xmlns:w16sdtdh="http://schemas.microsoft.com/office/word/2020/wordml/sdtdatahash" xmlns:w16se="http://schemas.microsoft.com/office/word/2015/wordml/symex" xmlns:wpg="http://schemas.microsoft.com/office/word/2010/wordprocessingGroup" xmlns:wpi="http://schemas.microsoft.com/office/word/2010/wordprocessingInk" xmlns:wne="http://schemas.microsoft.com/office/word/2006/wordml" xmlns:wps="http://schemas.microsoft.com/office/word/2010/wordprocessingShape" mc:Ignorable="w14 w15 w16se w16cid w16 w16cex w16sdtdh wp14">
   <w:abstractNum w:abstractNumId="0" w15:restartNumberingAfterBreak="0">
     <w:nsid w:val="04E60920"/>
     <w:multiLevelType w:val="hybridMultilevel"/>
@@ -4580,6 +6675,119 @@
     </w:lvl>
   </w:abstractNum>
   <w:abstractNum w:abstractNumId="12" w15:restartNumberingAfterBreak="0">
+    <w:nsid w:val="4EDD2FE8"/>
+    <w:multiLevelType w:val="hybridMultilevel"/>
+    <w:tmpl w:val="A72EFAAA"/>
+    <w:lvl w:ilvl="0" w:tplc="04090001">
+      <w:start w:val="1"/>
+      <w:numFmt w:val="bullet"/>
+      <w:lvlText w:val=""/>
+      <w:lvlJc w:val="left"/>
+      <w:pPr>
+        <w:ind w:left="720" w:hanging="360"/>
+      </w:pPr>
+      <w:rPr>
+        <w:rFonts w:ascii="Symbol" w:hAnsi="Symbol" w:hint="default"/>
+      </w:rPr>
+    </w:lvl>
+    <w:lvl w:ilvl="1" w:tplc="04090003">
+      <w:start w:val="1"/>
+      <w:numFmt w:val="bullet"/>
+      <w:lvlText w:val="o"/>
+      <w:lvlJc w:val="left"/>
+      <w:pPr>
+        <w:ind w:left="1440" w:hanging="360"/>
+      </w:pPr>
+      <w:rPr>
+        <w:rFonts w:ascii="Courier New" w:hAnsi="Courier New" w:cs="Courier New" w:hint="default"/>
+      </w:rPr>
+    </w:lvl>
+    <w:lvl w:ilvl="2" w:tplc="04090005">
+      <w:start w:val="1"/>
+      <w:numFmt w:val="bullet"/>
+      <w:lvlText w:val=""/>
+      <w:lvlJc w:val="left"/>
+      <w:pPr>
+        <w:ind w:left="2160" w:hanging="360"/>
+      </w:pPr>
+      <w:rPr>
+        <w:rFonts w:ascii="Wingdings" w:hAnsi="Wingdings" w:hint="default"/>
+      </w:rPr>
+    </w:lvl>
+    <w:lvl w:ilvl="3" w:tplc="04090001">
+      <w:start w:val="1"/>
+      <w:numFmt w:val="bullet"/>
+      <w:lvlText w:val=""/>
+      <w:lvlJc w:val="left"/>
+      <w:pPr>
+        <w:ind w:left="2880" w:hanging="360"/>
+      </w:pPr>
+      <w:rPr>
+        <w:rFonts w:ascii="Symbol" w:hAnsi="Symbol" w:hint="default"/>
+      </w:rPr>
+    </w:lvl>
+    <w:lvl w:ilvl="4" w:tplc="04090003">
+      <w:start w:val="1"/>
+      <w:numFmt w:val="bullet"/>
+      <w:lvlText w:val="o"/>
+      <w:lvlJc w:val="left"/>
+      <w:pPr>
+        <w:ind w:left="3600" w:hanging="360"/>
+      </w:pPr>
+      <w:rPr>
+        <w:rFonts w:ascii="Courier New" w:hAnsi="Courier New" w:cs="Courier New" w:hint="default"/>
+      </w:rPr>
+    </w:lvl>
+    <w:lvl w:ilvl="5" w:tplc="04090005">
+      <w:start w:val="1"/>
+      <w:numFmt w:val="bullet"/>
+      <w:lvlText w:val=""/>
+      <w:lvlJc w:val="left"/>
+      <w:pPr>
+        <w:ind w:left="4320" w:hanging="360"/>
+      </w:pPr>
+      <w:rPr>
+        <w:rFonts w:ascii="Wingdings" w:hAnsi="Wingdings" w:hint="default"/>
+      </w:rPr>
+    </w:lvl>
+    <w:lvl w:ilvl="6" w:tplc="04090001">
+      <w:start w:val="1"/>
+      <w:numFmt w:val="bullet"/>
+      <w:lvlText w:val=""/>
+      <w:lvlJc w:val="left"/>
+      <w:pPr>
+        <w:ind w:left="5040" w:hanging="360"/>
+      </w:pPr>
+      <w:rPr>
+        <w:rFonts w:ascii="Symbol" w:hAnsi="Symbol" w:hint="default"/>
+      </w:rPr>
+    </w:lvl>
+    <w:lvl w:ilvl="7" w:tplc="04090003">
+      <w:start w:val="1"/>
+      <w:numFmt w:val="bullet"/>
+      <w:lvlText w:val="o"/>
+      <w:lvlJc w:val="left"/>
+      <w:pPr>
+        <w:ind w:left="5760" w:hanging="360"/>
+      </w:pPr>
+      <w:rPr>
+        <w:rFonts w:ascii="Courier New" w:hAnsi="Courier New" w:cs="Courier New" w:hint="default"/>
+      </w:rPr>
+    </w:lvl>
+    <w:lvl w:ilvl="8" w:tplc="04090005">
+      <w:start w:val="1"/>
+      <w:numFmt w:val="bullet"/>
+      <w:lvlText w:val=""/>
+      <w:lvlJc w:val="left"/>
+      <w:pPr>
+        <w:ind w:left="6480" w:hanging="360"/>
+      </w:pPr>
+      <w:rPr>
+        <w:rFonts w:ascii="Wingdings" w:hAnsi="Wingdings" w:hint="default"/>
+      </w:rPr>
+    </w:lvl>
+  </w:abstractNum>
+  <w:abstractNum w:abstractNumId="13" w15:restartNumberingAfterBreak="0">
     <w:nsid w:val="4F5B2890"/>
     <w:multiLevelType w:val="hybridMultilevel"/>
     <w:tmpl w:val="9FAE4850"/>
@@ -4692,7 +6900,7 @@
       </w:rPr>
     </w:lvl>
   </w:abstractNum>
-  <w:abstractNum w:abstractNumId="13" w15:restartNumberingAfterBreak="0">
+  <w:abstractNum w:abstractNumId="14" w15:restartNumberingAfterBreak="0">
     <w:nsid w:val="51712A2F"/>
     <w:multiLevelType w:val="hybridMultilevel"/>
     <w:tmpl w:val="2B0A6FF2"/>
@@ -4805,7 +7013,7 @@
       </w:rPr>
     </w:lvl>
   </w:abstractNum>
-  <w:abstractNum w:abstractNumId="14" w15:restartNumberingAfterBreak="0">
+  <w:abstractNum w:abstractNumId="15" w15:restartNumberingAfterBreak="0">
     <w:nsid w:val="5507266E"/>
     <w:multiLevelType w:val="hybridMultilevel"/>
     <w:tmpl w:val="22522E3A"/>
@@ -4918,7 +7126,7 @@
       </w:rPr>
     </w:lvl>
   </w:abstractNum>
-  <w:abstractNum w:abstractNumId="15" w15:restartNumberingAfterBreak="0">
+  <w:abstractNum w:abstractNumId="16" w15:restartNumberingAfterBreak="0">
     <w:nsid w:val="55990837"/>
     <w:multiLevelType w:val="hybridMultilevel"/>
     <w:tmpl w:val="960254F8"/>
@@ -5031,7 +7239,7 @@
       </w:rPr>
     </w:lvl>
   </w:abstractNum>
-  <w:abstractNum w:abstractNumId="16" w15:restartNumberingAfterBreak="0">
+  <w:abstractNum w:abstractNumId="17" w15:restartNumberingAfterBreak="0">
     <w:nsid w:val="5E424358"/>
     <w:multiLevelType w:val="hybridMultilevel"/>
     <w:tmpl w:val="B4E8BE36"/>
@@ -5144,7 +7352,7 @@
       </w:rPr>
     </w:lvl>
   </w:abstractNum>
-  <w:abstractNum w:abstractNumId="17" w15:restartNumberingAfterBreak="0">
+  <w:abstractNum w:abstractNumId="18" w15:restartNumberingAfterBreak="0">
     <w:nsid w:val="5F9A715F"/>
     <w:multiLevelType w:val="hybridMultilevel"/>
     <w:tmpl w:val="4B26630C"/>
@@ -5257,7 +7465,7 @@
       </w:rPr>
     </w:lvl>
   </w:abstractNum>
-  <w:abstractNum w:abstractNumId="18" w15:restartNumberingAfterBreak="0">
+  <w:abstractNum w:abstractNumId="19" w15:restartNumberingAfterBreak="0">
     <w:nsid w:val="65BC2119"/>
     <w:multiLevelType w:val="hybridMultilevel"/>
     <w:tmpl w:val="D3E462B4"/>
@@ -5370,7 +7578,7 @@
       </w:rPr>
     </w:lvl>
   </w:abstractNum>
-  <w:abstractNum w:abstractNumId="19" w15:restartNumberingAfterBreak="0">
+  <w:abstractNum w:abstractNumId="20" w15:restartNumberingAfterBreak="0">
     <w:nsid w:val="67CF4179"/>
     <w:multiLevelType w:val="hybridMultilevel"/>
     <w:tmpl w:val="0464CDD6"/>
@@ -5483,7 +7691,120 @@
       </w:rPr>
     </w:lvl>
   </w:abstractNum>
-  <w:abstractNum w:abstractNumId="20" w15:restartNumberingAfterBreak="0">
+  <w:abstractNum w:abstractNumId="21" w15:restartNumberingAfterBreak="0">
+    <w:nsid w:val="76A60126"/>
+    <w:multiLevelType w:val="hybridMultilevel"/>
+    <w:tmpl w:val="67C2E91C"/>
+    <w:lvl w:ilvl="0" w:tplc="04090001">
+      <w:start w:val="1"/>
+      <w:numFmt w:val="bullet"/>
+      <w:lvlText w:val=""/>
+      <w:lvlJc w:val="left"/>
+      <w:pPr>
+        <w:ind w:left="720" w:hanging="360"/>
+      </w:pPr>
+      <w:rPr>
+        <w:rFonts w:ascii="Symbol" w:hAnsi="Symbol" w:hint="default"/>
+      </w:rPr>
+    </w:lvl>
+    <w:lvl w:ilvl="1" w:tplc="04090003">
+      <w:start w:val="1"/>
+      <w:numFmt w:val="bullet"/>
+      <w:lvlText w:val="o"/>
+      <w:lvlJc w:val="left"/>
+      <w:pPr>
+        <w:ind w:left="1440" w:hanging="360"/>
+      </w:pPr>
+      <w:rPr>
+        <w:rFonts w:ascii="Courier New" w:hAnsi="Courier New" w:cs="Courier New" w:hint="default"/>
+      </w:rPr>
+    </w:lvl>
+    <w:lvl w:ilvl="2" w:tplc="04090005">
+      <w:start w:val="1"/>
+      <w:numFmt w:val="bullet"/>
+      <w:lvlText w:val=""/>
+      <w:lvlJc w:val="left"/>
+      <w:pPr>
+        <w:ind w:left="2160" w:hanging="360"/>
+      </w:pPr>
+      <w:rPr>
+        <w:rFonts w:ascii="Wingdings" w:hAnsi="Wingdings" w:hint="default"/>
+      </w:rPr>
+    </w:lvl>
+    <w:lvl w:ilvl="3" w:tplc="04090001">
+      <w:start w:val="1"/>
+      <w:numFmt w:val="bullet"/>
+      <w:lvlText w:val=""/>
+      <w:lvlJc w:val="left"/>
+      <w:pPr>
+        <w:ind w:left="2880" w:hanging="360"/>
+      </w:pPr>
+      <w:rPr>
+        <w:rFonts w:ascii="Symbol" w:hAnsi="Symbol" w:hint="default"/>
+      </w:rPr>
+    </w:lvl>
+    <w:lvl w:ilvl="4" w:tplc="04090003">
+      <w:start w:val="1"/>
+      <w:numFmt w:val="bullet"/>
+      <w:lvlText w:val="o"/>
+      <w:lvlJc w:val="left"/>
+      <w:pPr>
+        <w:ind w:left="3600" w:hanging="360"/>
+      </w:pPr>
+      <w:rPr>
+        <w:rFonts w:ascii="Courier New" w:hAnsi="Courier New" w:cs="Courier New" w:hint="default"/>
+      </w:rPr>
+    </w:lvl>
+    <w:lvl w:ilvl="5" w:tplc="04090005">
+      <w:start w:val="1"/>
+      <w:numFmt w:val="bullet"/>
+      <w:lvlText w:val=""/>
+      <w:lvlJc w:val="left"/>
+      <w:pPr>
+        <w:ind w:left="4320" w:hanging="360"/>
+      </w:pPr>
+      <w:rPr>
+        <w:rFonts w:ascii="Wingdings" w:hAnsi="Wingdings" w:hint="default"/>
+      </w:rPr>
+    </w:lvl>
+    <w:lvl w:ilvl="6" w:tplc="04090001">
+      <w:start w:val="1"/>
+      <w:numFmt w:val="bullet"/>
+      <w:lvlText w:val=""/>
+      <w:lvlJc w:val="left"/>
+      <w:pPr>
+        <w:ind w:left="5040" w:hanging="360"/>
+      </w:pPr>
+      <w:rPr>
+        <w:rFonts w:ascii="Symbol" w:hAnsi="Symbol" w:hint="default"/>
+      </w:rPr>
+    </w:lvl>
+    <w:lvl w:ilvl="7" w:tplc="04090003">
+      <w:start w:val="1"/>
+      <w:numFmt w:val="bullet"/>
+      <w:lvlText w:val="o"/>
+      <w:lvlJc w:val="left"/>
+      <w:pPr>
+        <w:ind w:left="5760" w:hanging="360"/>
+      </w:pPr>
+      <w:rPr>
+        <w:rFonts w:ascii="Courier New" w:hAnsi="Courier New" w:cs="Courier New" w:hint="default"/>
+      </w:rPr>
+    </w:lvl>
+    <w:lvl w:ilvl="8" w:tplc="04090005">
+      <w:start w:val="1"/>
+      <w:numFmt w:val="bullet"/>
+      <w:lvlText w:val=""/>
+      <w:lvlJc w:val="left"/>
+      <w:pPr>
+        <w:ind w:left="6480" w:hanging="360"/>
+      </w:pPr>
+      <w:rPr>
+        <w:rFonts w:ascii="Wingdings" w:hAnsi="Wingdings" w:hint="default"/>
+      </w:rPr>
+    </w:lvl>
+  </w:abstractNum>
+  <w:abstractNum w:abstractNumId="22" w15:restartNumberingAfterBreak="0">
     <w:nsid w:val="7A0155B4"/>
     <w:multiLevelType w:val="hybridMultilevel"/>
     <w:tmpl w:val="581A57DA"/>
@@ -5596,7 +7917,7 @@
       </w:rPr>
     </w:lvl>
   </w:abstractNum>
-  <w:abstractNum w:abstractNumId="21" w15:restartNumberingAfterBreak="0">
+  <w:abstractNum w:abstractNumId="23" w15:restartNumberingAfterBreak="0">
     <w:nsid w:val="7EA31124"/>
     <w:multiLevelType w:val="hybridMultilevel"/>
     <w:tmpl w:val="78782B00"/>
@@ -5713,19 +8034,19 @@
     <w:abstractNumId w:val="0"/>
   </w:num>
   <w:num w:numId="2">
-    <w:abstractNumId w:val="20"/>
+    <w:abstractNumId w:val="22"/>
   </w:num>
   <w:num w:numId="3">
     <w:abstractNumId w:val="7"/>
   </w:num>
   <w:num w:numId="4">
-    <w:abstractNumId w:val="14"/>
+    <w:abstractNumId w:val="15"/>
   </w:num>
   <w:num w:numId="5">
-    <w:abstractNumId w:val="15"/>
+    <w:abstractNumId w:val="16"/>
   </w:num>
   <w:num w:numId="6">
-    <w:abstractNumId w:val="17"/>
+    <w:abstractNumId w:val="18"/>
   </w:num>
   <w:num w:numId="7">
     <w:abstractNumId w:val="2"/>
@@ -5734,7 +8055,7 @@
     <w:abstractNumId w:val="6"/>
   </w:num>
   <w:num w:numId="9">
-    <w:abstractNumId w:val="12"/>
+    <w:abstractNumId w:val="13"/>
   </w:num>
   <w:num w:numId="10">
     <w:abstractNumId w:val="8"/>
@@ -5776,16 +8097,16 @@
     <w:abstractNumId w:val="1"/>
   </w:num>
   <w:num w:numId="14">
-    <w:abstractNumId w:val="13"/>
+    <w:abstractNumId w:val="14"/>
   </w:num>
   <w:num w:numId="15">
     <w:abstractNumId w:val="11"/>
   </w:num>
   <w:num w:numId="16">
-    <w:abstractNumId w:val="16"/>
+    <w:abstractNumId w:val="17"/>
   </w:num>
   <w:num w:numId="17">
-    <w:abstractNumId w:val="19"/>
+    <w:abstractNumId w:val="20"/>
   </w:num>
   <w:num w:numId="18">
     <w:abstractNumId w:val="5"/>
@@ -5794,19 +8115,43 @@
     <w:abstractNumId w:val="10"/>
   </w:num>
   <w:num w:numId="20">
-    <w:abstractNumId w:val="21"/>
+    <w:abstractNumId w:val="23"/>
   </w:num>
   <w:num w:numId="21">
     <w:abstractNumId w:val="4"/>
   </w:num>
   <w:num w:numId="22">
-    <w:abstractNumId w:val="18"/>
+    <w:abstractNumId w:val="19"/>
+  </w:num>
+  <w:num w:numId="23">
+    <w:abstractNumId w:val="12"/>
+    <w:lvlOverride w:ilvl="0"/>
+    <w:lvlOverride w:ilvl="1"/>
+    <w:lvlOverride w:ilvl="2"/>
+    <w:lvlOverride w:ilvl="3"/>
+    <w:lvlOverride w:ilvl="4"/>
+    <w:lvlOverride w:ilvl="5"/>
+    <w:lvlOverride w:ilvl="6"/>
+    <w:lvlOverride w:ilvl="7"/>
+    <w:lvlOverride w:ilvl="8"/>
+  </w:num>
+  <w:num w:numId="24">
+    <w:abstractNumId w:val="21"/>
+    <w:lvlOverride w:ilvl="0"/>
+    <w:lvlOverride w:ilvl="1"/>
+    <w:lvlOverride w:ilvl="2"/>
+    <w:lvlOverride w:ilvl="3"/>
+    <w:lvlOverride w:ilvl="4"/>
+    <w:lvlOverride w:ilvl="5"/>
+    <w:lvlOverride w:ilvl="6"/>
+    <w:lvlOverride w:ilvl="7"/>
+    <w:lvlOverride w:ilvl="8"/>
   </w:num>
 </w:numbering>
 </file>
 
 <file path=word/styles.xml><?xml version="1.0" encoding="utf-8"?>
-<w:styles xmlns:mc="http://schemas.openxmlformats.org/markup-compatibility/2006" xmlns:r="http://schemas.openxmlformats.org/officeDocument/2006/relationships" xmlns:w="http://schemas.openxmlformats.org/wordprocessingml/2006/main" xmlns:w14="http://schemas.microsoft.com/office/word/2010/wordml" xmlns:w15="http://schemas.microsoft.com/office/word/2012/wordml" xmlns:w16se="http://schemas.microsoft.com/office/word/2015/wordml/symex" mc:Ignorable="w14 w15 w16se">
+<w:styles xmlns:mc="http://schemas.openxmlformats.org/markup-compatibility/2006" xmlns:r="http://schemas.openxmlformats.org/officeDocument/2006/relationships" xmlns:w="http://schemas.openxmlformats.org/wordprocessingml/2006/main" xmlns:w14="http://schemas.microsoft.com/office/word/2010/wordml" xmlns:w15="http://schemas.microsoft.com/office/word/2012/wordml" xmlns:w16cex="http://schemas.microsoft.com/office/word/2018/wordml/cex" xmlns:w16cid="http://schemas.microsoft.com/office/word/2016/wordml/cid" xmlns:w16="http://schemas.microsoft.com/office/word/2018/wordml" xmlns:w16sdtdh="http://schemas.microsoft.com/office/word/2020/wordml/sdtdatahash" xmlns:w16se="http://schemas.microsoft.com/office/word/2015/wordml/symex" mc:Ignorable="w14 w15 w16se w16cid w16 w16cex w16sdtdh">
   <w:docDefaults>
     <w:rPrDefault>
       <w:rPr>
@@ -5822,7 +8167,7 @@
       </w:pPr>
     </w:pPrDefault>
   </w:docDefaults>
-  <w:latentStyles w:defLockedState="0" w:defUIPriority="99" w:defSemiHidden="0" w:defUnhideWhenUsed="0" w:defQFormat="0" w:count="374">
+  <w:latentStyles w:defLockedState="0" w:defUIPriority="99" w:defSemiHidden="0" w:defUnhideWhenUsed="0" w:defQFormat="0" w:count="376">
     <w:lsdException w:name="Normal" w:uiPriority="0" w:qFormat="1"/>
     <w:lsdException w:name="heading 1" w:uiPriority="9" w:qFormat="1"/>
     <w:lsdException w:name="heading 2" w:semiHidden="1" w:uiPriority="9" w:unhideWhenUsed="1" w:qFormat="1"/>
@@ -5928,7 +8273,6 @@
     <w:lsdException w:name="HTML Sample" w:semiHidden="1" w:unhideWhenUsed="1"/>
     <w:lsdException w:name="HTML Typewriter" w:semiHidden="1" w:unhideWhenUsed="1"/>
     <w:lsdException w:name="HTML Variable" w:semiHidden="1" w:unhideWhenUsed="1"/>
-    <w:lsdException w:name="Normal Table" w:semiHidden="1" w:unhideWhenUsed="1"/>
     <w:lsdException w:name="annotation subject" w:semiHidden="1" w:unhideWhenUsed="1"/>
     <w:lsdException w:name="No List" w:semiHidden="1" w:unhideWhenUsed="1"/>
     <w:lsdException w:name="Outline List 1" w:semiHidden="1" w:unhideWhenUsed="1"/>
@@ -5974,11 +8318,9 @@
     <w:lsdException w:name="Table Subtle 1" w:semiHidden="1" w:unhideWhenUsed="1"/>
     <w:lsdException w:name="Table Subtle 2" w:semiHidden="1" w:unhideWhenUsed="1"/>
     <w:lsdException w:name="Table Web 1" w:semiHidden="1" w:unhideWhenUsed="1"/>
-    <w:lsdException w:name="Table Web 2" w:semiHidden="1" w:unhideWhenUsed="1"/>
     <w:lsdException w:name="Table Web 3" w:semiHidden="1" w:unhideWhenUsed="1"/>
     <w:lsdException w:name="Balloon Text" w:semiHidden="1" w:unhideWhenUsed="1"/>
     <w:lsdException w:name="Table Grid" w:uiPriority="59"/>
-    <w:lsdException w:name="Table Theme" w:semiHidden="1" w:unhideWhenUsed="1"/>
     <w:lsdException w:name="Placeholder Text" w:semiHidden="1"/>
     <w:lsdException w:name="No Spacing" w:uiPriority="1"/>
     <w:lsdException w:name="Light Shading" w:uiPriority="60"/>
@@ -6197,6 +8539,8 @@
     <w:lsdException w:name="Mention" w:semiHidden="1" w:unhideWhenUsed="1"/>
     <w:lsdException w:name="Smart Hyperlink" w:semiHidden="1" w:unhideWhenUsed="1"/>
     <w:lsdException w:name="Hashtag" w:semiHidden="1" w:unhideWhenUsed="1"/>
+    <w:lsdException w:name="Unresolved Mention" w:semiHidden="1" w:unhideWhenUsed="1"/>
+    <w:lsdException w:name="Smart Link" w:semiHidden="1" w:unhideWhenUsed="1"/>
   </w:latentStyles>
   <w:style w:type="paragraph" w:default="1" w:styleId="Normal">
     <w:name w:val="Normal"/>

</xml_diff>

<commit_message>
Adding: -Q03 Lost in Mountains.js (start) -Q03 requirements to Exam 01 Qs.docx
</commit_message>
<xml_diff>
--- a/JS Fundamentals/L08 Exams/Exam 01 03.09.17/Exam 01 Qs.docx
+++ b/JS Fundamentals/L08 Exams/Exam 01 03.09.17/Exam 01 Qs.docx
@@ -1596,7 +1596,15 @@
         <w:t>secondary</w:t>
       </w:r>
       <w:r>
-        <w:t xml:space="preserve"> matrix, are received from the input. For example, if the received input is [1, 1] you have to place the upper-left (0,0) corner of the secondary matrix at 1, 1 of the primary matrix. Use the following modification criteria for </w:t>
+        <w:t xml:space="preserve"> matrix, are received from the input. For example, if the received input is [1, 1] you have to place the upper-left (0,0) corner of the secondary matrix at 1, 1 of the primary </w:t>
+      </w:r>
+      <w:proofErr w:type="gramStart"/>
+      <w:r>
+        <w:t>matrix</w:t>
+      </w:r>
+      <w:proofErr w:type="gramEnd"/>
+      <w:r>
+        <w:t xml:space="preserve">. Use the following modification criteria for </w:t>
       </w:r>
       <w:r>
         <w:rPr>
@@ -3440,6 +3448,1194 @@
       </w:tr>
     </w:tbl>
     <w:p/>
+    <w:p>
+      <w:pPr>
+        <w:pStyle w:val="Heading1"/>
+        <w:jc w:val="center"/>
+      </w:pPr>
+    </w:p>
+    <w:p>
+      <w:pPr>
+        <w:pStyle w:val="Heading1"/>
+        <w:jc w:val="center"/>
+      </w:pPr>
+    </w:p>
+    <w:p/>
+    <w:p>
+      <w:pPr>
+        <w:pStyle w:val="Heading1"/>
+        <w:jc w:val="center"/>
+      </w:pPr>
+    </w:p>
+    <w:p>
+      <w:pPr>
+        <w:pStyle w:val="Heading1"/>
+        <w:jc w:val="center"/>
+      </w:pPr>
+      <w:r>
+        <w:t>Problem 3 – Lost in the Mountains</w:t>
+      </w:r>
+    </w:p>
+    <w:p>
+      <w:pPr>
+        <w:rPr>
+          <w:i/>
+          <w:lang w:val="bg-BG"/>
+        </w:rPr>
+      </w:pPr>
+      <w:r>
+        <w:rPr>
+          <w:i/>
+        </w:rPr>
+        <w:t>The expedition is over and everyone has returned successfully to the rest house. It turns out, however, that one from the group has fallen behind. He has sent a message to the leader but his device is broken and his message contains unwanted symbols, which prevent it from being read. Since the leader does not understand anything from programming, he has assigned the task of decrypting to you.</w:t>
+      </w:r>
+    </w:p>
+    <w:p>
+      <w:r>
+        <w:t>You will receive a text (</w:t>
+      </w:r>
+      <w:r>
+        <w:rPr>
+          <w:b/>
+        </w:rPr>
+        <w:t>string</w:t>
+      </w:r>
+      <w:r>
+        <w:t xml:space="preserve">), which can contain </w:t>
+      </w:r>
+      <w:r>
+        <w:rPr>
+          <w:b/>
+        </w:rPr>
+        <w:t>all of the ASCII symbols</w:t>
+      </w:r>
+      <w:r>
+        <w:t xml:space="preserve">, </w:t>
+      </w:r>
+      <w:r>
+        <w:rPr>
+          <w:b/>
+        </w:rPr>
+        <w:t>including</w:t>
+      </w:r>
+      <w:r>
+        <w:t xml:space="preserve"> </w:t>
+      </w:r>
+      <w:r>
+        <w:rPr>
+          <w:b/>
+        </w:rPr>
+        <w:t>new lines</w:t>
+      </w:r>
+      <w:r>
+        <w:t xml:space="preserve"> and </w:t>
+      </w:r>
+      <w:r>
+        <w:rPr>
+          <w:b/>
+        </w:rPr>
+        <w:t>tabs</w:t>
+      </w:r>
+      <w:r>
+        <w:t xml:space="preserve">. The location of the lost person and his message must be retrieved from this string. The text contains a </w:t>
+      </w:r>
+      <w:r>
+        <w:rPr>
+          <w:b/>
+        </w:rPr>
+        <w:t>keyword</w:t>
+      </w:r>
+      <w:r>
+        <w:t xml:space="preserve"> that indicates the </w:t>
+      </w:r>
+      <w:r>
+        <w:rPr>
+          <w:b/>
+        </w:rPr>
+        <w:t>beginning</w:t>
+      </w:r>
+      <w:r>
+        <w:t xml:space="preserve"> and the </w:t>
+      </w:r>
+      <w:r>
+        <w:rPr>
+          <w:b/>
+        </w:rPr>
+        <w:t>end</w:t>
+      </w:r>
+      <w:r>
+        <w:t xml:space="preserve"> of the </w:t>
+      </w:r>
+      <w:r>
+        <w:rPr>
+          <w:b/>
+        </w:rPr>
+        <w:t>message</w:t>
+      </w:r>
+      <w:r>
+        <w:t xml:space="preserve">. The geographical coordinates come as </w:t>
+      </w:r>
+      <w:r>
+        <w:rPr>
+          <w:b/>
+        </w:rPr>
+        <w:t>a</w:t>
+      </w:r>
+      <w:r>
+        <w:t xml:space="preserve"> </w:t>
+      </w:r>
+      <w:r>
+        <w:rPr>
+          <w:b/>
+        </w:rPr>
+        <w:t>pair</w:t>
+      </w:r>
+      <w:r>
+        <w:t xml:space="preserve"> of longitude ("</w:t>
+      </w:r>
+      <w:r>
+        <w:rPr>
+          <w:b/>
+        </w:rPr>
+        <w:t>east</w:t>
+      </w:r>
+      <w:r>
+        <w:t>") and latitude ("</w:t>
+      </w:r>
+      <w:r>
+        <w:rPr>
+          <w:b/>
+        </w:rPr>
+        <w:t>north</w:t>
+      </w:r>
+      <w:r>
+        <w:t>") and each coordinate should meet the following conditions:</w:t>
+      </w:r>
+    </w:p>
+    <w:p>
+      <w:pPr>
+        <w:pStyle w:val="ListParagraph"/>
+        <w:numPr>
+          <w:ilvl w:val="0"/>
+          <w:numId w:val="25"/>
+        </w:numPr>
+        <w:spacing w:before="0" w:after="200"/>
+        <w:jc w:val="left"/>
+      </w:pPr>
+      <w:r>
+        <w:t>It should start with "</w:t>
+      </w:r>
+      <w:r>
+        <w:rPr>
+          <w:b/>
+        </w:rPr>
+        <w:t>north</w:t>
+      </w:r>
+      <w:r>
+        <w:t>"/"</w:t>
+      </w:r>
+      <w:r>
+        <w:rPr>
+          <w:b/>
+        </w:rPr>
+        <w:t>east</w:t>
+      </w:r>
+      <w:r>
+        <w:t xml:space="preserve">", </w:t>
+      </w:r>
+      <w:r>
+        <w:rPr>
+          <w:b/>
+        </w:rPr>
+        <w:t>case-insensitive</w:t>
+      </w:r>
+      <w:r>
+        <w:t>;</w:t>
+      </w:r>
+    </w:p>
+    <w:p>
+      <w:pPr>
+        <w:pStyle w:val="ListParagraph"/>
+        <w:numPr>
+          <w:ilvl w:val="0"/>
+          <w:numId w:val="25"/>
+        </w:numPr>
+        <w:spacing w:before="0" w:after="200"/>
+        <w:jc w:val="left"/>
+      </w:pPr>
+      <w:r>
+        <w:t xml:space="preserve">Next come </w:t>
+      </w:r>
+      <w:r>
+        <w:rPr>
+          <w:b/>
+        </w:rPr>
+        <w:t>2 digits</w:t>
+      </w:r>
+      <w:r>
+        <w:t xml:space="preserve">, which form the </w:t>
+      </w:r>
+      <w:r>
+        <w:rPr>
+          <w:b/>
+        </w:rPr>
+        <w:t>whole part of the degrees</w:t>
+      </w:r>
+      <w:r>
+        <w:t>;</w:t>
+      </w:r>
+    </w:p>
+    <w:p>
+      <w:pPr>
+        <w:pStyle w:val="ListParagraph"/>
+        <w:numPr>
+          <w:ilvl w:val="0"/>
+          <w:numId w:val="25"/>
+        </w:numPr>
+        <w:spacing w:before="0" w:after="200"/>
+        <w:jc w:val="left"/>
+      </w:pPr>
+      <w:r>
+        <w:t>The whole part of the degrees is separated from the decimal part by "</w:t>
+      </w:r>
+      <w:r>
+        <w:rPr>
+          <w:b/>
+        </w:rPr>
+        <w:t>,</w:t>
+      </w:r>
+      <w:r>
+        <w:t xml:space="preserve">" and there may be any number of characters between them, </w:t>
+      </w:r>
+      <w:r>
+        <w:rPr>
+          <w:b/>
+        </w:rPr>
+        <w:t>except</w:t>
+      </w:r>
+      <w:r>
+        <w:t xml:space="preserve"> ","</w:t>
+      </w:r>
+    </w:p>
+    <w:p>
+      <w:pPr>
+        <w:pStyle w:val="ListParagraph"/>
+        <w:numPr>
+          <w:ilvl w:val="0"/>
+          <w:numId w:val="25"/>
+        </w:numPr>
+        <w:spacing w:before="0" w:after="200"/>
+        <w:jc w:val="left"/>
+      </w:pPr>
+      <w:r>
+        <w:t xml:space="preserve">The </w:t>
+      </w:r>
+      <w:r>
+        <w:rPr>
+          <w:b/>
+        </w:rPr>
+        <w:t>decimal part</w:t>
+      </w:r>
+      <w:r>
+        <w:t xml:space="preserve"> consists of </w:t>
+      </w:r>
+      <w:r>
+        <w:rPr>
+          <w:b/>
+        </w:rPr>
+        <w:t>6 digits</w:t>
+      </w:r>
+    </w:p>
+    <w:p>
+      <w:r>
+        <w:t xml:space="preserve">In case there is </w:t>
+      </w:r>
+      <w:r>
+        <w:rPr>
+          <w:b/>
+        </w:rPr>
+        <w:t>more than one</w:t>
+      </w:r>
+      <w:r>
+        <w:t xml:space="preserve"> longitude or latitude in the text, take </w:t>
+      </w:r>
+      <w:r>
+        <w:rPr>
+          <w:b/>
+        </w:rPr>
+        <w:t>the latter</w:t>
+      </w:r>
+      <w:r>
+        <w:t xml:space="preserve">. The message is surrounded by the </w:t>
+      </w:r>
+      <w:r>
+        <w:rPr>
+          <w:b/>
+        </w:rPr>
+        <w:t>keyword</w:t>
+      </w:r>
+      <w:r>
+        <w:t xml:space="preserve">, which will be the </w:t>
+      </w:r>
+      <w:r>
+        <w:rPr>
+          <w:b/>
+        </w:rPr>
+        <w:t>first argument</w:t>
+      </w:r>
+      <w:r>
+        <w:t xml:space="preserve"> from the input. The second argument from the input will be the </w:t>
+      </w:r>
+      <w:r>
+        <w:rPr>
+          <w:b/>
+        </w:rPr>
+        <w:t>text</w:t>
+      </w:r>
+      <w:r>
+        <w:t xml:space="preserve">, containing </w:t>
+      </w:r>
+      <w:r>
+        <w:rPr>
+          <w:b/>
+        </w:rPr>
+        <w:t>both the location</w:t>
+      </w:r>
+      <w:r>
+        <w:t xml:space="preserve"> and </w:t>
+      </w:r>
+      <w:r>
+        <w:rPr>
+          <w:b/>
+        </w:rPr>
+        <w:t>the message</w:t>
+      </w:r>
+      <w:r>
+        <w:t xml:space="preserve"> of the lost person. See the examples below to understand how it works.</w:t>
+      </w:r>
+    </w:p>
+    <w:p>
+      <w:pPr>
+        <w:keepNext/>
+        <w:keepLines/>
+        <w:spacing w:before="120" w:after="80"/>
+        <w:outlineLvl w:val="2"/>
+      </w:pPr>
+      <w:r>
+        <w:rPr>
+          <w:rFonts w:eastAsiaTheme="majorEastAsia" w:cstheme="majorBidi"/>
+          <w:b/>
+          <w:color w:val="8F400B"/>
+          <w:sz w:val="32"/>
+          <w:szCs w:val="32"/>
+        </w:rPr>
+        <w:t>Input</w:t>
+      </w:r>
+    </w:p>
+    <w:p>
+      <w:r>
+        <w:t xml:space="preserve">The first argument contains the keyword and the second argument contains the text. There will always be </w:t>
+      </w:r>
+      <w:r>
+        <w:rPr>
+          <w:b/>
+        </w:rPr>
+        <w:t>at least one pair of coordinates</w:t>
+      </w:r>
+      <w:r>
+        <w:t>.</w:t>
+      </w:r>
+    </w:p>
+    <w:p>
+      <w:pPr>
+        <w:keepNext/>
+        <w:keepLines/>
+        <w:spacing w:before="120" w:after="80"/>
+        <w:outlineLvl w:val="2"/>
+        <w:rPr>
+          <w:lang w:val="bg-BG"/>
+        </w:rPr>
+      </w:pPr>
+      <w:r>
+        <w:rPr>
+          <w:rFonts w:eastAsiaTheme="majorEastAsia" w:cstheme="majorBidi"/>
+          <w:b/>
+          <w:color w:val="8F400B"/>
+          <w:sz w:val="32"/>
+          <w:szCs w:val="32"/>
+        </w:rPr>
+        <w:t>Output</w:t>
+      </w:r>
+    </w:p>
+    <w:p>
+      <w:pPr>
+        <w:rPr>
+          <w:rFonts w:ascii="Consolas" w:hAnsi="Consolas"/>
+          <w:b/>
+          <w:noProof/>
+        </w:rPr>
+      </w:pPr>
+      <w:r>
+        <w:t>Print the latitude on the first line of the output in the following format:</w:t>
+      </w:r>
+    </w:p>
+    <w:p>
+      <w:pPr>
+        <w:rPr>
+          <w:rFonts w:ascii="Consolas" w:hAnsi="Consolas"/>
+          <w:b/>
+          <w:noProof/>
+        </w:rPr>
+      </w:pPr>
+      <w:r>
+        <w:rPr>
+          <w:rFonts w:ascii="Consolas" w:hAnsi="Consolas"/>
+          <w:b/>
+          <w:noProof/>
+        </w:rPr>
+        <w:t>&lt;</w:t>
+      </w:r>
+      <w:r>
+        <w:rPr>
+          <w:rFonts w:ascii="Consolas" w:hAnsi="Consolas"/>
+          <w:b/>
+          <w:i/>
+          <w:noProof/>
+        </w:rPr>
+        <w:t>degrees</w:t>
+      </w:r>
+      <w:r>
+        <w:rPr>
+          <w:rFonts w:ascii="Consolas" w:hAnsi="Consolas"/>
+          <w:b/>
+          <w:noProof/>
+        </w:rPr>
+        <w:t>&gt;.&lt;</w:t>
+      </w:r>
+      <w:r>
+        <w:rPr>
+          <w:rFonts w:ascii="Consolas" w:hAnsi="Consolas"/>
+          <w:b/>
+          <w:i/>
+          <w:noProof/>
+        </w:rPr>
+        <w:t>decimal part</w:t>
+      </w:r>
+      <w:r>
+        <w:rPr>
+          <w:rFonts w:ascii="Consolas" w:hAnsi="Consolas"/>
+          <w:b/>
+          <w:noProof/>
+        </w:rPr>
+        <w:t>&gt; N</w:t>
+      </w:r>
+    </w:p>
+    <w:p>
+      <w:pPr>
+        <w:rPr>
+          <w:rFonts w:ascii="Consolas" w:hAnsi="Consolas"/>
+          <w:b/>
+          <w:noProof/>
+        </w:rPr>
+      </w:pPr>
+      <w:r>
+        <w:t>On the second line of the output print the longitude in the following format:</w:t>
+      </w:r>
+      <w:r>
+        <w:rPr>
+          <w:rFonts w:ascii="Consolas" w:hAnsi="Consolas"/>
+          <w:b/>
+          <w:noProof/>
+        </w:rPr>
+        <w:t xml:space="preserve"> </w:t>
+      </w:r>
+    </w:p>
+    <w:p>
+      <w:pPr>
+        <w:rPr>
+          <w:lang w:val="bg-BG"/>
+        </w:rPr>
+      </w:pPr>
+      <w:r>
+        <w:rPr>
+          <w:rFonts w:ascii="Consolas" w:hAnsi="Consolas"/>
+          <w:b/>
+          <w:noProof/>
+        </w:rPr>
+        <w:t>&lt;</w:t>
+      </w:r>
+      <w:r>
+        <w:rPr>
+          <w:rFonts w:ascii="Consolas" w:hAnsi="Consolas"/>
+          <w:b/>
+          <w:i/>
+          <w:noProof/>
+        </w:rPr>
+        <w:t>degrees</w:t>
+      </w:r>
+      <w:r>
+        <w:rPr>
+          <w:rFonts w:ascii="Consolas" w:hAnsi="Consolas"/>
+          <w:b/>
+          <w:noProof/>
+        </w:rPr>
+        <w:t>&gt;.&lt;</w:t>
+      </w:r>
+      <w:r>
+        <w:rPr>
+          <w:rFonts w:ascii="Consolas" w:hAnsi="Consolas"/>
+          <w:b/>
+          <w:i/>
+          <w:noProof/>
+        </w:rPr>
+        <w:t>decimal part</w:t>
+      </w:r>
+      <w:r>
+        <w:rPr>
+          <w:rFonts w:ascii="Consolas" w:hAnsi="Consolas"/>
+          <w:b/>
+          <w:noProof/>
+        </w:rPr>
+        <w:t>&gt; E</w:t>
+      </w:r>
+    </w:p>
+    <w:p>
+      <w:r>
+        <w:t>On the last line print the message:</w:t>
+      </w:r>
+    </w:p>
+    <w:p>
+      <w:pPr>
+        <w:rPr>
+          <w:rFonts w:ascii="Consolas" w:hAnsi="Consolas"/>
+          <w:b/>
+          <w:i/>
+          <w:noProof/>
+        </w:rPr>
+      </w:pPr>
+      <w:r>
+        <w:rPr>
+          <w:rFonts w:ascii="Consolas" w:hAnsi="Consolas"/>
+          <w:b/>
+          <w:noProof/>
+        </w:rPr>
+        <w:t>Message:</w:t>
+      </w:r>
+      <w:r>
+        <w:rPr>
+          <w:rFonts w:ascii="Consolas" w:hAnsi="Consolas"/>
+          <w:b/>
+          <w:i/>
+          <w:noProof/>
+        </w:rPr>
+        <w:t xml:space="preserve"> &lt;message&gt;</w:t>
+      </w:r>
+    </w:p>
+    <w:p>
+      <w:pPr>
+        <w:rPr>
+          <w:noProof/>
+        </w:rPr>
+      </w:pPr>
+      <w:r>
+        <w:rPr>
+          <w:noProof/>
+        </w:rPr>
+        <w:br w:type="page"/>
+      </w:r>
+    </w:p>
+    <w:tbl>
+      <w:tblPr>
+        <w:tblStyle w:val="TableGrid"/>
+        <w:tblW w:w="10425" w:type="dxa"/>
+        <w:tblInd w:w="23" w:type="dxa"/>
+        <w:tblLayout w:type="fixed"/>
+        <w:tblCellMar>
+          <w:top w:w="57" w:type="dxa"/>
+          <w:left w:w="85" w:type="dxa"/>
+          <w:bottom w:w="57" w:type="dxa"/>
+          <w:right w:w="85" w:type="dxa"/>
+        </w:tblCellMar>
+        <w:tblLook w:val="04A0" w:firstRow="1" w:lastRow="0" w:firstColumn="1" w:lastColumn="0" w:noHBand="0" w:noVBand="1"/>
+      </w:tblPr>
+      <w:tblGrid>
+        <w:gridCol w:w="10425"/>
+      </w:tblGrid>
+      <w:tr>
+        <w:tc>
+          <w:tcPr>
+            <w:tcW w:w="10431" w:type="dxa"/>
+            <w:tcBorders>
+              <w:top w:val="single" w:sz="4" w:space="0" w:color="auto"/>
+              <w:left w:val="single" w:sz="4" w:space="0" w:color="auto"/>
+              <w:bottom w:val="single" w:sz="4" w:space="0" w:color="auto"/>
+              <w:right w:val="single" w:sz="4" w:space="0" w:color="auto"/>
+            </w:tcBorders>
+            <w:shd w:val="clear" w:color="auto" w:fill="D9D9D9" w:themeFill="background1" w:themeFillShade="D9"/>
+            <w:hideMark/>
+          </w:tcPr>
+          <w:p>
+            <w:pPr>
+              <w:spacing w:after="0"/>
+              <w:jc w:val="center"/>
+              <w:rPr>
+                <w:b/>
+                <w:lang w:val="bg-BG"/>
+              </w:rPr>
+            </w:pPr>
+            <w:r>
+              <w:rPr>
+                <w:b/>
+              </w:rPr>
+              <w:lastRenderedPageBreak/>
+              <w:t>Input</w:t>
+            </w:r>
+          </w:p>
+        </w:tc>
+      </w:tr>
+      <w:tr>
+        <w:tc>
+          <w:tcPr>
+            <w:tcW w:w="10431" w:type="dxa"/>
+            <w:tcBorders>
+              <w:top w:val="single" w:sz="4" w:space="0" w:color="auto"/>
+              <w:left w:val="single" w:sz="4" w:space="0" w:color="auto"/>
+              <w:bottom w:val="single" w:sz="4" w:space="0" w:color="auto"/>
+              <w:right w:val="single" w:sz="4" w:space="0" w:color="auto"/>
+            </w:tcBorders>
+          </w:tcPr>
+          <w:p>
+            <w:pPr>
+              <w:spacing w:after="0"/>
+              <w:rPr>
+                <w:rFonts w:ascii="Consolas" w:hAnsi="Consolas"/>
+                <w:noProof/>
+              </w:rPr>
+            </w:pPr>
+            <w:r>
+              <w:rPr>
+                <w:rFonts w:ascii="Consolas" w:hAnsi="Consolas"/>
+                <w:noProof/>
+              </w:rPr>
+              <w:t>&lt;&gt;</w:t>
+            </w:r>
+          </w:p>
+          <w:p>
+            <w:pPr>
+              <w:spacing w:after="0"/>
+              <w:rPr>
+                <w:rFonts w:ascii="Consolas" w:hAnsi="Consolas"/>
+                <w:noProof/>
+              </w:rPr>
+            </w:pPr>
+            <w:r>
+              <w:rPr>
+                <w:rFonts w:ascii="Consolas" w:hAnsi="Consolas"/>
+                <w:noProof/>
+              </w:rPr>
+              <w:t>o u%&amp;lu43t&amp;^ftgv&gt;&lt;</w:t>
+            </w:r>
+            <w:r>
+              <w:rPr>
+                <w:rFonts w:ascii="Consolas" w:hAnsi="Consolas"/>
+                <w:noProof/>
+                <w:highlight w:val="green"/>
+              </w:rPr>
+              <w:t>nortH</w:t>
+            </w:r>
+            <w:r>
+              <w:rPr>
+                <w:rFonts w:ascii="Consolas" w:hAnsi="Consolas"/>
+                <w:noProof/>
+                <w:highlight w:val="yellow"/>
+              </w:rPr>
+              <w:t>42</w:t>
+            </w:r>
+            <w:r>
+              <w:rPr>
+                <w:rFonts w:ascii="Consolas" w:hAnsi="Consolas"/>
+                <w:noProof/>
+              </w:rPr>
+              <w:t>76hrv756dcc</w:t>
+            </w:r>
+            <w:r>
+              <w:rPr>
+                <w:rFonts w:ascii="Consolas" w:hAnsi="Consolas"/>
+                <w:noProof/>
+                <w:highlight w:val="cyan"/>
+              </w:rPr>
+              <w:t>,</w:t>
+            </w:r>
+            <w:r>
+              <w:rPr>
+                <w:rFonts w:ascii="Consolas" w:hAnsi="Consolas"/>
+                <w:noProof/>
+              </w:rPr>
+              <w:t xml:space="preserve">  jytbu</w:t>
+            </w:r>
+            <w:r>
+              <w:rPr>
+                <w:rFonts w:ascii="Consolas" w:hAnsi="Consolas"/>
+                <w:noProof/>
+                <w:highlight w:val="yellow"/>
+              </w:rPr>
+              <w:t>645746</w:t>
+            </w:r>
+            <w:r>
+              <w:rPr>
+                <w:rFonts w:ascii="Consolas" w:hAnsi="Consolas"/>
+                <w:noProof/>
+              </w:rPr>
+              <w:t xml:space="preserve">55k </w:t>
+            </w:r>
+            <w:r>
+              <w:rPr>
+                <w:rFonts w:ascii="Consolas" w:hAnsi="Consolas"/>
+                <w:noProof/>
+                <w:highlight w:val="magenta"/>
+              </w:rPr>
+              <w:t>&lt;&gt;ThE sanDwich is iN the refrIGErator&lt;&gt;</w:t>
+            </w:r>
+            <w:r>
+              <w:rPr>
+                <w:rFonts w:ascii="Consolas" w:hAnsi="Consolas"/>
+                <w:noProof/>
+              </w:rPr>
+              <w:t>yl i75ev</w:t>
+            </w:r>
+            <w:r>
+              <w:rPr>
+                <w:rFonts w:ascii="Consolas" w:hAnsi="Consolas"/>
+                <w:noProof/>
+                <w:highlight w:val="green"/>
+              </w:rPr>
+              <w:t>EAsT</w:t>
+            </w:r>
+            <w:r>
+              <w:rPr>
+                <w:rFonts w:ascii="Consolas" w:hAnsi="Consolas"/>
+                <w:noProof/>
+              </w:rPr>
+              <w:t>er</w:t>
+            </w:r>
+            <w:r>
+              <w:rPr>
+                <w:rFonts w:ascii="Consolas" w:hAnsi="Consolas"/>
+                <w:noProof/>
+                <w:highlight w:val="yellow"/>
+              </w:rPr>
+              <w:t>23</w:t>
+            </w:r>
+            <w:r>
+              <w:rPr>
+                <w:rFonts w:ascii="Consolas" w:hAnsi="Consolas"/>
+                <w:noProof/>
+                <w:highlight w:val="cyan"/>
+              </w:rPr>
+              <w:t>,</w:t>
+            </w:r>
+            <w:r>
+              <w:rPr>
+                <w:rFonts w:ascii="Consolas" w:hAnsi="Consolas"/>
+                <w:noProof/>
+              </w:rPr>
+              <w:t xml:space="preserve">lfwe </w:t>
+            </w:r>
+            <w:r>
+              <w:rPr>
+                <w:rFonts w:ascii="Consolas" w:hAnsi="Consolas"/>
+                <w:noProof/>
+                <w:highlight w:val="yellow"/>
+              </w:rPr>
+              <w:t>987324</w:t>
+            </w:r>
+            <w:r>
+              <w:rPr>
+                <w:rFonts w:ascii="Consolas" w:hAnsi="Consolas"/>
+                <w:noProof/>
+              </w:rPr>
+              <w:t>tlblu6b</w:t>
+            </w:r>
+          </w:p>
+        </w:tc>
+      </w:tr>
+      <w:tr>
+        <w:tc>
+          <w:tcPr>
+            <w:tcW w:w="10431" w:type="dxa"/>
+            <w:tcBorders>
+              <w:top w:val="single" w:sz="4" w:space="0" w:color="auto"/>
+              <w:left w:val="single" w:sz="4" w:space="0" w:color="auto"/>
+              <w:bottom w:val="single" w:sz="4" w:space="0" w:color="auto"/>
+              <w:right w:val="single" w:sz="4" w:space="0" w:color="auto"/>
+            </w:tcBorders>
+            <w:shd w:val="clear" w:color="auto" w:fill="D9D9D9" w:themeFill="background1" w:themeFillShade="D9"/>
+            <w:hideMark/>
+          </w:tcPr>
+          <w:p>
+            <w:pPr>
+              <w:spacing w:after="0"/>
+              <w:jc w:val="center"/>
+              <w:rPr>
+                <w:b/>
+              </w:rPr>
+            </w:pPr>
+            <w:r>
+              <w:rPr>
+                <w:b/>
+              </w:rPr>
+              <w:t>Output</w:t>
+            </w:r>
+          </w:p>
+        </w:tc>
+      </w:tr>
+      <w:tr>
+        <w:tc>
+          <w:tcPr>
+            <w:tcW w:w="10431" w:type="dxa"/>
+            <w:tcBorders>
+              <w:top w:val="single" w:sz="4" w:space="0" w:color="auto"/>
+              <w:left w:val="single" w:sz="4" w:space="0" w:color="auto"/>
+              <w:bottom w:val="single" w:sz="4" w:space="0" w:color="auto"/>
+              <w:right w:val="single" w:sz="4" w:space="0" w:color="auto"/>
+            </w:tcBorders>
+            <w:hideMark/>
+          </w:tcPr>
+          <w:p>
+            <w:pPr>
+              <w:spacing w:after="0"/>
+              <w:rPr>
+                <w:rFonts w:ascii="Consolas" w:hAnsi="Consolas"/>
+                <w:noProof/>
+              </w:rPr>
+            </w:pPr>
+            <w:r>
+              <w:rPr>
+                <w:rFonts w:ascii="Consolas" w:hAnsi="Consolas"/>
+                <w:noProof/>
+              </w:rPr>
+              <w:t>42.645746 N</w:t>
+            </w:r>
+          </w:p>
+          <w:p>
+            <w:pPr>
+              <w:spacing w:after="0"/>
+              <w:rPr>
+                <w:rFonts w:ascii="Consolas" w:hAnsi="Consolas"/>
+                <w:noProof/>
+              </w:rPr>
+            </w:pPr>
+            <w:r>
+              <w:rPr>
+                <w:rFonts w:ascii="Consolas" w:hAnsi="Consolas"/>
+                <w:noProof/>
+              </w:rPr>
+              <w:t>23.987324 E</w:t>
+            </w:r>
+          </w:p>
+          <w:p>
+            <w:pPr>
+              <w:spacing w:after="0"/>
+              <w:rPr>
+                <w:rFonts w:ascii="Consolas" w:hAnsi="Consolas"/>
+                <w:noProof/>
+              </w:rPr>
+            </w:pPr>
+            <w:r>
+              <w:rPr>
+                <w:rFonts w:ascii="Consolas" w:hAnsi="Consolas"/>
+                <w:noProof/>
+              </w:rPr>
+              <w:t>Message: ThE sanDwich is iN the refrIGErator</w:t>
+            </w:r>
+          </w:p>
+        </w:tc>
+      </w:tr>
+    </w:tbl>
+    <w:p>
+      <w:pPr>
+        <w:rPr>
+          <w:lang w:val="bg-BG"/>
+        </w:rPr>
+      </w:pPr>
+    </w:p>
+    <w:tbl>
+      <w:tblPr>
+        <w:tblStyle w:val="TableGrid"/>
+        <w:tblW w:w="10425" w:type="dxa"/>
+        <w:tblInd w:w="23" w:type="dxa"/>
+        <w:tblLayout w:type="fixed"/>
+        <w:tblCellMar>
+          <w:top w:w="57" w:type="dxa"/>
+          <w:left w:w="85" w:type="dxa"/>
+          <w:bottom w:w="57" w:type="dxa"/>
+          <w:right w:w="85" w:type="dxa"/>
+        </w:tblCellMar>
+        <w:tblLook w:val="04A0" w:firstRow="1" w:lastRow="0" w:firstColumn="1" w:lastColumn="0" w:noHBand="0" w:noVBand="1"/>
+      </w:tblPr>
+      <w:tblGrid>
+        <w:gridCol w:w="10425"/>
+      </w:tblGrid>
+      <w:tr>
+        <w:tc>
+          <w:tcPr>
+            <w:tcW w:w="10431" w:type="dxa"/>
+            <w:tcBorders>
+              <w:top w:val="single" w:sz="4" w:space="0" w:color="auto"/>
+              <w:left w:val="single" w:sz="4" w:space="0" w:color="auto"/>
+              <w:bottom w:val="single" w:sz="4" w:space="0" w:color="auto"/>
+              <w:right w:val="single" w:sz="4" w:space="0" w:color="auto"/>
+            </w:tcBorders>
+            <w:shd w:val="clear" w:color="auto" w:fill="D9D9D9" w:themeFill="background1" w:themeFillShade="D9"/>
+            <w:hideMark/>
+          </w:tcPr>
+          <w:p>
+            <w:pPr>
+              <w:spacing w:after="0"/>
+              <w:jc w:val="center"/>
+              <w:rPr>
+                <w:b/>
+              </w:rPr>
+            </w:pPr>
+            <w:r>
+              <w:rPr>
+                <w:b/>
+              </w:rPr>
+              <w:t>Input</w:t>
+            </w:r>
+          </w:p>
+        </w:tc>
+      </w:tr>
+      <w:tr>
+        <w:tc>
+          <w:tcPr>
+            <w:tcW w:w="10431" w:type="dxa"/>
+            <w:tcBorders>
+              <w:top w:val="single" w:sz="4" w:space="0" w:color="auto"/>
+              <w:left w:val="single" w:sz="4" w:space="0" w:color="auto"/>
+              <w:bottom w:val="single" w:sz="4" w:space="0" w:color="auto"/>
+              <w:right w:val="single" w:sz="4" w:space="0" w:color="auto"/>
+            </w:tcBorders>
+            <w:hideMark/>
+          </w:tcPr>
+          <w:p>
+            <w:pPr>
+              <w:spacing w:after="0"/>
+              <w:rPr>
+                <w:rFonts w:ascii="Consolas" w:hAnsi="Consolas"/>
+                <w:noProof/>
+              </w:rPr>
+            </w:pPr>
+            <w:r>
+              <w:rPr>
+                <w:rFonts w:ascii="Consolas" w:hAnsi="Consolas"/>
+                <w:noProof/>
+              </w:rPr>
+              <w:t>4ds</w:t>
+            </w:r>
+          </w:p>
+          <w:p>
+            <w:pPr>
+              <w:spacing w:after="0"/>
+              <w:rPr>
+                <w:rFonts w:ascii="Consolas" w:hAnsi="Consolas"/>
+                <w:noProof/>
+              </w:rPr>
+            </w:pPr>
+            <w:r>
+              <w:rPr>
+                <w:rFonts w:ascii="Consolas" w:hAnsi="Consolas"/>
+                <w:noProof/>
+                <w:highlight w:val="green"/>
+              </w:rPr>
+              <w:t>eaSt</w:t>
+            </w:r>
+            <w:r>
+              <w:rPr>
+                <w:rFonts w:ascii="Consolas" w:hAnsi="Consolas"/>
+                <w:noProof/>
+              </w:rPr>
+              <w:t xml:space="preserve"> </w:t>
+            </w:r>
+            <w:r>
+              <w:rPr>
+                <w:rFonts w:ascii="Consolas" w:hAnsi="Consolas"/>
+                <w:noProof/>
+                <w:highlight w:val="yellow"/>
+              </w:rPr>
+              <w:t>19</w:t>
+            </w:r>
+            <w:r>
+              <w:rPr>
+                <w:rFonts w:ascii="Consolas" w:hAnsi="Consolas"/>
+                <w:noProof/>
+                <w:highlight w:val="cyan"/>
+              </w:rPr>
+              <w:t>,</w:t>
+            </w:r>
+            <w:r>
+              <w:rPr>
+                <w:rFonts w:ascii="Consolas" w:hAnsi="Consolas"/>
+                <w:noProof/>
+                <w:highlight w:val="yellow"/>
+              </w:rPr>
+              <w:t>432567</w:t>
+            </w:r>
+            <w:r>
+              <w:rPr>
+                <w:rFonts w:ascii="Consolas" w:hAnsi="Consolas"/>
+                <w:noProof/>
+              </w:rPr>
+              <w:t>noRt north east 53,123456north 43,321345</w:t>
+            </w:r>
+            <w:r>
+              <w:rPr>
+                <w:rFonts w:ascii="Consolas" w:hAnsi="Consolas"/>
+                <w:noProof/>
+                <w:highlight w:val="magenta"/>
+              </w:rPr>
+              <w:t>4dsNot all those who wander are lost.4ds</w:t>
+            </w:r>
+            <w:r>
+              <w:rPr>
+                <w:rFonts w:ascii="Consolas" w:hAnsi="Consolas"/>
+                <w:noProof/>
+                <w:highlight w:val="green"/>
+              </w:rPr>
+              <w:t>north</w:t>
+            </w:r>
+            <w:r>
+              <w:rPr>
+                <w:rFonts w:ascii="Consolas" w:hAnsi="Consolas"/>
+                <w:noProof/>
+              </w:rPr>
+              <w:t xml:space="preserve"> </w:t>
+            </w:r>
+            <w:r>
+              <w:rPr>
+                <w:rFonts w:ascii="Consolas" w:hAnsi="Consolas"/>
+                <w:noProof/>
+                <w:highlight w:val="yellow"/>
+              </w:rPr>
+              <w:t>47</w:t>
+            </w:r>
+            <w:r>
+              <w:rPr>
+                <w:rFonts w:ascii="Consolas" w:hAnsi="Consolas"/>
+                <w:noProof/>
+                <w:highlight w:val="cyan"/>
+              </w:rPr>
+              <w:t>,</w:t>
+            </w:r>
+            <w:r>
+              <w:rPr>
+                <w:rFonts w:ascii="Consolas" w:hAnsi="Consolas"/>
+                <w:noProof/>
+                <w:highlight w:val="yellow"/>
+              </w:rPr>
+              <w:t>874532</w:t>
+            </w:r>
+          </w:p>
+        </w:tc>
+      </w:tr>
+      <w:tr>
+        <w:tc>
+          <w:tcPr>
+            <w:tcW w:w="10431" w:type="dxa"/>
+            <w:tcBorders>
+              <w:top w:val="single" w:sz="4" w:space="0" w:color="auto"/>
+              <w:left w:val="single" w:sz="4" w:space="0" w:color="auto"/>
+              <w:bottom w:val="single" w:sz="4" w:space="0" w:color="auto"/>
+              <w:right w:val="single" w:sz="4" w:space="0" w:color="auto"/>
+            </w:tcBorders>
+            <w:shd w:val="clear" w:color="auto" w:fill="D9D9D9" w:themeFill="background1" w:themeFillShade="D9"/>
+            <w:hideMark/>
+          </w:tcPr>
+          <w:p>
+            <w:pPr>
+              <w:spacing w:after="0"/>
+              <w:jc w:val="center"/>
+              <w:rPr>
+                <w:b/>
+              </w:rPr>
+            </w:pPr>
+            <w:r>
+              <w:rPr>
+                <w:b/>
+              </w:rPr>
+              <w:t>Output</w:t>
+            </w:r>
+          </w:p>
+        </w:tc>
+      </w:tr>
+      <w:tr>
+        <w:tc>
+          <w:tcPr>
+            <w:tcW w:w="10431" w:type="dxa"/>
+            <w:tcBorders>
+              <w:top w:val="single" w:sz="4" w:space="0" w:color="auto"/>
+              <w:left w:val="single" w:sz="4" w:space="0" w:color="auto"/>
+              <w:bottom w:val="single" w:sz="4" w:space="0" w:color="auto"/>
+              <w:right w:val="single" w:sz="4" w:space="0" w:color="auto"/>
+            </w:tcBorders>
+            <w:hideMark/>
+          </w:tcPr>
+          <w:p>
+            <w:pPr>
+              <w:spacing w:after="0"/>
+              <w:rPr>
+                <w:rFonts w:ascii="Consolas" w:hAnsi="Consolas"/>
+                <w:noProof/>
+              </w:rPr>
+            </w:pPr>
+            <w:r>
+              <w:rPr>
+                <w:rFonts w:ascii="Consolas" w:hAnsi="Consolas"/>
+                <w:noProof/>
+              </w:rPr>
+              <w:t>47.874532 N</w:t>
+            </w:r>
+          </w:p>
+          <w:p>
+            <w:pPr>
+              <w:spacing w:after="0"/>
+              <w:rPr>
+                <w:rFonts w:ascii="Consolas" w:hAnsi="Consolas"/>
+                <w:noProof/>
+              </w:rPr>
+            </w:pPr>
+            <w:r>
+              <w:rPr>
+                <w:rFonts w:ascii="Consolas" w:hAnsi="Consolas"/>
+                <w:noProof/>
+              </w:rPr>
+              <w:t>19.432567 E</w:t>
+            </w:r>
+          </w:p>
+          <w:p>
+            <w:pPr>
+              <w:spacing w:after="0"/>
+              <w:rPr>
+                <w:rFonts w:ascii="Consolas" w:hAnsi="Consolas"/>
+                <w:noProof/>
+              </w:rPr>
+            </w:pPr>
+            <w:r>
+              <w:rPr>
+                <w:rFonts w:ascii="Consolas" w:hAnsi="Consolas"/>
+                <w:noProof/>
+              </w:rPr>
+              <w:t>Message: Not all those who wander are lost.</w:t>
+            </w:r>
+          </w:p>
+        </w:tc>
+      </w:tr>
+    </w:tbl>
+    <w:p>
+      <w:r>
+        <w:t>Note there are three instances of north coordinates – the first two are ignored and only the last one is counted.</w:t>
+      </w:r>
+    </w:p>
     <w:p/>
     <w:sectPr>
       <w:headerReference w:type="default" r:id="rId14"/>
@@ -4313,7 +5509,7 @@
                                 <wp:extent cx="200025" cy="200025"/>
                                 <wp:effectExtent l="0" t="0" r="9525" b="9525"/>
                                 <wp:docPr id="73" name="Picture 73" title="Software University Foundation">
-                                  <a:hlinkClick xmlns:a="http://schemas.openxmlformats.org/drawingml/2006/main" r:id="rId4"/>
+                                  <a:hlinkClick xmlns:a="http://schemas.openxmlformats.org/drawingml/2006/main" r:id="rId1"/>
                                 </wp:docPr>
                                 <wp:cNvGraphicFramePr/>
                                 <a:graphic xmlns:a="http://schemas.openxmlformats.org/drawingml/2006/main">
@@ -4321,7 +5517,7 @@
                                     <pic:pic xmlns:pic="http://schemas.openxmlformats.org/drawingml/2006/picture">
                                       <pic:nvPicPr>
                                         <pic:cNvPr id="94" name="Picture 4" title="Software University Foundation">
-                                          <a:hlinkClick r:id="rId4"/>
+                                          <a:hlinkClick r:id="rId1"/>
                                         </pic:cNvPr>
                                         <pic:cNvPicPr/>
                                       </pic:nvPicPr>
@@ -6562,6 +7758,92 @@
     </w:lvl>
   </w:abstractNum>
   <w:abstractNum w:abstractNumId="11" w15:restartNumberingAfterBreak="0">
+    <w:nsid w:val="45E939BB"/>
+    <w:multiLevelType w:val="hybridMultilevel"/>
+    <w:tmpl w:val="743CA510"/>
+    <w:lvl w:ilvl="0" w:tplc="0409000F">
+      <w:start w:val="1"/>
+      <w:numFmt w:val="decimal"/>
+      <w:lvlText w:val="%1."/>
+      <w:lvlJc w:val="left"/>
+      <w:pPr>
+        <w:ind w:left="720" w:hanging="360"/>
+      </w:pPr>
+    </w:lvl>
+    <w:lvl w:ilvl="1" w:tplc="04090019">
+      <w:start w:val="1"/>
+      <w:numFmt w:val="lowerLetter"/>
+      <w:lvlText w:val="%2."/>
+      <w:lvlJc w:val="left"/>
+      <w:pPr>
+        <w:ind w:left="1440" w:hanging="360"/>
+      </w:pPr>
+    </w:lvl>
+    <w:lvl w:ilvl="2" w:tplc="0409001B">
+      <w:start w:val="1"/>
+      <w:numFmt w:val="lowerRoman"/>
+      <w:lvlText w:val="%3."/>
+      <w:lvlJc w:val="right"/>
+      <w:pPr>
+        <w:ind w:left="2160" w:hanging="180"/>
+      </w:pPr>
+    </w:lvl>
+    <w:lvl w:ilvl="3" w:tplc="0409000F">
+      <w:start w:val="1"/>
+      <w:numFmt w:val="decimal"/>
+      <w:lvlText w:val="%4."/>
+      <w:lvlJc w:val="left"/>
+      <w:pPr>
+        <w:ind w:left="2880" w:hanging="360"/>
+      </w:pPr>
+    </w:lvl>
+    <w:lvl w:ilvl="4" w:tplc="04090019">
+      <w:start w:val="1"/>
+      <w:numFmt w:val="lowerLetter"/>
+      <w:lvlText w:val="%5."/>
+      <w:lvlJc w:val="left"/>
+      <w:pPr>
+        <w:ind w:left="3600" w:hanging="360"/>
+      </w:pPr>
+    </w:lvl>
+    <w:lvl w:ilvl="5" w:tplc="0409001B">
+      <w:start w:val="1"/>
+      <w:numFmt w:val="lowerRoman"/>
+      <w:lvlText w:val="%6."/>
+      <w:lvlJc w:val="right"/>
+      <w:pPr>
+        <w:ind w:left="4320" w:hanging="180"/>
+      </w:pPr>
+    </w:lvl>
+    <w:lvl w:ilvl="6" w:tplc="0409000F">
+      <w:start w:val="1"/>
+      <w:numFmt w:val="decimal"/>
+      <w:lvlText w:val="%7."/>
+      <w:lvlJc w:val="left"/>
+      <w:pPr>
+        <w:ind w:left="5040" w:hanging="360"/>
+      </w:pPr>
+    </w:lvl>
+    <w:lvl w:ilvl="7" w:tplc="04090019">
+      <w:start w:val="1"/>
+      <w:numFmt w:val="lowerLetter"/>
+      <w:lvlText w:val="%8."/>
+      <w:lvlJc w:val="left"/>
+      <w:pPr>
+        <w:ind w:left="5760" w:hanging="360"/>
+      </w:pPr>
+    </w:lvl>
+    <w:lvl w:ilvl="8" w:tplc="0409001B">
+      <w:start w:val="1"/>
+      <w:numFmt w:val="lowerRoman"/>
+      <w:lvlText w:val="%9."/>
+      <w:lvlJc w:val="right"/>
+      <w:pPr>
+        <w:ind w:left="6480" w:hanging="180"/>
+      </w:pPr>
+    </w:lvl>
+  </w:abstractNum>
+  <w:abstractNum w:abstractNumId="12" w15:restartNumberingAfterBreak="0">
     <w:nsid w:val="46003049"/>
     <w:multiLevelType w:val="hybridMultilevel"/>
     <w:tmpl w:val="605867C2"/>
@@ -6674,7 +7956,7 @@
       </w:rPr>
     </w:lvl>
   </w:abstractNum>
-  <w:abstractNum w:abstractNumId="12" w15:restartNumberingAfterBreak="0">
+  <w:abstractNum w:abstractNumId="13" w15:restartNumberingAfterBreak="0">
     <w:nsid w:val="4EDD2FE8"/>
     <w:multiLevelType w:val="hybridMultilevel"/>
     <w:tmpl w:val="A72EFAAA"/>
@@ -6787,7 +8069,7 @@
       </w:rPr>
     </w:lvl>
   </w:abstractNum>
-  <w:abstractNum w:abstractNumId="13" w15:restartNumberingAfterBreak="0">
+  <w:abstractNum w:abstractNumId="14" w15:restartNumberingAfterBreak="0">
     <w:nsid w:val="4F5B2890"/>
     <w:multiLevelType w:val="hybridMultilevel"/>
     <w:tmpl w:val="9FAE4850"/>
@@ -6900,7 +8182,7 @@
       </w:rPr>
     </w:lvl>
   </w:abstractNum>
-  <w:abstractNum w:abstractNumId="14" w15:restartNumberingAfterBreak="0">
+  <w:abstractNum w:abstractNumId="15" w15:restartNumberingAfterBreak="0">
     <w:nsid w:val="51712A2F"/>
     <w:multiLevelType w:val="hybridMultilevel"/>
     <w:tmpl w:val="2B0A6FF2"/>
@@ -7013,7 +8295,7 @@
       </w:rPr>
     </w:lvl>
   </w:abstractNum>
-  <w:abstractNum w:abstractNumId="15" w15:restartNumberingAfterBreak="0">
+  <w:abstractNum w:abstractNumId="16" w15:restartNumberingAfterBreak="0">
     <w:nsid w:val="5507266E"/>
     <w:multiLevelType w:val="hybridMultilevel"/>
     <w:tmpl w:val="22522E3A"/>
@@ -7126,7 +8408,7 @@
       </w:rPr>
     </w:lvl>
   </w:abstractNum>
-  <w:abstractNum w:abstractNumId="16" w15:restartNumberingAfterBreak="0">
+  <w:abstractNum w:abstractNumId="17" w15:restartNumberingAfterBreak="0">
     <w:nsid w:val="55990837"/>
     <w:multiLevelType w:val="hybridMultilevel"/>
     <w:tmpl w:val="960254F8"/>
@@ -7239,7 +8521,7 @@
       </w:rPr>
     </w:lvl>
   </w:abstractNum>
-  <w:abstractNum w:abstractNumId="17" w15:restartNumberingAfterBreak="0">
+  <w:abstractNum w:abstractNumId="18" w15:restartNumberingAfterBreak="0">
     <w:nsid w:val="5E424358"/>
     <w:multiLevelType w:val="hybridMultilevel"/>
     <w:tmpl w:val="B4E8BE36"/>
@@ -7352,7 +8634,7 @@
       </w:rPr>
     </w:lvl>
   </w:abstractNum>
-  <w:abstractNum w:abstractNumId="18" w15:restartNumberingAfterBreak="0">
+  <w:abstractNum w:abstractNumId="19" w15:restartNumberingAfterBreak="0">
     <w:nsid w:val="5F9A715F"/>
     <w:multiLevelType w:val="hybridMultilevel"/>
     <w:tmpl w:val="4B26630C"/>
@@ -7465,7 +8747,7 @@
       </w:rPr>
     </w:lvl>
   </w:abstractNum>
-  <w:abstractNum w:abstractNumId="19" w15:restartNumberingAfterBreak="0">
+  <w:abstractNum w:abstractNumId="20" w15:restartNumberingAfterBreak="0">
     <w:nsid w:val="65BC2119"/>
     <w:multiLevelType w:val="hybridMultilevel"/>
     <w:tmpl w:val="D3E462B4"/>
@@ -7578,7 +8860,7 @@
       </w:rPr>
     </w:lvl>
   </w:abstractNum>
-  <w:abstractNum w:abstractNumId="20" w15:restartNumberingAfterBreak="0">
+  <w:abstractNum w:abstractNumId="21" w15:restartNumberingAfterBreak="0">
     <w:nsid w:val="67CF4179"/>
     <w:multiLevelType w:val="hybridMultilevel"/>
     <w:tmpl w:val="0464CDD6"/>
@@ -7691,7 +8973,7 @@
       </w:rPr>
     </w:lvl>
   </w:abstractNum>
-  <w:abstractNum w:abstractNumId="21" w15:restartNumberingAfterBreak="0">
+  <w:abstractNum w:abstractNumId="22" w15:restartNumberingAfterBreak="0">
     <w:nsid w:val="76A60126"/>
     <w:multiLevelType w:val="hybridMultilevel"/>
     <w:tmpl w:val="67C2E91C"/>
@@ -7804,7 +9086,7 @@
       </w:rPr>
     </w:lvl>
   </w:abstractNum>
-  <w:abstractNum w:abstractNumId="22" w15:restartNumberingAfterBreak="0">
+  <w:abstractNum w:abstractNumId="23" w15:restartNumberingAfterBreak="0">
     <w:nsid w:val="7A0155B4"/>
     <w:multiLevelType w:val="hybridMultilevel"/>
     <w:tmpl w:val="581A57DA"/>
@@ -7917,7 +9199,7 @@
       </w:rPr>
     </w:lvl>
   </w:abstractNum>
-  <w:abstractNum w:abstractNumId="23" w15:restartNumberingAfterBreak="0">
+  <w:abstractNum w:abstractNumId="24" w15:restartNumberingAfterBreak="0">
     <w:nsid w:val="7EA31124"/>
     <w:multiLevelType w:val="hybridMultilevel"/>
     <w:tmpl w:val="78782B00"/>
@@ -8034,19 +9316,19 @@
     <w:abstractNumId w:val="0"/>
   </w:num>
   <w:num w:numId="2">
-    <w:abstractNumId w:val="22"/>
+    <w:abstractNumId w:val="23"/>
   </w:num>
   <w:num w:numId="3">
     <w:abstractNumId w:val="7"/>
   </w:num>
   <w:num w:numId="4">
-    <w:abstractNumId w:val="15"/>
+    <w:abstractNumId w:val="16"/>
   </w:num>
   <w:num w:numId="5">
-    <w:abstractNumId w:val="16"/>
+    <w:abstractNumId w:val="17"/>
   </w:num>
   <w:num w:numId="6">
-    <w:abstractNumId w:val="18"/>
+    <w:abstractNumId w:val="19"/>
   </w:num>
   <w:num w:numId="7">
     <w:abstractNumId w:val="2"/>
@@ -8055,7 +9337,7 @@
     <w:abstractNumId w:val="6"/>
   </w:num>
   <w:num w:numId="9">
-    <w:abstractNumId w:val="13"/>
+    <w:abstractNumId w:val="14"/>
   </w:num>
   <w:num w:numId="10">
     <w:abstractNumId w:val="8"/>
@@ -8097,16 +9379,16 @@
     <w:abstractNumId w:val="1"/>
   </w:num>
   <w:num w:numId="14">
-    <w:abstractNumId w:val="14"/>
+    <w:abstractNumId w:val="15"/>
   </w:num>
   <w:num w:numId="15">
-    <w:abstractNumId w:val="11"/>
+    <w:abstractNumId w:val="12"/>
   </w:num>
   <w:num w:numId="16">
-    <w:abstractNumId w:val="17"/>
+    <w:abstractNumId w:val="18"/>
   </w:num>
   <w:num w:numId="17">
-    <w:abstractNumId w:val="20"/>
+    <w:abstractNumId w:val="21"/>
   </w:num>
   <w:num w:numId="18">
     <w:abstractNumId w:val="5"/>
@@ -8115,37 +9397,49 @@
     <w:abstractNumId w:val="10"/>
   </w:num>
   <w:num w:numId="20">
-    <w:abstractNumId w:val="23"/>
+    <w:abstractNumId w:val="24"/>
   </w:num>
   <w:num w:numId="21">
     <w:abstractNumId w:val="4"/>
   </w:num>
   <w:num w:numId="22">
-    <w:abstractNumId w:val="19"/>
+    <w:abstractNumId w:val="20"/>
   </w:num>
   <w:num w:numId="23">
-    <w:abstractNumId w:val="12"/>
-    <w:lvlOverride w:ilvl="0"/>
-    <w:lvlOverride w:ilvl="1"/>
-    <w:lvlOverride w:ilvl="2"/>
-    <w:lvlOverride w:ilvl="3"/>
-    <w:lvlOverride w:ilvl="4"/>
-    <w:lvlOverride w:ilvl="5"/>
-    <w:lvlOverride w:ilvl="6"/>
-    <w:lvlOverride w:ilvl="7"/>
-    <w:lvlOverride w:ilvl="8"/>
+    <w:abstractNumId w:val="13"/>
   </w:num>
   <w:num w:numId="24">
-    <w:abstractNumId w:val="21"/>
-    <w:lvlOverride w:ilvl="0"/>
-    <w:lvlOverride w:ilvl="1"/>
-    <w:lvlOverride w:ilvl="2"/>
-    <w:lvlOverride w:ilvl="3"/>
-    <w:lvlOverride w:ilvl="4"/>
-    <w:lvlOverride w:ilvl="5"/>
-    <w:lvlOverride w:ilvl="6"/>
-    <w:lvlOverride w:ilvl="7"/>
-    <w:lvlOverride w:ilvl="8"/>
+    <w:abstractNumId w:val="22"/>
+  </w:num>
+  <w:num w:numId="25">
+    <w:abstractNumId w:val="11"/>
+    <w:lvlOverride w:ilvl="0">
+      <w:startOverride w:val="1"/>
+    </w:lvlOverride>
+    <w:lvlOverride w:ilvl="1">
+      <w:startOverride w:val="1"/>
+    </w:lvlOverride>
+    <w:lvlOverride w:ilvl="2">
+      <w:startOverride w:val="1"/>
+    </w:lvlOverride>
+    <w:lvlOverride w:ilvl="3">
+      <w:startOverride w:val="1"/>
+    </w:lvlOverride>
+    <w:lvlOverride w:ilvl="4">
+      <w:startOverride w:val="1"/>
+    </w:lvlOverride>
+    <w:lvlOverride w:ilvl="5">
+      <w:startOverride w:val="1"/>
+    </w:lvlOverride>
+    <w:lvlOverride w:ilvl="6">
+      <w:startOverride w:val="1"/>
+    </w:lvlOverride>
+    <w:lvlOverride w:ilvl="7">
+      <w:startOverride w:val="1"/>
+    </w:lvlOverride>
+    <w:lvlOverride w:ilvl="8">
+      <w:startOverride w:val="1"/>
+    </w:lvlOverride>
   </w:num>
 </w:numbering>
 </file>
@@ -8273,6 +9567,7 @@
     <w:lsdException w:name="HTML Sample" w:semiHidden="1" w:unhideWhenUsed="1"/>
     <w:lsdException w:name="HTML Typewriter" w:semiHidden="1" w:unhideWhenUsed="1"/>
     <w:lsdException w:name="HTML Variable" w:semiHidden="1" w:unhideWhenUsed="1"/>
+    <w:lsdException w:name="Normal Table" w:semiHidden="1" w:unhideWhenUsed="1"/>
     <w:lsdException w:name="annotation subject" w:semiHidden="1" w:unhideWhenUsed="1"/>
     <w:lsdException w:name="No List" w:semiHidden="1" w:unhideWhenUsed="1"/>
     <w:lsdException w:name="Outline List 1" w:semiHidden="1" w:unhideWhenUsed="1"/>
@@ -8318,9 +9613,11 @@
     <w:lsdException w:name="Table Subtle 1" w:semiHidden="1" w:unhideWhenUsed="1"/>
     <w:lsdException w:name="Table Subtle 2" w:semiHidden="1" w:unhideWhenUsed="1"/>
     <w:lsdException w:name="Table Web 1" w:semiHidden="1" w:unhideWhenUsed="1"/>
+    <w:lsdException w:name="Table Web 2" w:semiHidden="1" w:unhideWhenUsed="1"/>
     <w:lsdException w:name="Table Web 3" w:semiHidden="1" w:unhideWhenUsed="1"/>
     <w:lsdException w:name="Balloon Text" w:semiHidden="1" w:unhideWhenUsed="1"/>
     <w:lsdException w:name="Table Grid" w:uiPriority="59"/>
+    <w:lsdException w:name="Table Theme" w:semiHidden="1" w:unhideWhenUsed="1"/>
     <w:lsdException w:name="Placeholder Text" w:semiHidden="1"/>
     <w:lsdException w:name="No Spacing" w:uiPriority="1"/>
     <w:lsdException w:name="Light Shading" w:uiPriority="60"/>

</xml_diff>

<commit_message>
Adding: -Q04 Rest House.js (start) -Q04 to Exam 01 Qs.docx
</commit_message>
<xml_diff>
--- a/JS Fundamentals/L08 Exams/Exam 01 03.09.17/Exam 01 Qs.docx
+++ b/JS Fundamentals/L08 Exams/Exam 01 03.09.17/Exam 01 Qs.docx
@@ -4636,6 +4636,3173 @@
         <w:t>Note there are three instances of north coordinates – the first two are ignored and only the last one is counted.</w:t>
       </w:r>
     </w:p>
+    <w:p/>
+    <w:p/>
+    <w:p/>
+    <w:p/>
+    <w:p/>
+    <w:p/>
+    <w:p/>
+    <w:p/>
+    <w:p/>
+    <w:p/>
+    <w:p/>
+    <w:p/>
+    <w:p/>
+    <w:p/>
+    <w:p/>
+    <w:p/>
+    <w:p/>
+    <w:p>
+      <w:pPr>
+        <w:pStyle w:val="Heading1"/>
+        <w:jc w:val="center"/>
+        <w:rPr>
+          <w:b w:val="0"/>
+        </w:rPr>
+      </w:pPr>
+      <w:r>
+        <w:lastRenderedPageBreak/>
+        <w:t>Problem 4 – Rest House</w:t>
+      </w:r>
+    </w:p>
+    <w:p>
+      <w:r>
+        <w:rPr>
+          <w:i/>
+          <w:noProof/>
+        </w:rPr>
+        <w:t>You were able to survive the exam</w:t>
+      </w:r>
+      <w:r>
+        <w:rPr>
+          <w:i/>
+          <w:noProof/>
+        </w:rPr>
+        <w:t>s</w:t>
+      </w:r>
+      <w:r>
+        <w:rPr>
+          <w:i/>
+          <w:noProof/>
+        </w:rPr>
+        <w:t xml:space="preserve">, and now </w:t>
+      </w:r>
+      <w:r>
+        <w:rPr>
+          <w:i/>
+          <w:noProof/>
+        </w:rPr>
+        <w:t>you and your friends from the university have</w:t>
+      </w:r>
+      <w:r>
+        <w:rPr>
+          <w:i/>
+          <w:noProof/>
+        </w:rPr>
+        <w:t xml:space="preserve"> gathered to relax at this year's camp. The bad thing is that the </w:t>
+      </w:r>
+      <w:r>
+        <w:rPr>
+          <w:i/>
+          <w:noProof/>
+        </w:rPr>
+        <w:t>person, responsible for the accommodation of the guests</w:t>
+      </w:r>
+      <w:r>
+        <w:rPr>
+          <w:i/>
+          <w:noProof/>
+        </w:rPr>
+        <w:t xml:space="preserve"> is gone and you can not</w:t>
+      </w:r>
+      <w:r>
+        <w:rPr>
+          <w:i/>
+          <w:noProof/>
+        </w:rPr>
+        <w:t xml:space="preserve"> decide on how to</w:t>
+      </w:r>
+      <w:r>
+        <w:rPr>
+          <w:i/>
+          <w:noProof/>
+        </w:rPr>
+        <w:t xml:space="preserve"> distribute the</w:t>
+      </w:r>
+      <w:r>
+        <w:rPr>
+          <w:i/>
+          <w:noProof/>
+        </w:rPr>
+        <w:t xml:space="preserve"> available</w:t>
+      </w:r>
+      <w:r>
+        <w:rPr>
+          <w:i/>
+          <w:noProof/>
+        </w:rPr>
+        <w:t xml:space="preserve"> rooms. Slowly, anarchy begins to take place among</w:t>
+      </w:r>
+      <w:r>
+        <w:rPr>
+          <w:i/>
+          <w:noProof/>
+        </w:rPr>
+        <w:t xml:space="preserve"> you - the</w:t>
+      </w:r>
+      <w:r>
+        <w:rPr>
+          <w:i/>
+          <w:noProof/>
+        </w:rPr>
+        <w:t xml:space="preserve"> holidaymakers, and it would be a pity to fight like little girls after you have gone through the hardship of the exams. So you decide to take things in your own hands and </w:t>
+      </w:r>
+      <w:r>
+        <w:rPr>
+          <w:i/>
+          <w:noProof/>
+        </w:rPr>
+        <w:t>do the hard job..</w:t>
+      </w:r>
+      <w:r>
+        <w:rPr>
+          <w:i/>
+          <w:noProof/>
+        </w:rPr>
+        <w:t>.</w:t>
+      </w:r>
+    </w:p>
+    <w:p>
+      <w:r>
+        <w:t>You will receive an array of rooms and each room will be an object in the following format:</w:t>
+      </w:r>
+    </w:p>
+    <w:p>
+      <w:pPr>
+        <w:pStyle w:val="Code"/>
+        <w:contextualSpacing/>
+      </w:pPr>
+      <w:r>
+        <w:t>{</w:t>
+      </w:r>
+    </w:p>
+    <w:p>
+      <w:pPr>
+        <w:pStyle w:val="Code"/>
+        <w:contextualSpacing/>
+      </w:pPr>
+      <w:r>
+        <w:t xml:space="preserve">  number: String,</w:t>
+      </w:r>
+    </w:p>
+    <w:p>
+      <w:pPr>
+        <w:pStyle w:val="Code"/>
+        <w:contextualSpacing/>
+      </w:pPr>
+      <w:r>
+        <w:t xml:space="preserve">  type: String,</w:t>
+      </w:r>
+    </w:p>
+    <w:p>
+      <w:pPr>
+        <w:pStyle w:val="Code"/>
+        <w:contextualSpacing/>
+      </w:pPr>
+      <w:r>
+        <w:t>}</w:t>
+      </w:r>
+    </w:p>
+    <w:p>
+      <w:r>
+        <w:t xml:space="preserve">The </w:t>
+      </w:r>
+      <w:r>
+        <w:rPr>
+          <w:b/>
+        </w:rPr>
+        <w:t>number</w:t>
+      </w:r>
+      <w:r>
+        <w:t xml:space="preserve"> property is the number of the room, </w:t>
+      </w:r>
+      <w:r>
+        <w:rPr>
+          <w:b/>
+        </w:rPr>
+        <w:t>type</w:t>
+      </w:r>
+      <w:r>
+        <w:t xml:space="preserve"> is the type of the room: "</w:t>
+      </w:r>
+      <w:r>
+        <w:rPr>
+          <w:b/>
+        </w:rPr>
+        <w:t>double-bedded</w:t>
+      </w:r>
+      <w:r>
+        <w:t>" or "</w:t>
+      </w:r>
+      <w:r>
+        <w:rPr>
+          <w:b/>
+        </w:rPr>
+        <w:t>triple</w:t>
+      </w:r>
+      <w:r>
+        <w:t>".</w:t>
+      </w:r>
+    </w:p>
+    <w:p>
+      <w:r>
+        <w:t>Next comes the data for the guests</w:t>
+      </w:r>
+      <w:r>
+        <w:t xml:space="preserve"> in an array of objects</w:t>
+      </w:r>
+      <w:r>
+        <w:t>. Each object from the array holds a pair of people, as shown below:</w:t>
+      </w:r>
+    </w:p>
+    <w:p>
+      <w:pPr>
+        <w:pStyle w:val="Code"/>
+        <w:ind w:left="360"/>
+        <w:contextualSpacing/>
+      </w:pPr>
+      <w:r>
+        <w:t>{</w:t>
+      </w:r>
+    </w:p>
+    <w:p>
+      <w:pPr>
+        <w:pStyle w:val="Code"/>
+        <w:ind w:left="360"/>
+        <w:contextualSpacing/>
+      </w:pPr>
+      <w:r>
+        <w:t xml:space="preserve">  first:</w:t>
+      </w:r>
+    </w:p>
+    <w:p>
+      <w:pPr>
+        <w:pStyle w:val="Code"/>
+        <w:contextualSpacing/>
+      </w:pPr>
+      <w:r>
+        <w:t xml:space="preserve">       {</w:t>
+      </w:r>
+    </w:p>
+    <w:p>
+      <w:pPr>
+        <w:pStyle w:val="Code"/>
+        <w:ind w:left="360" w:firstLine="360"/>
+        <w:contextualSpacing/>
+      </w:pPr>
+      <w:r>
+        <w:t xml:space="preserve">   name: String,</w:t>
+      </w:r>
+    </w:p>
+    <w:p>
+      <w:pPr>
+        <w:pStyle w:val="Code"/>
+        <w:ind w:left="360" w:firstLine="360"/>
+        <w:contextualSpacing/>
+      </w:pPr>
+      <w:r>
+        <w:t xml:space="preserve">   gender: String,</w:t>
+      </w:r>
+    </w:p>
+    <w:p>
+      <w:pPr>
+        <w:pStyle w:val="Code"/>
+        <w:ind w:left="360" w:firstLine="360"/>
+        <w:contextualSpacing/>
+      </w:pPr>
+      <w:r>
+        <w:t xml:space="preserve">   age: Number</w:t>
+      </w:r>
+    </w:p>
+    <w:p>
+      <w:pPr>
+        <w:pStyle w:val="Code"/>
+        <w:contextualSpacing/>
+      </w:pPr>
+      <w:r>
+        <w:t xml:space="preserve">       },</w:t>
+      </w:r>
+    </w:p>
+    <w:p>
+      <w:pPr>
+        <w:pStyle w:val="Code"/>
+        <w:ind w:left="360"/>
+        <w:contextualSpacing/>
+      </w:pPr>
+      <w:r>
+        <w:t xml:space="preserve">  second:</w:t>
+      </w:r>
+    </w:p>
+    <w:p>
+      <w:pPr>
+        <w:pStyle w:val="Code"/>
+        <w:contextualSpacing/>
+      </w:pPr>
+      <w:r>
+        <w:t xml:space="preserve">       {</w:t>
+      </w:r>
+    </w:p>
+    <w:p>
+      <w:pPr>
+        <w:pStyle w:val="Code"/>
+        <w:ind w:left="360" w:firstLine="360"/>
+        <w:contextualSpacing/>
+      </w:pPr>
+      <w:r>
+        <w:t xml:space="preserve">   name: String,</w:t>
+      </w:r>
+    </w:p>
+    <w:p>
+      <w:pPr>
+        <w:pStyle w:val="Code"/>
+        <w:ind w:left="360" w:firstLine="360"/>
+        <w:contextualSpacing/>
+      </w:pPr>
+      <w:r>
+        <w:t xml:space="preserve">   gender: String,</w:t>
+      </w:r>
+    </w:p>
+    <w:p>
+      <w:pPr>
+        <w:pStyle w:val="Code"/>
+        <w:ind w:left="360" w:firstLine="360"/>
+        <w:contextualSpacing/>
+      </w:pPr>
+      <w:r>
+        <w:t xml:space="preserve">   age: Number</w:t>
+      </w:r>
+    </w:p>
+    <w:p>
+      <w:pPr>
+        <w:pStyle w:val="Code"/>
+        <w:contextualSpacing/>
+      </w:pPr>
+      <w:r>
+        <w:t xml:space="preserve">       }</w:t>
+      </w:r>
+    </w:p>
+    <w:p>
+      <w:pPr>
+        <w:pStyle w:val="Code"/>
+        <w:ind w:left="360"/>
+        <w:contextualSpacing/>
+      </w:pPr>
+      <w:r>
+        <w:t>}</w:t>
+      </w:r>
+    </w:p>
+    <w:p>
+      <w:r>
+        <w:t xml:space="preserve">The </w:t>
+      </w:r>
+      <w:r>
+        <w:rPr>
+          <w:b/>
+        </w:rPr>
+        <w:t>name</w:t>
+      </w:r>
+      <w:r>
+        <w:t xml:space="preserve"> property holds two names – first name and last name of the person, separated by a space. The </w:t>
+      </w:r>
+      <w:r>
+        <w:rPr>
+          <w:b/>
+        </w:rPr>
+        <w:t>gender</w:t>
+      </w:r>
+      <w:r>
+        <w:t xml:space="preserve"> property can be one of two values: "</w:t>
+      </w:r>
+      <w:r>
+        <w:rPr>
+          <w:b/>
+        </w:rPr>
+        <w:t>female</w:t>
+      </w:r>
+      <w:r>
+        <w:t>" or "</w:t>
+      </w:r>
+      <w:r>
+        <w:rPr>
+          <w:b/>
+        </w:rPr>
+        <w:t>male</w:t>
+      </w:r>
+      <w:r>
+        <w:t>".</w:t>
+      </w:r>
+    </w:p>
+    <w:p>
+      <w:r>
+        <w:t>Accommodation conditions for guests:</w:t>
+      </w:r>
+    </w:p>
+    <w:p>
+      <w:pPr>
+        <w:pStyle w:val="ListParagraph"/>
+        <w:numPr>
+          <w:ilvl w:val="0"/>
+          <w:numId w:val="26"/>
+        </w:numPr>
+        <w:jc w:val="left"/>
+      </w:pPr>
+      <w:r>
+        <w:t xml:space="preserve">If the </w:t>
+      </w:r>
+      <w:r>
+        <w:t>couple</w:t>
+      </w:r>
+      <w:r>
+        <w:t xml:space="preserve"> is a </w:t>
+      </w:r>
+      <w:r>
+        <w:rPr>
+          <w:b/>
+        </w:rPr>
+        <w:t>male</w:t>
+      </w:r>
+      <w:r>
+        <w:t xml:space="preserve"> </w:t>
+      </w:r>
+      <w:r>
+        <w:rPr>
+          <w:b/>
+        </w:rPr>
+        <w:t>and</w:t>
+      </w:r>
+      <w:r>
+        <w:t xml:space="preserve"> a </w:t>
+      </w:r>
+      <w:r>
+        <w:rPr>
+          <w:b/>
+        </w:rPr>
+        <w:t>female</w:t>
+      </w:r>
+      <w:r>
+        <w:t xml:space="preserve">, they must be accommodated in the </w:t>
+      </w:r>
+      <w:r>
+        <w:rPr>
+          <w:b/>
+        </w:rPr>
+        <w:t>first free double</w:t>
+      </w:r>
+      <w:r>
+        <w:t xml:space="preserve"> room;</w:t>
+      </w:r>
+    </w:p>
+    <w:p>
+      <w:pPr>
+        <w:pStyle w:val="ListParagraph"/>
+        <w:numPr>
+          <w:ilvl w:val="0"/>
+          <w:numId w:val="26"/>
+        </w:numPr>
+        <w:jc w:val="left"/>
+      </w:pPr>
+      <w:r>
+        <w:t xml:space="preserve">If the couple is of two people of </w:t>
+      </w:r>
+      <w:r>
+        <w:rPr>
+          <w:b/>
+        </w:rPr>
+        <w:t>the same gender</w:t>
+      </w:r>
+      <w:r>
+        <w:t xml:space="preserve">, they should be accommodated in a </w:t>
+      </w:r>
+      <w:r>
+        <w:rPr>
+          <w:b/>
+        </w:rPr>
+        <w:t>triple</w:t>
+      </w:r>
+      <w:r>
+        <w:t xml:space="preserve"> room;</w:t>
+      </w:r>
+    </w:p>
+    <w:p>
+      <w:pPr>
+        <w:pStyle w:val="ListParagraph"/>
+        <w:numPr>
+          <w:ilvl w:val="0"/>
+          <w:numId w:val="26"/>
+        </w:numPr>
+        <w:jc w:val="left"/>
+      </w:pPr>
+      <w:r>
+        <w:t xml:space="preserve">If there is </w:t>
+      </w:r>
+      <w:r>
+        <w:rPr>
+          <w:b/>
+        </w:rPr>
+        <w:t>free</w:t>
+      </w:r>
+      <w:r>
+        <w:t xml:space="preserve"> space in a </w:t>
+      </w:r>
+      <w:r>
+        <w:rPr>
+          <w:b/>
+        </w:rPr>
+        <w:t>triple</w:t>
+      </w:r>
+      <w:r>
+        <w:t xml:space="preserve"> room, it must be filled by a </w:t>
+      </w:r>
+      <w:r>
+        <w:rPr>
+          <w:b/>
+        </w:rPr>
+        <w:t>guest</w:t>
+      </w:r>
+      <w:r>
+        <w:t xml:space="preserve"> or </w:t>
+      </w:r>
+      <w:r>
+        <w:rPr>
+          <w:b/>
+        </w:rPr>
+        <w:t>guests</w:t>
+      </w:r>
+      <w:r>
+        <w:t xml:space="preserve"> of </w:t>
+      </w:r>
+      <w:r>
+        <w:rPr>
+          <w:b/>
+        </w:rPr>
+        <w:t>the same gender</w:t>
+      </w:r>
+      <w:r>
+        <w:t xml:space="preserve"> as the one </w:t>
+      </w:r>
+      <w:r>
+        <w:rPr>
+          <w:b/>
+        </w:rPr>
+        <w:t>already staying</w:t>
+      </w:r>
+      <w:r>
+        <w:t xml:space="preserve"> in the room;</w:t>
+      </w:r>
+    </w:p>
+    <w:p>
+      <w:r>
+        <w:t xml:space="preserve">A couple with guests of the same gender </w:t>
+      </w:r>
+      <w:r>
+        <w:rPr>
+          <w:b/>
+        </w:rPr>
+        <w:t>should be split up</w:t>
+      </w:r>
+      <w:r>
+        <w:t xml:space="preserve"> to fill the free beds in a </w:t>
+      </w:r>
+      <w:r>
+        <w:rPr>
+          <w:b/>
+        </w:rPr>
+        <w:t xml:space="preserve">triple </w:t>
+      </w:r>
+      <w:r>
+        <w:t xml:space="preserve">room. Sort the rooms by room number in </w:t>
+      </w:r>
+      <w:r>
+        <w:rPr>
+          <w:b/>
+        </w:rPr>
+        <w:t>ascending alphanumeric</w:t>
+      </w:r>
+      <w:r>
+        <w:t xml:space="preserve"> order. For each room, print its number:</w:t>
+      </w:r>
+    </w:p>
+    <w:p>
+      <w:pPr>
+        <w:pStyle w:val="Code"/>
+        <w:contextualSpacing/>
+      </w:pPr>
+      <w:r>
+        <w:t xml:space="preserve">Room number: </w:t>
+      </w:r>
+      <w:r>
+        <w:rPr>
+          <w:i/>
+        </w:rPr>
+        <w:t>&lt;room number&gt;</w:t>
+      </w:r>
+    </w:p>
+    <w:p>
+      <w:r>
+        <w:t xml:space="preserve"> Sort the guests in each room by their name, in </w:t>
+      </w:r>
+      <w:r>
+        <w:rPr>
+          <w:b/>
+        </w:rPr>
+        <w:t>ascending alphabetical</w:t>
+      </w:r>
+      <w:r>
+        <w:t xml:space="preserve"> order, then print their names and age:</w:t>
+      </w:r>
+    </w:p>
+    <w:p>
+      <w:pPr>
+        <w:pStyle w:val="Code"/>
+        <w:contextualSpacing/>
+      </w:pPr>
+      <w:r>
+        <w:t xml:space="preserve">--Guest Name: </w:t>
+      </w:r>
+      <w:r>
+        <w:rPr>
+          <w:i/>
+        </w:rPr>
+        <w:t>&lt;full name&gt;</w:t>
+      </w:r>
+    </w:p>
+    <w:p>
+      <w:pPr>
+        <w:pStyle w:val="Code"/>
+        <w:contextualSpacing/>
+        <w:rPr>
+          <w:i/>
+        </w:rPr>
+      </w:pPr>
+      <w:r>
+        <w:t xml:space="preserve">--Guest Age: </w:t>
+      </w:r>
+      <w:r>
+        <w:rPr>
+          <w:i/>
+        </w:rPr>
+        <w:t>&lt;age&gt;</w:t>
+      </w:r>
+    </w:p>
+    <w:p>
+      <w:r>
+        <w:t>Print the number of free beds in each room:</w:t>
+      </w:r>
+    </w:p>
+    <w:p>
+      <w:pPr>
+        <w:pStyle w:val="Code"/>
+        <w:contextualSpacing/>
+        <w:rPr>
+          <w:i/>
+        </w:rPr>
+      </w:pPr>
+      <w:r>
+        <w:lastRenderedPageBreak/>
+        <w:t>Empty beds in the room:</w:t>
+      </w:r>
+      <w:r>
+        <w:rPr>
+          <w:i/>
+        </w:rPr>
+        <w:t xml:space="preserve"> </w:t>
+      </w:r>
+      <w:r>
+        <w:rPr>
+          <w:i/>
+        </w:rPr>
+        <w:t>&lt;number of empty beds&gt;</w:t>
+      </w:r>
+    </w:p>
+    <w:p>
+      <w:r>
+        <w:t xml:space="preserve">The last line from the output should contain the number of people </w:t>
+      </w:r>
+      <w:r>
+        <w:rPr>
+          <w:b/>
+        </w:rPr>
+        <w:t>without a room</w:t>
+      </w:r>
+      <w:r>
+        <w:t>, in the following format:</w:t>
+      </w:r>
+    </w:p>
+    <w:p>
+      <w:pPr>
+        <w:pStyle w:val="Code"/>
+        <w:contextualSpacing/>
+        <w:rPr>
+          <w:i/>
+        </w:rPr>
+      </w:pPr>
+      <w:r>
+        <w:t xml:space="preserve">Guests </w:t>
+      </w:r>
+      <w:r>
+        <w:t xml:space="preserve">moved to the tea house: </w:t>
+      </w:r>
+      <w:r>
+        <w:rPr>
+          <w:i/>
+        </w:rPr>
+        <w:t>&lt;number of people&gt;</w:t>
+      </w:r>
+    </w:p>
+    <w:p>
+      <w:pPr>
+        <w:pStyle w:val="Heading3"/>
+      </w:pPr>
+      <w:r>
+        <w:t>Input</w:t>
+      </w:r>
+    </w:p>
+    <w:p>
+      <w:r>
+        <w:t xml:space="preserve">The input comes will be passed to your function as </w:t>
+      </w:r>
+      <w:r>
+        <w:rPr>
+          <w:rStyle w:val="Strong"/>
+        </w:rPr>
+        <w:t>two arrays of objects</w:t>
+      </w:r>
+      <w:r>
+        <w:t xml:space="preserve"> – first the </w:t>
+      </w:r>
+      <w:r>
+        <w:rPr>
+          <w:rStyle w:val="Strong"/>
+        </w:rPr>
+        <w:t>rooms</w:t>
+      </w:r>
+      <w:r>
+        <w:t xml:space="preserve">, then the </w:t>
+      </w:r>
+      <w:r>
+        <w:rPr>
+          <w:rStyle w:val="Strong"/>
+        </w:rPr>
+        <w:t>guests</w:t>
+      </w:r>
+      <w:r>
+        <w:t>.</w:t>
+      </w:r>
+    </w:p>
+    <w:p>
+      <w:pPr>
+        <w:keepNext/>
+        <w:keepLines/>
+        <w:spacing w:before="120" w:after="80"/>
+        <w:outlineLvl w:val="2"/>
+        <w:rPr>
+          <w:rFonts w:eastAsiaTheme="majorEastAsia" w:cstheme="majorBidi"/>
+          <w:b/>
+          <w:color w:val="8F400B"/>
+          <w:sz w:val="32"/>
+          <w:szCs w:val="32"/>
+        </w:rPr>
+      </w:pPr>
+      <w:r>
+        <w:rPr>
+          <w:rFonts w:eastAsiaTheme="majorEastAsia" w:cstheme="majorBidi"/>
+          <w:b/>
+          <w:color w:val="8F400B"/>
+          <w:sz w:val="32"/>
+          <w:szCs w:val="32"/>
+        </w:rPr>
+        <w:t>Output</w:t>
+      </w:r>
+    </w:p>
+    <w:p>
+      <w:pPr>
+        <w:keepNext/>
+        <w:keepLines/>
+        <w:spacing w:before="120" w:after="80"/>
+        <w:outlineLvl w:val="2"/>
+      </w:pPr>
+      <w:r>
+        <w:t>Print the information described above. See the examples for formatting details.</w:t>
+      </w:r>
+    </w:p>
+    <w:tbl>
+      <w:tblPr>
+        <w:tblStyle w:val="TableGrid"/>
+        <w:tblW w:w="8865" w:type="dxa"/>
+        <w:tblInd w:w="-5" w:type="dxa"/>
+        <w:tblLayout w:type="fixed"/>
+        <w:tblCellMar>
+          <w:top w:w="57" w:type="dxa"/>
+          <w:left w:w="85" w:type="dxa"/>
+          <w:bottom w:w="57" w:type="dxa"/>
+          <w:right w:w="85" w:type="dxa"/>
+        </w:tblCellMar>
+        <w:tblLook w:val="04A0" w:firstRow="1" w:lastRow="0" w:firstColumn="1" w:lastColumn="0" w:noHBand="0" w:noVBand="1"/>
+      </w:tblPr>
+      <w:tblGrid>
+        <w:gridCol w:w="8865"/>
+      </w:tblGrid>
+      <w:tr>
+        <w:trPr>
+          <w:trHeight w:val="262"/>
+        </w:trPr>
+        <w:tc>
+          <w:tcPr>
+            <w:tcW w:w="8865" w:type="dxa"/>
+            <w:tcBorders>
+              <w:top w:val="single" w:sz="4" w:space="0" w:color="auto"/>
+              <w:left w:val="single" w:sz="4" w:space="0" w:color="auto"/>
+              <w:bottom w:val="single" w:sz="4" w:space="0" w:color="auto"/>
+              <w:right w:val="single" w:sz="4" w:space="0" w:color="auto"/>
+            </w:tcBorders>
+            <w:shd w:val="clear" w:color="auto" w:fill="D9D9D9" w:themeFill="background1" w:themeFillShade="D9"/>
+            <w:hideMark/>
+          </w:tcPr>
+          <w:p>
+            <w:pPr>
+              <w:jc w:val="center"/>
+              <w:rPr>
+                <w:b/>
+              </w:rPr>
+            </w:pPr>
+            <w:r>
+              <w:rPr>
+                <w:b/>
+              </w:rPr>
+              <w:t>Input</w:t>
+            </w:r>
+          </w:p>
+        </w:tc>
+      </w:tr>
+      <w:tr>
+        <w:trPr>
+          <w:trHeight w:val="2263"/>
+        </w:trPr>
+        <w:tc>
+          <w:tcPr>
+            <w:tcW w:w="8865" w:type="dxa"/>
+            <w:tcBorders>
+              <w:top w:val="single" w:sz="4" w:space="0" w:color="auto"/>
+              <w:left w:val="single" w:sz="4" w:space="0" w:color="auto"/>
+              <w:bottom w:val="single" w:sz="4" w:space="0" w:color="auto"/>
+              <w:right w:val="single" w:sz="4" w:space="0" w:color="auto"/>
+            </w:tcBorders>
+            <w:hideMark/>
+          </w:tcPr>
+          <w:p>
+            <w:pPr>
+              <w:rPr>
+                <w:rFonts w:ascii="Consolas" w:hAnsi="Consolas"/>
+                <w:noProof/>
+              </w:rPr>
+            </w:pPr>
+            <w:r>
+              <w:rPr>
+                <w:rFonts w:ascii="Consolas" w:hAnsi="Consolas"/>
+                <w:noProof/>
+              </w:rPr>
+              <w:t>[</w:t>
+            </w:r>
+            <w:r>
+              <w:rPr>
+                <w:rFonts w:ascii="Consolas" w:hAnsi="Consolas"/>
+                <w:noProof/>
+              </w:rPr>
+              <w:t xml:space="preserve"> </w:t>
+            </w:r>
+            <w:r>
+              <w:rPr>
+                <w:rFonts w:ascii="Consolas" w:hAnsi="Consolas"/>
+                <w:noProof/>
+              </w:rPr>
+              <w:t xml:space="preserve">{ </w:t>
+            </w:r>
+            <w:r>
+              <w:rPr>
+                <w:rFonts w:ascii="Consolas" w:hAnsi="Consolas"/>
+                <w:b/>
+                <w:noProof/>
+              </w:rPr>
+              <w:t>number</w:t>
+            </w:r>
+            <w:r>
+              <w:rPr>
+                <w:rFonts w:ascii="Consolas" w:hAnsi="Consolas"/>
+                <w:noProof/>
+              </w:rPr>
+              <w:t xml:space="preserve">: '206', </w:t>
+            </w:r>
+            <w:r>
+              <w:rPr>
+                <w:rFonts w:ascii="Consolas" w:hAnsi="Consolas"/>
+                <w:b/>
+                <w:noProof/>
+              </w:rPr>
+              <w:t>type</w:t>
+            </w:r>
+            <w:r>
+              <w:rPr>
+                <w:rFonts w:ascii="Consolas" w:hAnsi="Consolas"/>
+                <w:noProof/>
+              </w:rPr>
+              <w:t>: 'double-bedded' },</w:t>
+            </w:r>
+          </w:p>
+          <w:p>
+            <w:pPr>
+              <w:rPr>
+                <w:rFonts w:ascii="Consolas" w:hAnsi="Consolas"/>
+                <w:noProof/>
+              </w:rPr>
+            </w:pPr>
+            <w:r>
+              <w:rPr>
+                <w:rFonts w:ascii="Consolas" w:hAnsi="Consolas"/>
+                <w:noProof/>
+              </w:rPr>
+              <w:t xml:space="preserve">  </w:t>
+            </w:r>
+            <w:r>
+              <w:rPr>
+                <w:rFonts w:ascii="Consolas" w:hAnsi="Consolas"/>
+                <w:noProof/>
+              </w:rPr>
+              <w:t xml:space="preserve">{ </w:t>
+            </w:r>
+            <w:r>
+              <w:rPr>
+                <w:rFonts w:ascii="Consolas" w:hAnsi="Consolas"/>
+                <w:b/>
+                <w:noProof/>
+              </w:rPr>
+              <w:t>number</w:t>
+            </w:r>
+            <w:r>
+              <w:rPr>
+                <w:rFonts w:ascii="Consolas" w:hAnsi="Consolas"/>
+                <w:noProof/>
+              </w:rPr>
+              <w:t xml:space="preserve">: '311', </w:t>
+            </w:r>
+            <w:r>
+              <w:rPr>
+                <w:rFonts w:ascii="Consolas" w:hAnsi="Consolas"/>
+                <w:b/>
+                <w:noProof/>
+              </w:rPr>
+              <w:t>type</w:t>
+            </w:r>
+            <w:r>
+              <w:rPr>
+                <w:rFonts w:ascii="Consolas" w:hAnsi="Consolas"/>
+                <w:noProof/>
+              </w:rPr>
+              <w:t>: 'triple' }</w:t>
+            </w:r>
+            <w:r>
+              <w:rPr>
+                <w:rFonts w:ascii="Consolas" w:hAnsi="Consolas"/>
+                <w:noProof/>
+              </w:rPr>
+              <w:t xml:space="preserve"> ]</w:t>
+            </w:r>
+            <w:r>
+              <w:rPr>
+                <w:rFonts w:ascii="Consolas" w:hAnsi="Consolas"/>
+                <w:noProof/>
+              </w:rPr>
+              <w:t>,</w:t>
+            </w:r>
+          </w:p>
+          <w:p>
+            <w:pPr>
+              <w:rPr>
+                <w:rFonts w:ascii="Consolas" w:hAnsi="Consolas"/>
+                <w:noProof/>
+              </w:rPr>
+            </w:pPr>
+            <w:r>
+              <w:rPr>
+                <w:rFonts w:ascii="Consolas" w:hAnsi="Consolas"/>
+                <w:noProof/>
+              </w:rPr>
+              <w:t xml:space="preserve">[ </w:t>
+            </w:r>
+            <w:r>
+              <w:rPr>
+                <w:rFonts w:ascii="Consolas" w:hAnsi="Consolas"/>
+                <w:noProof/>
+              </w:rPr>
+              <w:t xml:space="preserve">{ </w:t>
+            </w:r>
+            <w:r>
+              <w:rPr>
+                <w:rFonts w:ascii="Consolas" w:hAnsi="Consolas"/>
+                <w:b/>
+                <w:noProof/>
+              </w:rPr>
+              <w:t>first</w:t>
+            </w:r>
+            <w:r>
+              <w:rPr>
+                <w:rFonts w:ascii="Consolas" w:hAnsi="Consolas"/>
+                <w:noProof/>
+              </w:rPr>
+              <w:t xml:space="preserve">: { </w:t>
+            </w:r>
+            <w:r>
+              <w:rPr>
+                <w:rFonts w:ascii="Consolas" w:hAnsi="Consolas"/>
+                <w:b/>
+                <w:noProof/>
+              </w:rPr>
+              <w:t>name</w:t>
+            </w:r>
+            <w:r>
+              <w:rPr>
+                <w:rFonts w:ascii="Consolas" w:hAnsi="Consolas"/>
+                <w:noProof/>
+              </w:rPr>
+              <w:t xml:space="preserve">: 'Tanya Popova', </w:t>
+            </w:r>
+            <w:r>
+              <w:rPr>
+                <w:rFonts w:ascii="Consolas" w:hAnsi="Consolas"/>
+                <w:b/>
+                <w:noProof/>
+              </w:rPr>
+              <w:t>gender</w:t>
+            </w:r>
+            <w:r>
+              <w:rPr>
+                <w:rFonts w:ascii="Consolas" w:hAnsi="Consolas"/>
+                <w:noProof/>
+              </w:rPr>
+              <w:t xml:space="preserve">: 'female', </w:t>
+            </w:r>
+            <w:r>
+              <w:rPr>
+                <w:rFonts w:ascii="Consolas" w:hAnsi="Consolas"/>
+                <w:b/>
+                <w:noProof/>
+              </w:rPr>
+              <w:t>age</w:t>
+            </w:r>
+            <w:r>
+              <w:rPr>
+                <w:rFonts w:ascii="Consolas" w:hAnsi="Consolas"/>
+                <w:noProof/>
+              </w:rPr>
+              <w:t xml:space="preserve">: 24 }, </w:t>
+            </w:r>
+          </w:p>
+          <w:p>
+            <w:pPr>
+              <w:rPr>
+                <w:rFonts w:ascii="Consolas" w:hAnsi="Consolas"/>
+                <w:noProof/>
+              </w:rPr>
+            </w:pPr>
+            <w:r>
+              <w:rPr>
+                <w:rFonts w:ascii="Consolas" w:hAnsi="Consolas"/>
+                <w:noProof/>
+              </w:rPr>
+              <w:t xml:space="preserve">    </w:t>
+            </w:r>
+            <w:r>
+              <w:rPr>
+                <w:rFonts w:ascii="Consolas" w:hAnsi="Consolas"/>
+                <w:b/>
+                <w:noProof/>
+              </w:rPr>
+              <w:t>second</w:t>
+            </w:r>
+            <w:r>
+              <w:rPr>
+                <w:rFonts w:ascii="Consolas" w:hAnsi="Consolas"/>
+                <w:noProof/>
+              </w:rPr>
+              <w:t xml:space="preserve">: { </w:t>
+            </w:r>
+            <w:r>
+              <w:rPr>
+                <w:rFonts w:ascii="Consolas" w:hAnsi="Consolas"/>
+                <w:b/>
+                <w:noProof/>
+              </w:rPr>
+              <w:t>name</w:t>
+            </w:r>
+            <w:r>
+              <w:rPr>
+                <w:rFonts w:ascii="Consolas" w:hAnsi="Consolas"/>
+                <w:noProof/>
+              </w:rPr>
+              <w:t xml:space="preserve">: 'Miglena Yovcheva', </w:t>
+            </w:r>
+            <w:r>
+              <w:rPr>
+                <w:rFonts w:ascii="Consolas" w:hAnsi="Consolas"/>
+                <w:b/>
+                <w:noProof/>
+              </w:rPr>
+              <w:t>gender</w:t>
+            </w:r>
+            <w:r>
+              <w:rPr>
+                <w:rFonts w:ascii="Consolas" w:hAnsi="Consolas"/>
+                <w:noProof/>
+              </w:rPr>
+              <w:t xml:space="preserve">: 'female', </w:t>
+            </w:r>
+            <w:r>
+              <w:rPr>
+                <w:rFonts w:ascii="Consolas" w:hAnsi="Consolas"/>
+                <w:b/>
+                <w:noProof/>
+              </w:rPr>
+              <w:t>age</w:t>
+            </w:r>
+            <w:r>
+              <w:rPr>
+                <w:rFonts w:ascii="Consolas" w:hAnsi="Consolas"/>
+                <w:noProof/>
+              </w:rPr>
+              <w:t>: 23 } },</w:t>
+            </w:r>
+          </w:p>
+          <w:p>
+            <w:pPr>
+              <w:rPr>
+                <w:rFonts w:ascii="Consolas" w:hAnsi="Consolas"/>
+                <w:noProof/>
+              </w:rPr>
+            </w:pPr>
+            <w:r>
+              <w:rPr>
+                <w:rFonts w:ascii="Consolas" w:hAnsi="Consolas"/>
+                <w:noProof/>
+              </w:rPr>
+              <w:t xml:space="preserve">  </w:t>
+            </w:r>
+            <w:r>
+              <w:rPr>
+                <w:rFonts w:ascii="Consolas" w:hAnsi="Consolas"/>
+                <w:noProof/>
+              </w:rPr>
+              <w:t xml:space="preserve">{ </w:t>
+            </w:r>
+            <w:r>
+              <w:rPr>
+                <w:rFonts w:ascii="Consolas" w:hAnsi="Consolas"/>
+                <w:b/>
+                <w:noProof/>
+              </w:rPr>
+              <w:t>first</w:t>
+            </w:r>
+            <w:r>
+              <w:rPr>
+                <w:rFonts w:ascii="Consolas" w:hAnsi="Consolas"/>
+                <w:noProof/>
+              </w:rPr>
+              <w:t xml:space="preserve">: { </w:t>
+            </w:r>
+            <w:r>
+              <w:rPr>
+                <w:rFonts w:ascii="Consolas" w:hAnsi="Consolas"/>
+                <w:b/>
+                <w:noProof/>
+              </w:rPr>
+              <w:t>name</w:t>
+            </w:r>
+            <w:r>
+              <w:rPr>
+                <w:rFonts w:ascii="Consolas" w:hAnsi="Consolas"/>
+                <w:noProof/>
+              </w:rPr>
+              <w:t xml:space="preserve">: 'Katerina Stefanova', </w:t>
+            </w:r>
+            <w:r>
+              <w:rPr>
+                <w:rFonts w:ascii="Consolas" w:hAnsi="Consolas"/>
+                <w:b/>
+                <w:noProof/>
+              </w:rPr>
+              <w:t>gender</w:t>
+            </w:r>
+            <w:r>
+              <w:rPr>
+                <w:rFonts w:ascii="Consolas" w:hAnsi="Consolas"/>
+                <w:noProof/>
+              </w:rPr>
+              <w:t xml:space="preserve">: 'female', </w:t>
+            </w:r>
+            <w:r>
+              <w:rPr>
+                <w:rFonts w:ascii="Consolas" w:hAnsi="Consolas"/>
+                <w:b/>
+                <w:noProof/>
+              </w:rPr>
+              <w:t>age</w:t>
+            </w:r>
+            <w:r>
+              <w:rPr>
+                <w:rFonts w:ascii="Consolas" w:hAnsi="Consolas"/>
+                <w:noProof/>
+              </w:rPr>
+              <w:t xml:space="preserve">: 23 }, </w:t>
+            </w:r>
+          </w:p>
+          <w:p>
+            <w:pPr>
+              <w:rPr>
+                <w:rFonts w:ascii="Consolas" w:hAnsi="Consolas"/>
+                <w:noProof/>
+              </w:rPr>
+            </w:pPr>
+            <w:r>
+              <w:rPr>
+                <w:rFonts w:ascii="Consolas" w:hAnsi="Consolas"/>
+                <w:noProof/>
+              </w:rPr>
+              <w:t xml:space="preserve">    </w:t>
+            </w:r>
+            <w:r>
+              <w:rPr>
+                <w:rFonts w:ascii="Consolas" w:hAnsi="Consolas"/>
+                <w:b/>
+                <w:noProof/>
+              </w:rPr>
+              <w:t>second</w:t>
+            </w:r>
+            <w:r>
+              <w:rPr>
+                <w:rFonts w:ascii="Consolas" w:hAnsi="Consolas"/>
+                <w:noProof/>
+              </w:rPr>
+              <w:t xml:space="preserve">: { </w:t>
+            </w:r>
+            <w:r>
+              <w:rPr>
+                <w:rFonts w:ascii="Consolas" w:hAnsi="Consolas"/>
+                <w:b/>
+                <w:noProof/>
+              </w:rPr>
+              <w:t>name</w:t>
+            </w:r>
+            <w:r>
+              <w:rPr>
+                <w:rFonts w:ascii="Consolas" w:hAnsi="Consolas"/>
+                <w:noProof/>
+              </w:rPr>
+              <w:t xml:space="preserve">: 'Angel Nachev', </w:t>
+            </w:r>
+            <w:r>
+              <w:rPr>
+                <w:rFonts w:ascii="Consolas" w:hAnsi="Consolas"/>
+                <w:b/>
+                <w:noProof/>
+              </w:rPr>
+              <w:t>gender</w:t>
+            </w:r>
+            <w:r>
+              <w:rPr>
+                <w:rFonts w:ascii="Consolas" w:hAnsi="Consolas"/>
+                <w:noProof/>
+              </w:rPr>
+              <w:t xml:space="preserve">: 'male', </w:t>
+            </w:r>
+            <w:r>
+              <w:rPr>
+                <w:rFonts w:ascii="Consolas" w:hAnsi="Consolas"/>
+                <w:b/>
+                <w:noProof/>
+              </w:rPr>
+              <w:t>age</w:t>
+            </w:r>
+            <w:r>
+              <w:rPr>
+                <w:rFonts w:ascii="Consolas" w:hAnsi="Consolas"/>
+                <w:noProof/>
+              </w:rPr>
+              <w:t>: 22 } },</w:t>
+            </w:r>
+          </w:p>
+          <w:p>
+            <w:pPr>
+              <w:rPr>
+                <w:rFonts w:ascii="Consolas" w:hAnsi="Consolas"/>
+                <w:noProof/>
+              </w:rPr>
+            </w:pPr>
+            <w:r>
+              <w:rPr>
+                <w:rFonts w:ascii="Consolas" w:hAnsi="Consolas"/>
+                <w:noProof/>
+              </w:rPr>
+              <w:t xml:space="preserve">  </w:t>
+            </w:r>
+            <w:r>
+              <w:rPr>
+                <w:rFonts w:ascii="Consolas" w:hAnsi="Consolas"/>
+                <w:noProof/>
+              </w:rPr>
+              <w:t xml:space="preserve">{ </w:t>
+            </w:r>
+            <w:r>
+              <w:rPr>
+                <w:rFonts w:ascii="Consolas" w:hAnsi="Consolas"/>
+                <w:b/>
+                <w:noProof/>
+              </w:rPr>
+              <w:t>first</w:t>
+            </w:r>
+            <w:r>
+              <w:rPr>
+                <w:rFonts w:ascii="Consolas" w:hAnsi="Consolas"/>
+                <w:noProof/>
+              </w:rPr>
+              <w:t xml:space="preserve">: { </w:t>
+            </w:r>
+            <w:r>
+              <w:rPr>
+                <w:rFonts w:ascii="Consolas" w:hAnsi="Consolas"/>
+                <w:b/>
+                <w:noProof/>
+              </w:rPr>
+              <w:t>name</w:t>
+            </w:r>
+            <w:r>
+              <w:rPr>
+                <w:rFonts w:ascii="Consolas" w:hAnsi="Consolas"/>
+                <w:noProof/>
+              </w:rPr>
+              <w:t xml:space="preserve">: 'Tatyana Germanova', </w:t>
+            </w:r>
+            <w:r>
+              <w:rPr>
+                <w:rFonts w:ascii="Consolas" w:hAnsi="Consolas"/>
+                <w:b/>
+                <w:noProof/>
+              </w:rPr>
+              <w:t>gender</w:t>
+            </w:r>
+            <w:r>
+              <w:rPr>
+                <w:rFonts w:ascii="Consolas" w:hAnsi="Consolas"/>
+                <w:noProof/>
+              </w:rPr>
+              <w:t xml:space="preserve">: 'female', </w:t>
+            </w:r>
+            <w:r>
+              <w:rPr>
+                <w:rFonts w:ascii="Consolas" w:hAnsi="Consolas"/>
+                <w:b/>
+                <w:noProof/>
+              </w:rPr>
+              <w:t>age</w:t>
+            </w:r>
+            <w:r>
+              <w:rPr>
+                <w:rFonts w:ascii="Consolas" w:hAnsi="Consolas"/>
+                <w:noProof/>
+              </w:rPr>
+              <w:t xml:space="preserve">: 23 }, </w:t>
+            </w:r>
+          </w:p>
+          <w:p>
+            <w:pPr>
+              <w:rPr>
+                <w:rFonts w:ascii="Consolas" w:hAnsi="Consolas"/>
+                <w:noProof/>
+              </w:rPr>
+            </w:pPr>
+            <w:r>
+              <w:rPr>
+                <w:rFonts w:ascii="Consolas" w:hAnsi="Consolas"/>
+                <w:noProof/>
+              </w:rPr>
+              <w:t xml:space="preserve">    </w:t>
+            </w:r>
+            <w:r>
+              <w:rPr>
+                <w:rFonts w:ascii="Consolas" w:hAnsi="Consolas"/>
+                <w:b/>
+                <w:noProof/>
+              </w:rPr>
+              <w:t>second</w:t>
+            </w:r>
+            <w:r>
+              <w:rPr>
+                <w:rFonts w:ascii="Consolas" w:hAnsi="Consolas"/>
+                <w:noProof/>
+              </w:rPr>
+              <w:t xml:space="preserve">: { </w:t>
+            </w:r>
+            <w:r>
+              <w:rPr>
+                <w:rFonts w:ascii="Consolas" w:hAnsi="Consolas"/>
+                <w:b/>
+                <w:noProof/>
+              </w:rPr>
+              <w:t>name</w:t>
+            </w:r>
+            <w:r>
+              <w:rPr>
+                <w:rFonts w:ascii="Consolas" w:hAnsi="Consolas"/>
+                <w:noProof/>
+              </w:rPr>
+              <w:t xml:space="preserve">: 'Boryana Baeva', </w:t>
+            </w:r>
+            <w:r>
+              <w:rPr>
+                <w:rFonts w:ascii="Consolas" w:hAnsi="Consolas"/>
+                <w:b/>
+                <w:noProof/>
+              </w:rPr>
+              <w:t>gender</w:t>
+            </w:r>
+            <w:r>
+              <w:rPr>
+                <w:rFonts w:ascii="Consolas" w:hAnsi="Consolas"/>
+                <w:noProof/>
+              </w:rPr>
+              <w:t xml:space="preserve">: 'female', </w:t>
+            </w:r>
+            <w:r>
+              <w:rPr>
+                <w:rFonts w:ascii="Consolas" w:hAnsi="Consolas"/>
+                <w:b/>
+                <w:noProof/>
+              </w:rPr>
+              <w:t>age</w:t>
+            </w:r>
+            <w:r>
+              <w:rPr>
+                <w:rFonts w:ascii="Consolas" w:hAnsi="Consolas"/>
+                <w:noProof/>
+              </w:rPr>
+              <w:t>: 22 } }</w:t>
+            </w:r>
+            <w:r>
+              <w:rPr>
+                <w:rFonts w:ascii="Consolas" w:hAnsi="Consolas"/>
+                <w:noProof/>
+              </w:rPr>
+              <w:t xml:space="preserve"> </w:t>
+            </w:r>
+            <w:r>
+              <w:rPr>
+                <w:rFonts w:ascii="Consolas" w:hAnsi="Consolas"/>
+                <w:noProof/>
+              </w:rPr>
+              <w:t>]</w:t>
+            </w:r>
+          </w:p>
+        </w:tc>
+      </w:tr>
+      <w:tr>
+        <w:trPr>
+          <w:trHeight w:val="262"/>
+        </w:trPr>
+        <w:tc>
+          <w:tcPr>
+            <w:tcW w:w="8865" w:type="dxa"/>
+            <w:tcBorders>
+              <w:top w:val="single" w:sz="4" w:space="0" w:color="auto"/>
+              <w:left w:val="single" w:sz="4" w:space="0" w:color="auto"/>
+              <w:bottom w:val="single" w:sz="4" w:space="0" w:color="auto"/>
+              <w:right w:val="single" w:sz="4" w:space="0" w:color="auto"/>
+            </w:tcBorders>
+            <w:shd w:val="clear" w:color="auto" w:fill="D9D9D9" w:themeFill="background1" w:themeFillShade="D9"/>
+            <w:hideMark/>
+          </w:tcPr>
+          <w:p>
+            <w:pPr>
+              <w:jc w:val="center"/>
+              <w:rPr>
+                <w:b/>
+              </w:rPr>
+            </w:pPr>
+            <w:r>
+              <w:rPr>
+                <w:b/>
+              </w:rPr>
+              <w:t>Output</w:t>
+            </w:r>
+          </w:p>
+        </w:tc>
+      </w:tr>
+      <w:tr>
+        <w:trPr>
+          <w:trHeight w:val="3768"/>
+        </w:trPr>
+        <w:tc>
+          <w:tcPr>
+            <w:tcW w:w="8865" w:type="dxa"/>
+            <w:tcBorders>
+              <w:top w:val="single" w:sz="4" w:space="0" w:color="auto"/>
+              <w:left w:val="single" w:sz="4" w:space="0" w:color="auto"/>
+              <w:bottom w:val="single" w:sz="4" w:space="0" w:color="auto"/>
+              <w:right w:val="single" w:sz="4" w:space="0" w:color="auto"/>
+            </w:tcBorders>
+            <w:hideMark/>
+          </w:tcPr>
+          <w:p>
+            <w:pPr>
+              <w:rPr>
+                <w:rFonts w:ascii="Consolas" w:hAnsi="Consolas"/>
+                <w:noProof/>
+              </w:rPr>
+            </w:pPr>
+            <w:r>
+              <w:rPr>
+                <w:rFonts w:ascii="Consolas" w:hAnsi="Consolas"/>
+                <w:noProof/>
+              </w:rPr>
+              <w:t>Room number: 206</w:t>
+            </w:r>
+          </w:p>
+          <w:p>
+            <w:pPr>
+              <w:rPr>
+                <w:rFonts w:ascii="Consolas" w:hAnsi="Consolas"/>
+                <w:noProof/>
+              </w:rPr>
+            </w:pPr>
+            <w:r>
+              <w:rPr>
+                <w:rFonts w:ascii="Consolas" w:hAnsi="Consolas"/>
+                <w:noProof/>
+              </w:rPr>
+              <w:t>--Guest Name: Angel Nachev</w:t>
+            </w:r>
+          </w:p>
+          <w:p>
+            <w:pPr>
+              <w:rPr>
+                <w:rFonts w:ascii="Consolas" w:hAnsi="Consolas"/>
+                <w:noProof/>
+              </w:rPr>
+            </w:pPr>
+            <w:r>
+              <w:rPr>
+                <w:rFonts w:ascii="Consolas" w:hAnsi="Consolas"/>
+                <w:noProof/>
+              </w:rPr>
+              <w:t>--Guest Age: 22</w:t>
+            </w:r>
+          </w:p>
+          <w:p>
+            <w:pPr>
+              <w:rPr>
+                <w:rFonts w:ascii="Consolas" w:hAnsi="Consolas"/>
+                <w:noProof/>
+              </w:rPr>
+            </w:pPr>
+            <w:r>
+              <w:rPr>
+                <w:rFonts w:ascii="Consolas" w:hAnsi="Consolas"/>
+                <w:noProof/>
+              </w:rPr>
+              <w:t>--Guest Name: Katerina Stefanova</w:t>
+            </w:r>
+          </w:p>
+          <w:p>
+            <w:pPr>
+              <w:rPr>
+                <w:rFonts w:ascii="Consolas" w:hAnsi="Consolas"/>
+                <w:noProof/>
+              </w:rPr>
+            </w:pPr>
+            <w:r>
+              <w:rPr>
+                <w:rFonts w:ascii="Consolas" w:hAnsi="Consolas"/>
+                <w:noProof/>
+              </w:rPr>
+              <w:t>--Guest Age: 23</w:t>
+            </w:r>
+          </w:p>
+          <w:p>
+            <w:pPr>
+              <w:rPr>
+                <w:rFonts w:ascii="Consolas" w:hAnsi="Consolas"/>
+                <w:noProof/>
+              </w:rPr>
+            </w:pPr>
+            <w:r>
+              <w:rPr>
+                <w:rFonts w:ascii="Consolas" w:hAnsi="Consolas"/>
+                <w:noProof/>
+              </w:rPr>
+              <w:t>Empty beds in the room: 0</w:t>
+            </w:r>
+          </w:p>
+          <w:p>
+            <w:pPr>
+              <w:rPr>
+                <w:rFonts w:ascii="Consolas" w:hAnsi="Consolas"/>
+                <w:noProof/>
+              </w:rPr>
+            </w:pPr>
+            <w:r>
+              <w:rPr>
+                <w:rFonts w:ascii="Consolas" w:hAnsi="Consolas"/>
+                <w:noProof/>
+              </w:rPr>
+              <w:t>Room number: 311</w:t>
+            </w:r>
+          </w:p>
+          <w:p>
+            <w:pPr>
+              <w:rPr>
+                <w:rFonts w:ascii="Consolas" w:hAnsi="Consolas"/>
+                <w:noProof/>
+              </w:rPr>
+            </w:pPr>
+            <w:r>
+              <w:rPr>
+                <w:rFonts w:ascii="Consolas" w:hAnsi="Consolas"/>
+                <w:noProof/>
+              </w:rPr>
+              <w:t>--Guest Name: Miglena Yovcheva</w:t>
+            </w:r>
+          </w:p>
+          <w:p>
+            <w:pPr>
+              <w:rPr>
+                <w:rFonts w:ascii="Consolas" w:hAnsi="Consolas"/>
+                <w:noProof/>
+              </w:rPr>
+            </w:pPr>
+            <w:r>
+              <w:rPr>
+                <w:rFonts w:ascii="Consolas" w:hAnsi="Consolas"/>
+                <w:noProof/>
+              </w:rPr>
+              <w:t>--Guest Age: 23</w:t>
+            </w:r>
+          </w:p>
+          <w:p>
+            <w:pPr>
+              <w:rPr>
+                <w:rFonts w:ascii="Consolas" w:hAnsi="Consolas"/>
+                <w:noProof/>
+              </w:rPr>
+            </w:pPr>
+            <w:r>
+              <w:rPr>
+                <w:rFonts w:ascii="Consolas" w:hAnsi="Consolas"/>
+                <w:noProof/>
+              </w:rPr>
+              <w:t>--Guest Name: Tanya Popova</w:t>
+            </w:r>
+          </w:p>
+          <w:p>
+            <w:pPr>
+              <w:rPr>
+                <w:rFonts w:ascii="Consolas" w:hAnsi="Consolas"/>
+                <w:noProof/>
+              </w:rPr>
+            </w:pPr>
+            <w:r>
+              <w:rPr>
+                <w:rFonts w:ascii="Consolas" w:hAnsi="Consolas"/>
+                <w:noProof/>
+              </w:rPr>
+              <w:t>--Guest Age: 24</w:t>
+            </w:r>
+          </w:p>
+          <w:p>
+            <w:pPr>
+              <w:rPr>
+                <w:rFonts w:ascii="Consolas" w:hAnsi="Consolas"/>
+                <w:noProof/>
+              </w:rPr>
+            </w:pPr>
+            <w:r>
+              <w:rPr>
+                <w:rFonts w:ascii="Consolas" w:hAnsi="Consolas"/>
+                <w:noProof/>
+              </w:rPr>
+              <w:t>--Guest Name: Tatyana Germanova</w:t>
+            </w:r>
+          </w:p>
+          <w:p>
+            <w:pPr>
+              <w:rPr>
+                <w:rFonts w:ascii="Consolas" w:hAnsi="Consolas"/>
+                <w:noProof/>
+              </w:rPr>
+            </w:pPr>
+            <w:r>
+              <w:rPr>
+                <w:rFonts w:ascii="Consolas" w:hAnsi="Consolas"/>
+                <w:noProof/>
+              </w:rPr>
+              <w:t>--Guest Age: 23</w:t>
+            </w:r>
+          </w:p>
+          <w:p>
+            <w:pPr>
+              <w:rPr>
+                <w:rFonts w:ascii="Consolas" w:hAnsi="Consolas"/>
+                <w:noProof/>
+              </w:rPr>
+            </w:pPr>
+            <w:r>
+              <w:rPr>
+                <w:rFonts w:ascii="Consolas" w:hAnsi="Consolas"/>
+                <w:noProof/>
+              </w:rPr>
+              <w:t>Empty beds in the room: 0</w:t>
+            </w:r>
+          </w:p>
+          <w:p>
+            <w:pPr>
+              <w:rPr>
+                <w:rFonts w:ascii="Consolas" w:hAnsi="Consolas"/>
+                <w:noProof/>
+              </w:rPr>
+            </w:pPr>
+            <w:r>
+              <w:rPr>
+                <w:rFonts w:ascii="Consolas" w:hAnsi="Consolas"/>
+                <w:noProof/>
+              </w:rPr>
+              <w:t>Guests moved to the tea house: 1</w:t>
+            </w:r>
+          </w:p>
+        </w:tc>
+      </w:tr>
+      <w:tr>
+        <w:trPr>
+          <w:trHeight w:val="262"/>
+        </w:trPr>
+        <w:tc>
+          <w:tcPr>
+            <w:tcW w:w="8865" w:type="dxa"/>
+            <w:tcBorders>
+              <w:top w:val="single" w:sz="4" w:space="0" w:color="auto"/>
+              <w:left w:val="single" w:sz="4" w:space="0" w:color="auto"/>
+              <w:bottom w:val="single" w:sz="4" w:space="0" w:color="auto"/>
+              <w:right w:val="single" w:sz="4" w:space="0" w:color="auto"/>
+            </w:tcBorders>
+            <w:shd w:val="clear" w:color="auto" w:fill="D9D9D9" w:themeFill="background1" w:themeFillShade="D9"/>
+            <w:hideMark/>
+          </w:tcPr>
+          <w:p>
+            <w:pPr>
+              <w:jc w:val="center"/>
+              <w:rPr>
+                <w:b/>
+              </w:rPr>
+            </w:pPr>
+            <w:r>
+              <w:rPr>
+                <w:b/>
+              </w:rPr>
+              <w:t>Explanation</w:t>
+            </w:r>
+          </w:p>
+        </w:tc>
+      </w:tr>
+      <w:tr>
+        <w:trPr>
+          <w:trHeight w:val="277"/>
+        </w:trPr>
+        <w:tc>
+          <w:tcPr>
+            <w:tcW w:w="8865" w:type="dxa"/>
+            <w:tcBorders>
+              <w:top w:val="single" w:sz="4" w:space="0" w:color="auto"/>
+              <w:left w:val="single" w:sz="4" w:space="0" w:color="auto"/>
+              <w:bottom w:val="single" w:sz="4" w:space="0" w:color="auto"/>
+              <w:right w:val="single" w:sz="4" w:space="0" w:color="auto"/>
+            </w:tcBorders>
+          </w:tcPr>
+          <w:p>
+            <w:pPr>
+              <w:rPr>
+                <w:noProof/>
+              </w:rPr>
+            </w:pPr>
+            <w:r>
+              <w:rPr>
+                <w:noProof/>
+              </w:rPr>
+              <w:lastRenderedPageBreak/>
+              <w:t>The double rooms are reserved for couples of different genders and Katerina and Angel are the only couple that meets these conditions. Tanya and Miglena go to the triple room and after that there is one free bed left in this room. The last pair splits up, because Tatyana and Boryana are of the same gender as Tanya and Miglena and the first one of them – Tatyana, goes in their room. Boryana is left with no available room for her, so she goes to the tea house.</w:t>
+            </w:r>
+          </w:p>
+        </w:tc>
+      </w:tr>
+    </w:tbl>
+    <w:p>
+      <w:pPr>
+        <w:keepNext/>
+        <w:keepLines/>
+        <w:spacing w:before="120" w:after="80"/>
+        <w:outlineLvl w:val="2"/>
+      </w:pPr>
+    </w:p>
+    <w:tbl>
+      <w:tblPr>
+        <w:tblStyle w:val="TableGrid"/>
+        <w:tblW w:w="8775" w:type="dxa"/>
+        <w:tblInd w:w="23" w:type="dxa"/>
+        <w:tblLayout w:type="fixed"/>
+        <w:tblCellMar>
+          <w:top w:w="57" w:type="dxa"/>
+          <w:left w:w="85" w:type="dxa"/>
+          <w:bottom w:w="57" w:type="dxa"/>
+          <w:right w:w="85" w:type="dxa"/>
+        </w:tblCellMar>
+        <w:tblLook w:val="04A0" w:firstRow="1" w:lastRow="0" w:firstColumn="1" w:lastColumn="0" w:noHBand="0" w:noVBand="1"/>
+      </w:tblPr>
+      <w:tblGrid>
+        <w:gridCol w:w="8775"/>
+      </w:tblGrid>
+      <w:tr>
+        <w:trPr>
+          <w:trHeight w:val="260"/>
+        </w:trPr>
+        <w:tc>
+          <w:tcPr>
+            <w:tcW w:w="8775" w:type="dxa"/>
+            <w:tcBorders>
+              <w:top w:val="single" w:sz="4" w:space="0" w:color="auto"/>
+              <w:left w:val="single" w:sz="4" w:space="0" w:color="auto"/>
+              <w:bottom w:val="single" w:sz="4" w:space="0" w:color="auto"/>
+              <w:right w:val="single" w:sz="4" w:space="0" w:color="auto"/>
+            </w:tcBorders>
+            <w:shd w:val="clear" w:color="auto" w:fill="D9D9D9" w:themeFill="background1" w:themeFillShade="D9"/>
+            <w:hideMark/>
+          </w:tcPr>
+          <w:p>
+            <w:pPr>
+              <w:jc w:val="center"/>
+              <w:rPr>
+                <w:b/>
+              </w:rPr>
+            </w:pPr>
+            <w:r>
+              <w:rPr>
+                <w:b/>
+              </w:rPr>
+              <w:t>Input</w:t>
+            </w:r>
+          </w:p>
+        </w:tc>
+      </w:tr>
+      <w:tr>
+        <w:trPr>
+          <w:trHeight w:val="3241"/>
+        </w:trPr>
+        <w:tc>
+          <w:tcPr>
+            <w:tcW w:w="8775" w:type="dxa"/>
+            <w:tcBorders>
+              <w:top w:val="single" w:sz="4" w:space="0" w:color="auto"/>
+              <w:left w:val="single" w:sz="4" w:space="0" w:color="auto"/>
+              <w:bottom w:val="single" w:sz="4" w:space="0" w:color="auto"/>
+              <w:right w:val="single" w:sz="4" w:space="0" w:color="auto"/>
+            </w:tcBorders>
+            <w:hideMark/>
+          </w:tcPr>
+          <w:p>
+            <w:pPr>
+              <w:rPr>
+                <w:rFonts w:ascii="Consolas" w:hAnsi="Consolas"/>
+                <w:noProof/>
+              </w:rPr>
+            </w:pPr>
+            <w:r>
+              <w:rPr>
+                <w:rFonts w:ascii="Consolas" w:hAnsi="Consolas"/>
+                <w:noProof/>
+              </w:rPr>
+              <w:t>[</w:t>
+            </w:r>
+            <w:r>
+              <w:rPr>
+                <w:rFonts w:ascii="Consolas" w:hAnsi="Consolas"/>
+                <w:noProof/>
+              </w:rPr>
+              <w:t xml:space="preserve"> </w:t>
+            </w:r>
+            <w:r>
+              <w:rPr>
+                <w:rFonts w:ascii="Consolas" w:hAnsi="Consolas"/>
+                <w:noProof/>
+              </w:rPr>
+              <w:t xml:space="preserve">{ </w:t>
+            </w:r>
+            <w:r>
+              <w:rPr>
+                <w:rFonts w:ascii="Consolas" w:hAnsi="Consolas"/>
+                <w:b/>
+                <w:noProof/>
+              </w:rPr>
+              <w:t>number</w:t>
+            </w:r>
+            <w:r>
+              <w:rPr>
+                <w:rFonts w:ascii="Consolas" w:hAnsi="Consolas"/>
+                <w:noProof/>
+              </w:rPr>
+              <w:t xml:space="preserve">: '101A', </w:t>
+            </w:r>
+            <w:r>
+              <w:rPr>
+                <w:rFonts w:ascii="Consolas" w:hAnsi="Consolas"/>
+                <w:b/>
+                <w:noProof/>
+              </w:rPr>
+              <w:t>type</w:t>
+            </w:r>
+            <w:r>
+              <w:rPr>
+                <w:rFonts w:ascii="Consolas" w:hAnsi="Consolas"/>
+                <w:noProof/>
+              </w:rPr>
+              <w:t>: 'double-bedded' },</w:t>
+            </w:r>
+          </w:p>
+          <w:p>
+            <w:pPr>
+              <w:rPr>
+                <w:rFonts w:ascii="Consolas" w:hAnsi="Consolas"/>
+                <w:noProof/>
+              </w:rPr>
+            </w:pPr>
+            <w:r>
+              <w:rPr>
+                <w:rFonts w:ascii="Consolas" w:hAnsi="Consolas"/>
+                <w:noProof/>
+              </w:rPr>
+              <w:t xml:space="preserve">  { </w:t>
+            </w:r>
+            <w:r>
+              <w:rPr>
+                <w:rFonts w:ascii="Consolas" w:hAnsi="Consolas"/>
+                <w:b/>
+                <w:noProof/>
+              </w:rPr>
+              <w:t>number</w:t>
+            </w:r>
+            <w:r>
+              <w:rPr>
+                <w:rFonts w:ascii="Consolas" w:hAnsi="Consolas"/>
+                <w:noProof/>
+              </w:rPr>
+              <w:t xml:space="preserve">: '104', </w:t>
+            </w:r>
+            <w:r>
+              <w:rPr>
+                <w:rFonts w:ascii="Consolas" w:hAnsi="Consolas"/>
+                <w:b/>
+                <w:noProof/>
+              </w:rPr>
+              <w:t>type</w:t>
+            </w:r>
+            <w:r>
+              <w:rPr>
+                <w:rFonts w:ascii="Consolas" w:hAnsi="Consolas"/>
+                <w:noProof/>
+              </w:rPr>
+              <w:t>: 'triple' },</w:t>
+            </w:r>
+          </w:p>
+          <w:p>
+            <w:pPr>
+              <w:rPr>
+                <w:rFonts w:ascii="Consolas" w:hAnsi="Consolas"/>
+                <w:noProof/>
+              </w:rPr>
+            </w:pPr>
+            <w:r>
+              <w:rPr>
+                <w:rFonts w:ascii="Consolas" w:hAnsi="Consolas"/>
+                <w:noProof/>
+              </w:rPr>
+              <w:t xml:space="preserve">  { </w:t>
+            </w:r>
+            <w:r>
+              <w:rPr>
+                <w:rFonts w:ascii="Consolas" w:hAnsi="Consolas"/>
+                <w:b/>
+                <w:noProof/>
+              </w:rPr>
+              <w:t>number</w:t>
+            </w:r>
+            <w:r>
+              <w:rPr>
+                <w:rFonts w:ascii="Consolas" w:hAnsi="Consolas"/>
+                <w:noProof/>
+              </w:rPr>
+              <w:t xml:space="preserve">: '101B', </w:t>
+            </w:r>
+            <w:r>
+              <w:rPr>
+                <w:rFonts w:ascii="Consolas" w:hAnsi="Consolas"/>
+                <w:b/>
+                <w:noProof/>
+              </w:rPr>
+              <w:t>type</w:t>
+            </w:r>
+            <w:r>
+              <w:rPr>
+                <w:rFonts w:ascii="Consolas" w:hAnsi="Consolas"/>
+                <w:noProof/>
+              </w:rPr>
+              <w:t>: 'double-bedded' },</w:t>
+            </w:r>
+          </w:p>
+          <w:p>
+            <w:pPr>
+              <w:rPr>
+                <w:rFonts w:ascii="Consolas" w:hAnsi="Consolas"/>
+                <w:noProof/>
+              </w:rPr>
+            </w:pPr>
+            <w:r>
+              <w:rPr>
+                <w:rFonts w:ascii="Consolas" w:hAnsi="Consolas"/>
+                <w:noProof/>
+              </w:rPr>
+              <w:t xml:space="preserve">  { </w:t>
+            </w:r>
+            <w:r>
+              <w:rPr>
+                <w:rFonts w:ascii="Consolas" w:hAnsi="Consolas"/>
+                <w:b/>
+                <w:noProof/>
+              </w:rPr>
+              <w:t>number</w:t>
+            </w:r>
+            <w:r>
+              <w:rPr>
+                <w:rFonts w:ascii="Consolas" w:hAnsi="Consolas"/>
+                <w:noProof/>
+              </w:rPr>
+              <w:t xml:space="preserve">: '102', </w:t>
+            </w:r>
+            <w:r>
+              <w:rPr>
+                <w:rFonts w:ascii="Consolas" w:hAnsi="Consolas"/>
+                <w:b/>
+                <w:noProof/>
+              </w:rPr>
+              <w:t>type</w:t>
+            </w:r>
+            <w:r>
+              <w:rPr>
+                <w:rFonts w:ascii="Consolas" w:hAnsi="Consolas"/>
+                <w:noProof/>
+              </w:rPr>
+              <w:t>: 'triple' }</w:t>
+            </w:r>
+            <w:r>
+              <w:rPr>
+                <w:rFonts w:ascii="Consolas" w:hAnsi="Consolas"/>
+                <w:noProof/>
+              </w:rPr>
+              <w:t xml:space="preserve"> ]</w:t>
+            </w:r>
+            <w:r>
+              <w:rPr>
+                <w:rFonts w:ascii="Consolas" w:hAnsi="Consolas"/>
+                <w:noProof/>
+              </w:rPr>
+              <w:t>,</w:t>
+            </w:r>
+          </w:p>
+          <w:p>
+            <w:pPr>
+              <w:rPr>
+                <w:rFonts w:ascii="Consolas" w:hAnsi="Consolas"/>
+                <w:noProof/>
+              </w:rPr>
+            </w:pPr>
+            <w:r>
+              <w:rPr>
+                <w:rFonts w:ascii="Consolas" w:hAnsi="Consolas"/>
+                <w:noProof/>
+              </w:rPr>
+              <w:t>[</w:t>
+            </w:r>
+            <w:r>
+              <w:rPr>
+                <w:rFonts w:ascii="Consolas" w:hAnsi="Consolas"/>
+                <w:noProof/>
+              </w:rPr>
+              <w:t xml:space="preserve"> { </w:t>
+            </w:r>
+            <w:r>
+              <w:rPr>
+                <w:rFonts w:ascii="Consolas" w:hAnsi="Consolas"/>
+                <w:b/>
+                <w:noProof/>
+              </w:rPr>
+              <w:t>first</w:t>
+            </w:r>
+            <w:r>
+              <w:rPr>
+                <w:rFonts w:ascii="Consolas" w:hAnsi="Consolas"/>
+                <w:noProof/>
+              </w:rPr>
+              <w:t xml:space="preserve">: { </w:t>
+            </w:r>
+            <w:r>
+              <w:rPr>
+                <w:rFonts w:ascii="Consolas" w:hAnsi="Consolas"/>
+                <w:b/>
+                <w:noProof/>
+              </w:rPr>
+              <w:t>name</w:t>
+            </w:r>
+            <w:r>
+              <w:rPr>
+                <w:rFonts w:ascii="Consolas" w:hAnsi="Consolas"/>
+                <w:noProof/>
+              </w:rPr>
+              <w:t xml:space="preserve">: 'Sushi &amp; Chicken', </w:t>
+            </w:r>
+            <w:r>
+              <w:rPr>
+                <w:rFonts w:ascii="Consolas" w:hAnsi="Consolas"/>
+                <w:b/>
+                <w:noProof/>
+              </w:rPr>
+              <w:t>gender</w:t>
+            </w:r>
+            <w:r>
+              <w:rPr>
+                <w:rFonts w:ascii="Consolas" w:hAnsi="Consolas"/>
+                <w:noProof/>
+              </w:rPr>
+              <w:t xml:space="preserve">: 'female', </w:t>
+            </w:r>
+            <w:r>
+              <w:rPr>
+                <w:rFonts w:ascii="Consolas" w:hAnsi="Consolas"/>
+                <w:b/>
+                <w:noProof/>
+              </w:rPr>
+              <w:t>age</w:t>
+            </w:r>
+            <w:r>
+              <w:rPr>
+                <w:rFonts w:ascii="Consolas" w:hAnsi="Consolas"/>
+                <w:noProof/>
+              </w:rPr>
+              <w:t xml:space="preserve">: 15 }, </w:t>
+            </w:r>
+          </w:p>
+          <w:p>
+            <w:pPr>
+              <w:rPr>
+                <w:rFonts w:ascii="Consolas" w:hAnsi="Consolas"/>
+                <w:noProof/>
+              </w:rPr>
+            </w:pPr>
+            <w:r>
+              <w:rPr>
+                <w:rFonts w:ascii="Consolas" w:hAnsi="Consolas"/>
+                <w:noProof/>
+              </w:rPr>
+              <w:t xml:space="preserve">    </w:t>
+            </w:r>
+            <w:r>
+              <w:rPr>
+                <w:rFonts w:ascii="Consolas" w:hAnsi="Consolas"/>
+                <w:b/>
+                <w:noProof/>
+              </w:rPr>
+              <w:t>second</w:t>
+            </w:r>
+            <w:r>
+              <w:rPr>
+                <w:rFonts w:ascii="Consolas" w:hAnsi="Consolas"/>
+                <w:noProof/>
+              </w:rPr>
+              <w:t xml:space="preserve">: { </w:t>
+            </w:r>
+            <w:r>
+              <w:rPr>
+                <w:rFonts w:ascii="Consolas" w:hAnsi="Consolas"/>
+                <w:b/>
+                <w:noProof/>
+              </w:rPr>
+              <w:t>name</w:t>
+            </w:r>
+            <w:r>
+              <w:rPr>
+                <w:rFonts w:ascii="Consolas" w:hAnsi="Consolas"/>
+                <w:noProof/>
+              </w:rPr>
+              <w:t xml:space="preserve">: 'Salisa Debelisa', </w:t>
+            </w:r>
+            <w:r>
+              <w:rPr>
+                <w:rFonts w:ascii="Consolas" w:hAnsi="Consolas"/>
+                <w:b/>
+                <w:noProof/>
+              </w:rPr>
+              <w:t>gender</w:t>
+            </w:r>
+            <w:r>
+              <w:rPr>
+                <w:rFonts w:ascii="Consolas" w:hAnsi="Consolas"/>
+                <w:noProof/>
+              </w:rPr>
+              <w:t xml:space="preserve">: 'female', </w:t>
+            </w:r>
+            <w:r>
+              <w:rPr>
+                <w:rFonts w:ascii="Consolas" w:hAnsi="Consolas"/>
+                <w:b/>
+                <w:noProof/>
+              </w:rPr>
+              <w:t>age</w:t>
+            </w:r>
+            <w:r>
+              <w:rPr>
+                <w:rFonts w:ascii="Consolas" w:hAnsi="Consolas"/>
+                <w:noProof/>
+              </w:rPr>
+              <w:t>: 25 } },</w:t>
+            </w:r>
+          </w:p>
+          <w:p>
+            <w:pPr>
+              <w:rPr>
+                <w:rFonts w:ascii="Consolas" w:hAnsi="Consolas"/>
+                <w:noProof/>
+              </w:rPr>
+            </w:pPr>
+            <w:r>
+              <w:rPr>
+                <w:rFonts w:ascii="Consolas" w:hAnsi="Consolas"/>
+                <w:noProof/>
+              </w:rPr>
+              <w:t xml:space="preserve">  </w:t>
+            </w:r>
+            <w:r>
+              <w:rPr>
+                <w:rFonts w:ascii="Consolas" w:hAnsi="Consolas"/>
+                <w:noProof/>
+              </w:rPr>
+              <w:t xml:space="preserve">{ </w:t>
+            </w:r>
+            <w:r>
+              <w:rPr>
+                <w:rFonts w:ascii="Consolas" w:hAnsi="Consolas"/>
+                <w:b/>
+                <w:noProof/>
+              </w:rPr>
+              <w:t>first</w:t>
+            </w:r>
+            <w:r>
+              <w:rPr>
+                <w:rFonts w:ascii="Consolas" w:hAnsi="Consolas"/>
+                <w:noProof/>
+              </w:rPr>
+              <w:t xml:space="preserve">: { </w:t>
+            </w:r>
+            <w:r>
+              <w:rPr>
+                <w:rFonts w:ascii="Consolas" w:hAnsi="Consolas"/>
+                <w:b/>
+                <w:noProof/>
+              </w:rPr>
+              <w:t>name</w:t>
+            </w:r>
+            <w:r>
+              <w:rPr>
+                <w:rFonts w:ascii="Consolas" w:hAnsi="Consolas"/>
+                <w:noProof/>
+              </w:rPr>
+              <w:t xml:space="preserve">: 'Daenerys Targaryen', </w:t>
+            </w:r>
+            <w:r>
+              <w:rPr>
+                <w:rFonts w:ascii="Consolas" w:hAnsi="Consolas"/>
+                <w:b/>
+                <w:noProof/>
+              </w:rPr>
+              <w:t>gender</w:t>
+            </w:r>
+            <w:r>
+              <w:rPr>
+                <w:rFonts w:ascii="Consolas" w:hAnsi="Consolas"/>
+                <w:noProof/>
+              </w:rPr>
+              <w:t xml:space="preserve">: 'female', </w:t>
+            </w:r>
+            <w:r>
+              <w:rPr>
+                <w:rFonts w:ascii="Consolas" w:hAnsi="Consolas"/>
+                <w:b/>
+                <w:noProof/>
+              </w:rPr>
+              <w:t>age</w:t>
+            </w:r>
+            <w:r>
+              <w:rPr>
+                <w:rFonts w:ascii="Consolas" w:hAnsi="Consolas"/>
+                <w:noProof/>
+              </w:rPr>
+              <w:t xml:space="preserve">: 20 }, </w:t>
+            </w:r>
+          </w:p>
+          <w:p>
+            <w:pPr>
+              <w:rPr>
+                <w:rFonts w:ascii="Consolas" w:hAnsi="Consolas"/>
+                <w:noProof/>
+              </w:rPr>
+            </w:pPr>
+            <w:r>
+              <w:rPr>
+                <w:rFonts w:ascii="Consolas" w:hAnsi="Consolas"/>
+                <w:noProof/>
+              </w:rPr>
+              <w:t xml:space="preserve">    </w:t>
+            </w:r>
+            <w:r>
+              <w:rPr>
+                <w:rFonts w:ascii="Consolas" w:hAnsi="Consolas"/>
+                <w:b/>
+                <w:noProof/>
+              </w:rPr>
+              <w:t>second</w:t>
+            </w:r>
+            <w:r>
+              <w:rPr>
+                <w:rFonts w:ascii="Consolas" w:hAnsi="Consolas"/>
+                <w:noProof/>
+              </w:rPr>
+              <w:t xml:space="preserve">: { </w:t>
+            </w:r>
+            <w:r>
+              <w:rPr>
+                <w:rFonts w:ascii="Consolas" w:hAnsi="Consolas"/>
+                <w:b/>
+                <w:noProof/>
+              </w:rPr>
+              <w:t>name</w:t>
+            </w:r>
+            <w:r>
+              <w:rPr>
+                <w:rFonts w:ascii="Consolas" w:hAnsi="Consolas"/>
+                <w:noProof/>
+              </w:rPr>
+              <w:t xml:space="preserve">: 'Jeko Snejev', </w:t>
+            </w:r>
+            <w:r>
+              <w:rPr>
+                <w:rFonts w:ascii="Consolas" w:hAnsi="Consolas"/>
+                <w:b/>
+                <w:noProof/>
+              </w:rPr>
+              <w:t>gender</w:t>
+            </w:r>
+            <w:r>
+              <w:rPr>
+                <w:rFonts w:ascii="Consolas" w:hAnsi="Consolas"/>
+                <w:noProof/>
+              </w:rPr>
+              <w:t xml:space="preserve">: 'male', </w:t>
+            </w:r>
+            <w:r>
+              <w:rPr>
+                <w:rFonts w:ascii="Consolas" w:hAnsi="Consolas"/>
+                <w:b/>
+                <w:noProof/>
+              </w:rPr>
+              <w:t>age</w:t>
+            </w:r>
+            <w:r>
+              <w:rPr>
+                <w:rFonts w:ascii="Consolas" w:hAnsi="Consolas"/>
+                <w:noProof/>
+              </w:rPr>
+              <w:t>: 18 } },</w:t>
+            </w:r>
+          </w:p>
+          <w:p>
+            <w:pPr>
+              <w:rPr>
+                <w:rFonts w:ascii="Consolas" w:hAnsi="Consolas"/>
+                <w:noProof/>
+              </w:rPr>
+            </w:pPr>
+            <w:r>
+              <w:rPr>
+                <w:rFonts w:ascii="Consolas" w:hAnsi="Consolas"/>
+                <w:noProof/>
+              </w:rPr>
+              <w:t xml:space="preserve">  </w:t>
+            </w:r>
+            <w:r>
+              <w:rPr>
+                <w:rFonts w:ascii="Consolas" w:hAnsi="Consolas"/>
+                <w:noProof/>
+              </w:rPr>
+              <w:t xml:space="preserve">{ </w:t>
+            </w:r>
+            <w:r>
+              <w:rPr>
+                <w:rFonts w:ascii="Consolas" w:hAnsi="Consolas"/>
+                <w:b/>
+                <w:noProof/>
+              </w:rPr>
+              <w:t>first</w:t>
+            </w:r>
+            <w:r>
+              <w:rPr>
+                <w:rFonts w:ascii="Consolas" w:hAnsi="Consolas"/>
+                <w:noProof/>
+              </w:rPr>
+              <w:t xml:space="preserve">: { </w:t>
+            </w:r>
+            <w:r>
+              <w:rPr>
+                <w:rFonts w:ascii="Consolas" w:hAnsi="Consolas"/>
+                <w:b/>
+                <w:noProof/>
+              </w:rPr>
+              <w:t>name</w:t>
+            </w:r>
+            <w:r>
+              <w:rPr>
+                <w:rFonts w:ascii="Consolas" w:hAnsi="Consolas"/>
+                <w:noProof/>
+              </w:rPr>
+              <w:t xml:space="preserve">: 'Pesho Goshov', </w:t>
+            </w:r>
+            <w:r>
+              <w:rPr>
+                <w:rFonts w:ascii="Consolas" w:hAnsi="Consolas"/>
+                <w:b/>
+                <w:noProof/>
+              </w:rPr>
+              <w:t>gender</w:t>
+            </w:r>
+            <w:r>
+              <w:rPr>
+                <w:rFonts w:ascii="Consolas" w:hAnsi="Consolas"/>
+                <w:noProof/>
+              </w:rPr>
+              <w:t xml:space="preserve">: 'male', </w:t>
+            </w:r>
+            <w:r>
+              <w:rPr>
+                <w:rFonts w:ascii="Consolas" w:hAnsi="Consolas"/>
+                <w:b/>
+                <w:noProof/>
+              </w:rPr>
+              <w:t>age</w:t>
+            </w:r>
+            <w:r>
+              <w:rPr>
+                <w:rFonts w:ascii="Consolas" w:hAnsi="Consolas"/>
+                <w:noProof/>
+              </w:rPr>
+              <w:t xml:space="preserve">: 20 }, </w:t>
+            </w:r>
+          </w:p>
+          <w:p>
+            <w:pPr>
+              <w:rPr>
+                <w:rFonts w:ascii="Consolas" w:hAnsi="Consolas"/>
+                <w:noProof/>
+              </w:rPr>
+            </w:pPr>
+            <w:r>
+              <w:rPr>
+                <w:rFonts w:ascii="Consolas" w:hAnsi="Consolas"/>
+                <w:b/>
+                <w:noProof/>
+              </w:rPr>
+              <w:t xml:space="preserve">    </w:t>
+            </w:r>
+            <w:r>
+              <w:rPr>
+                <w:rFonts w:ascii="Consolas" w:hAnsi="Consolas"/>
+                <w:b/>
+                <w:noProof/>
+              </w:rPr>
+              <w:t>second</w:t>
+            </w:r>
+            <w:r>
+              <w:rPr>
+                <w:rFonts w:ascii="Consolas" w:hAnsi="Consolas"/>
+                <w:noProof/>
+              </w:rPr>
+              <w:t xml:space="preserve">: { </w:t>
+            </w:r>
+            <w:r>
+              <w:rPr>
+                <w:rFonts w:ascii="Consolas" w:hAnsi="Consolas"/>
+                <w:b/>
+                <w:noProof/>
+              </w:rPr>
+              <w:t>name</w:t>
+            </w:r>
+            <w:r>
+              <w:rPr>
+                <w:rFonts w:ascii="Consolas" w:hAnsi="Consolas"/>
+                <w:noProof/>
+              </w:rPr>
+              <w:t xml:space="preserve">: 'Gosho Peshov', gender: 'male', age: 18 } },    </w:t>
+            </w:r>
+          </w:p>
+          <w:p>
+            <w:pPr>
+              <w:rPr>
+                <w:rFonts w:ascii="Consolas" w:hAnsi="Consolas"/>
+                <w:noProof/>
+              </w:rPr>
+            </w:pPr>
+            <w:r>
+              <w:rPr>
+                <w:rFonts w:ascii="Consolas" w:hAnsi="Consolas"/>
+                <w:noProof/>
+              </w:rPr>
+              <w:t xml:space="preserve">  </w:t>
+            </w:r>
+            <w:r>
+              <w:rPr>
+                <w:rFonts w:ascii="Consolas" w:hAnsi="Consolas"/>
+                <w:noProof/>
+              </w:rPr>
+              <w:t xml:space="preserve">{ </w:t>
+            </w:r>
+            <w:r>
+              <w:rPr>
+                <w:rFonts w:ascii="Consolas" w:hAnsi="Consolas"/>
+                <w:b/>
+                <w:noProof/>
+              </w:rPr>
+              <w:t>first</w:t>
+            </w:r>
+            <w:r>
+              <w:rPr>
+                <w:rFonts w:ascii="Consolas" w:hAnsi="Consolas"/>
+                <w:noProof/>
+              </w:rPr>
+              <w:t xml:space="preserve">: { </w:t>
+            </w:r>
+            <w:r>
+              <w:rPr>
+                <w:rFonts w:ascii="Consolas" w:hAnsi="Consolas"/>
+                <w:b/>
+                <w:noProof/>
+              </w:rPr>
+              <w:t>name</w:t>
+            </w:r>
+            <w:r>
+              <w:rPr>
+                <w:rFonts w:ascii="Consolas" w:hAnsi="Consolas"/>
+                <w:noProof/>
+              </w:rPr>
+              <w:t xml:space="preserve">: 'Conor McGregor', </w:t>
+            </w:r>
+            <w:r>
+              <w:rPr>
+                <w:rFonts w:ascii="Consolas" w:hAnsi="Consolas"/>
+                <w:b/>
+                <w:noProof/>
+              </w:rPr>
+              <w:t>gender</w:t>
+            </w:r>
+            <w:r>
+              <w:rPr>
+                <w:rFonts w:ascii="Consolas" w:hAnsi="Consolas"/>
+                <w:noProof/>
+              </w:rPr>
+              <w:t xml:space="preserve">: 'male', </w:t>
+            </w:r>
+            <w:r>
+              <w:rPr>
+                <w:rFonts w:ascii="Consolas" w:hAnsi="Consolas"/>
+                <w:b/>
+                <w:noProof/>
+              </w:rPr>
+              <w:t>age</w:t>
+            </w:r>
+            <w:r>
+              <w:rPr>
+                <w:rFonts w:ascii="Consolas" w:hAnsi="Consolas"/>
+                <w:noProof/>
+              </w:rPr>
+              <w:t xml:space="preserve">: 29 }, </w:t>
+            </w:r>
+          </w:p>
+          <w:p>
+            <w:pPr>
+              <w:rPr>
+                <w:rFonts w:ascii="Consolas" w:hAnsi="Consolas"/>
+                <w:noProof/>
+              </w:rPr>
+            </w:pPr>
+            <w:r>
+              <w:rPr>
+                <w:rFonts w:ascii="Consolas" w:hAnsi="Consolas"/>
+                <w:noProof/>
+              </w:rPr>
+              <w:t xml:space="preserve">    </w:t>
+            </w:r>
+            <w:r>
+              <w:rPr>
+                <w:rFonts w:ascii="Consolas" w:hAnsi="Consolas"/>
+                <w:b/>
+                <w:noProof/>
+              </w:rPr>
+              <w:t>second</w:t>
+            </w:r>
+            <w:r>
+              <w:rPr>
+                <w:rFonts w:ascii="Consolas" w:hAnsi="Consolas"/>
+                <w:noProof/>
+              </w:rPr>
+              <w:t xml:space="preserve">: { </w:t>
+            </w:r>
+            <w:r>
+              <w:rPr>
+                <w:rFonts w:ascii="Consolas" w:hAnsi="Consolas"/>
+                <w:b/>
+                <w:noProof/>
+              </w:rPr>
+              <w:t>name</w:t>
+            </w:r>
+            <w:r>
+              <w:rPr>
+                <w:rFonts w:ascii="Consolas" w:hAnsi="Consolas"/>
+                <w:noProof/>
+              </w:rPr>
+              <w:t xml:space="preserve">: 'Floyd Mayweather', </w:t>
+            </w:r>
+            <w:r>
+              <w:rPr>
+                <w:rFonts w:ascii="Consolas" w:hAnsi="Consolas"/>
+                <w:b/>
+                <w:noProof/>
+              </w:rPr>
+              <w:t>gender</w:t>
+            </w:r>
+            <w:r>
+              <w:rPr>
+                <w:rFonts w:ascii="Consolas" w:hAnsi="Consolas"/>
+                <w:noProof/>
+              </w:rPr>
+              <w:t xml:space="preserve">: 'male', </w:t>
+            </w:r>
+            <w:r>
+              <w:rPr>
+                <w:rFonts w:ascii="Consolas" w:hAnsi="Consolas"/>
+                <w:b/>
+                <w:noProof/>
+              </w:rPr>
+              <w:t>age</w:t>
+            </w:r>
+            <w:r>
+              <w:rPr>
+                <w:rFonts w:ascii="Consolas" w:hAnsi="Consolas"/>
+                <w:noProof/>
+              </w:rPr>
+              <w:t>: 40 } }</w:t>
+            </w:r>
+            <w:r>
+              <w:rPr>
+                <w:rFonts w:ascii="Consolas" w:hAnsi="Consolas"/>
+                <w:noProof/>
+              </w:rPr>
+              <w:t xml:space="preserve"> </w:t>
+            </w:r>
+            <w:r>
+              <w:rPr>
+                <w:rFonts w:ascii="Consolas" w:hAnsi="Consolas"/>
+                <w:noProof/>
+              </w:rPr>
+              <w:t>]</w:t>
+            </w:r>
+          </w:p>
+        </w:tc>
+      </w:tr>
+      <w:tr>
+        <w:trPr>
+          <w:trHeight w:val="260"/>
+        </w:trPr>
+        <w:tc>
+          <w:tcPr>
+            <w:tcW w:w="8775" w:type="dxa"/>
+            <w:tcBorders>
+              <w:top w:val="single" w:sz="4" w:space="0" w:color="auto"/>
+              <w:left w:val="single" w:sz="4" w:space="0" w:color="auto"/>
+              <w:bottom w:val="single" w:sz="4" w:space="0" w:color="auto"/>
+              <w:right w:val="single" w:sz="4" w:space="0" w:color="auto"/>
+            </w:tcBorders>
+            <w:shd w:val="clear" w:color="auto" w:fill="D9D9D9" w:themeFill="background1" w:themeFillShade="D9"/>
+            <w:hideMark/>
+          </w:tcPr>
+          <w:p>
+            <w:pPr>
+              <w:jc w:val="center"/>
+              <w:rPr>
+                <w:b/>
+              </w:rPr>
+            </w:pPr>
+            <w:r>
+              <w:rPr>
+                <w:b/>
+              </w:rPr>
+              <w:t>Output</w:t>
+            </w:r>
+          </w:p>
+        </w:tc>
+      </w:tr>
+      <w:tr>
+        <w:trPr>
+          <w:trHeight w:val="5716"/>
+        </w:trPr>
+        <w:tc>
+          <w:tcPr>
+            <w:tcW w:w="8775" w:type="dxa"/>
+            <w:tcBorders>
+              <w:top w:val="single" w:sz="4" w:space="0" w:color="auto"/>
+              <w:left w:val="single" w:sz="4" w:space="0" w:color="auto"/>
+              <w:bottom w:val="single" w:sz="4" w:space="0" w:color="auto"/>
+              <w:right w:val="single" w:sz="4" w:space="0" w:color="auto"/>
+            </w:tcBorders>
+            <w:hideMark/>
+          </w:tcPr>
+          <w:p>
+            <w:pPr>
+              <w:rPr>
+                <w:rFonts w:ascii="Consolas" w:hAnsi="Consolas"/>
+                <w:noProof/>
+              </w:rPr>
+            </w:pPr>
+            <w:r>
+              <w:rPr>
+                <w:rFonts w:ascii="Consolas" w:hAnsi="Consolas"/>
+                <w:noProof/>
+              </w:rPr>
+              <w:t>Room number: 101A</w:t>
+            </w:r>
+          </w:p>
+          <w:p>
+            <w:pPr>
+              <w:rPr>
+                <w:rFonts w:ascii="Consolas" w:hAnsi="Consolas"/>
+                <w:noProof/>
+              </w:rPr>
+            </w:pPr>
+            <w:r>
+              <w:rPr>
+                <w:rFonts w:ascii="Consolas" w:hAnsi="Consolas"/>
+                <w:noProof/>
+              </w:rPr>
+              <w:t>--Guest Name: Daenerys Targaryen</w:t>
+            </w:r>
+          </w:p>
+          <w:p>
+            <w:pPr>
+              <w:rPr>
+                <w:rFonts w:ascii="Consolas" w:hAnsi="Consolas"/>
+                <w:noProof/>
+              </w:rPr>
+            </w:pPr>
+            <w:r>
+              <w:rPr>
+                <w:rFonts w:ascii="Consolas" w:hAnsi="Consolas"/>
+                <w:noProof/>
+              </w:rPr>
+              <w:t>--Guest Age: 20</w:t>
+            </w:r>
+          </w:p>
+          <w:p>
+            <w:pPr>
+              <w:rPr>
+                <w:rFonts w:ascii="Consolas" w:hAnsi="Consolas"/>
+                <w:noProof/>
+              </w:rPr>
+            </w:pPr>
+            <w:r>
+              <w:rPr>
+                <w:rFonts w:ascii="Consolas" w:hAnsi="Consolas"/>
+                <w:noProof/>
+              </w:rPr>
+              <w:t>--Guest Name: Jeko Snejev</w:t>
+            </w:r>
+          </w:p>
+          <w:p>
+            <w:pPr>
+              <w:rPr>
+                <w:rFonts w:ascii="Consolas" w:hAnsi="Consolas"/>
+                <w:noProof/>
+              </w:rPr>
+            </w:pPr>
+            <w:r>
+              <w:rPr>
+                <w:rFonts w:ascii="Consolas" w:hAnsi="Consolas"/>
+                <w:noProof/>
+              </w:rPr>
+              <w:t>--Guest Age: 18</w:t>
+            </w:r>
+          </w:p>
+          <w:p>
+            <w:pPr>
+              <w:rPr>
+                <w:rFonts w:ascii="Consolas" w:hAnsi="Consolas"/>
+                <w:noProof/>
+              </w:rPr>
+            </w:pPr>
+            <w:r>
+              <w:rPr>
+                <w:rFonts w:ascii="Consolas" w:hAnsi="Consolas"/>
+                <w:noProof/>
+              </w:rPr>
+              <w:t>Empty beds in the room: 0</w:t>
+            </w:r>
+          </w:p>
+          <w:p>
+            <w:pPr>
+              <w:rPr>
+                <w:rFonts w:ascii="Consolas" w:hAnsi="Consolas"/>
+                <w:noProof/>
+              </w:rPr>
+            </w:pPr>
+            <w:r>
+              <w:rPr>
+                <w:rFonts w:ascii="Consolas" w:hAnsi="Consolas"/>
+                <w:noProof/>
+              </w:rPr>
+              <w:t>Room number: 101B</w:t>
+            </w:r>
+          </w:p>
+          <w:p>
+            <w:pPr>
+              <w:rPr>
+                <w:rFonts w:ascii="Consolas" w:hAnsi="Consolas"/>
+                <w:noProof/>
+              </w:rPr>
+            </w:pPr>
+            <w:r>
+              <w:rPr>
+                <w:rFonts w:ascii="Consolas" w:hAnsi="Consolas"/>
+                <w:noProof/>
+              </w:rPr>
+              <w:t>Empty beds in the room: 2</w:t>
+            </w:r>
+          </w:p>
+          <w:p>
+            <w:pPr>
+              <w:rPr>
+                <w:rFonts w:ascii="Consolas" w:hAnsi="Consolas"/>
+                <w:noProof/>
+              </w:rPr>
+            </w:pPr>
+            <w:r>
+              <w:rPr>
+                <w:rFonts w:ascii="Consolas" w:hAnsi="Consolas"/>
+                <w:noProof/>
+              </w:rPr>
+              <w:t>Room number: 102</w:t>
+            </w:r>
+          </w:p>
+          <w:p>
+            <w:pPr>
+              <w:rPr>
+                <w:rFonts w:ascii="Consolas" w:hAnsi="Consolas"/>
+                <w:noProof/>
+              </w:rPr>
+            </w:pPr>
+            <w:r>
+              <w:rPr>
+                <w:rFonts w:ascii="Consolas" w:hAnsi="Consolas"/>
+                <w:noProof/>
+              </w:rPr>
+              <w:t>--Guest Name: Conor McGregor</w:t>
+            </w:r>
+          </w:p>
+          <w:p>
+            <w:pPr>
+              <w:rPr>
+                <w:rFonts w:ascii="Consolas" w:hAnsi="Consolas"/>
+                <w:noProof/>
+              </w:rPr>
+            </w:pPr>
+            <w:r>
+              <w:rPr>
+                <w:rFonts w:ascii="Consolas" w:hAnsi="Consolas"/>
+                <w:noProof/>
+              </w:rPr>
+              <w:t>--Guest Age: 29</w:t>
+            </w:r>
+          </w:p>
+          <w:p>
+            <w:pPr>
+              <w:rPr>
+                <w:rFonts w:ascii="Consolas" w:hAnsi="Consolas"/>
+                <w:noProof/>
+              </w:rPr>
+            </w:pPr>
+            <w:r>
+              <w:rPr>
+                <w:rFonts w:ascii="Consolas" w:hAnsi="Consolas"/>
+                <w:noProof/>
+              </w:rPr>
+              <w:t>--Guest Name: Gosho Peshov</w:t>
+            </w:r>
+          </w:p>
+          <w:p>
+            <w:pPr>
+              <w:rPr>
+                <w:rFonts w:ascii="Consolas" w:hAnsi="Consolas"/>
+                <w:noProof/>
+              </w:rPr>
+            </w:pPr>
+            <w:r>
+              <w:rPr>
+                <w:rFonts w:ascii="Consolas" w:hAnsi="Consolas"/>
+                <w:noProof/>
+              </w:rPr>
+              <w:t>--Guest Age: 18</w:t>
+            </w:r>
+          </w:p>
+          <w:p>
+            <w:pPr>
+              <w:rPr>
+                <w:rFonts w:ascii="Consolas" w:hAnsi="Consolas"/>
+                <w:noProof/>
+              </w:rPr>
+            </w:pPr>
+            <w:r>
+              <w:rPr>
+                <w:rFonts w:ascii="Consolas" w:hAnsi="Consolas"/>
+                <w:noProof/>
+              </w:rPr>
+              <w:t>--Guest Name: Pesho Goshov</w:t>
+            </w:r>
+          </w:p>
+          <w:p>
+            <w:pPr>
+              <w:rPr>
+                <w:rFonts w:ascii="Consolas" w:hAnsi="Consolas"/>
+                <w:noProof/>
+              </w:rPr>
+            </w:pPr>
+            <w:r>
+              <w:rPr>
+                <w:rFonts w:ascii="Consolas" w:hAnsi="Consolas"/>
+                <w:noProof/>
+              </w:rPr>
+              <w:t>--Guest Age: 20</w:t>
+            </w:r>
+          </w:p>
+          <w:p>
+            <w:pPr>
+              <w:rPr>
+                <w:rFonts w:ascii="Consolas" w:hAnsi="Consolas"/>
+                <w:noProof/>
+              </w:rPr>
+            </w:pPr>
+            <w:r>
+              <w:rPr>
+                <w:rFonts w:ascii="Consolas" w:hAnsi="Consolas"/>
+                <w:noProof/>
+              </w:rPr>
+              <w:t>Empty beds in the room: 0</w:t>
+            </w:r>
+          </w:p>
+          <w:p>
+            <w:pPr>
+              <w:rPr>
+                <w:rFonts w:ascii="Consolas" w:hAnsi="Consolas"/>
+                <w:noProof/>
+              </w:rPr>
+            </w:pPr>
+            <w:r>
+              <w:rPr>
+                <w:rFonts w:ascii="Consolas" w:hAnsi="Consolas"/>
+                <w:noProof/>
+              </w:rPr>
+              <w:t>Room number: 104</w:t>
+            </w:r>
+          </w:p>
+          <w:p>
+            <w:pPr>
+              <w:rPr>
+                <w:rFonts w:ascii="Consolas" w:hAnsi="Consolas"/>
+                <w:noProof/>
+              </w:rPr>
+            </w:pPr>
+            <w:r>
+              <w:rPr>
+                <w:rFonts w:ascii="Consolas" w:hAnsi="Consolas"/>
+                <w:noProof/>
+              </w:rPr>
+              <w:lastRenderedPageBreak/>
+              <w:t>--Guest Name: Salisa Debelisa</w:t>
+            </w:r>
+          </w:p>
+          <w:p>
+            <w:pPr>
+              <w:rPr>
+                <w:rFonts w:ascii="Consolas" w:hAnsi="Consolas"/>
+                <w:noProof/>
+              </w:rPr>
+            </w:pPr>
+            <w:r>
+              <w:rPr>
+                <w:rFonts w:ascii="Consolas" w:hAnsi="Consolas"/>
+                <w:noProof/>
+              </w:rPr>
+              <w:t>--Guest Age: 25</w:t>
+            </w:r>
+          </w:p>
+          <w:p>
+            <w:pPr>
+              <w:rPr>
+                <w:rFonts w:ascii="Consolas" w:hAnsi="Consolas"/>
+                <w:noProof/>
+              </w:rPr>
+            </w:pPr>
+            <w:r>
+              <w:rPr>
+                <w:rFonts w:ascii="Consolas" w:hAnsi="Consolas"/>
+                <w:noProof/>
+              </w:rPr>
+              <w:t>--Guest Name: Sushi &amp; Chicken</w:t>
+            </w:r>
+          </w:p>
+          <w:p>
+            <w:pPr>
+              <w:rPr>
+                <w:rFonts w:ascii="Consolas" w:hAnsi="Consolas"/>
+                <w:noProof/>
+              </w:rPr>
+            </w:pPr>
+            <w:r>
+              <w:rPr>
+                <w:rFonts w:ascii="Consolas" w:hAnsi="Consolas"/>
+                <w:noProof/>
+              </w:rPr>
+              <w:t>--Guest Age: 15</w:t>
+            </w:r>
+          </w:p>
+          <w:p>
+            <w:pPr>
+              <w:rPr>
+                <w:rFonts w:ascii="Consolas" w:hAnsi="Consolas"/>
+                <w:noProof/>
+              </w:rPr>
+            </w:pPr>
+            <w:r>
+              <w:rPr>
+                <w:rFonts w:ascii="Consolas" w:hAnsi="Consolas"/>
+                <w:noProof/>
+              </w:rPr>
+              <w:t>Empty beds in the room: 1</w:t>
+            </w:r>
+          </w:p>
+          <w:p>
+            <w:pPr>
+              <w:rPr>
+                <w:rFonts w:ascii="Consolas" w:hAnsi="Consolas"/>
+                <w:noProof/>
+              </w:rPr>
+            </w:pPr>
+            <w:r>
+              <w:rPr>
+                <w:rFonts w:ascii="Consolas" w:hAnsi="Consolas"/>
+                <w:noProof/>
+              </w:rPr>
+              <w:t>Guests moved to the tea house: 1</w:t>
+            </w:r>
+          </w:p>
+        </w:tc>
+      </w:tr>
+      <w:tr>
+        <w:trPr>
+          <w:trHeight w:val="260"/>
+        </w:trPr>
+        <w:tc>
+          <w:tcPr>
+            <w:tcW w:w="8775" w:type="dxa"/>
+            <w:tcBorders>
+              <w:top w:val="single" w:sz="4" w:space="0" w:color="auto"/>
+              <w:left w:val="single" w:sz="4" w:space="0" w:color="auto"/>
+              <w:bottom w:val="single" w:sz="4" w:space="0" w:color="auto"/>
+              <w:right w:val="single" w:sz="4" w:space="0" w:color="auto"/>
+            </w:tcBorders>
+            <w:shd w:val="clear" w:color="auto" w:fill="D9D9D9" w:themeFill="background1" w:themeFillShade="D9"/>
+            <w:hideMark/>
+          </w:tcPr>
+          <w:p>
+            <w:pPr>
+              <w:jc w:val="center"/>
+              <w:rPr>
+                <w:b/>
+              </w:rPr>
+            </w:pPr>
+            <w:r>
+              <w:rPr>
+                <w:b/>
+              </w:rPr>
+              <w:lastRenderedPageBreak/>
+              <w:t>Explanation</w:t>
+            </w:r>
+          </w:p>
+        </w:tc>
+      </w:tr>
+      <w:tr>
+        <w:trPr>
+          <w:trHeight w:val="274"/>
+        </w:trPr>
+        <w:tc>
+          <w:tcPr>
+            <w:tcW w:w="8775" w:type="dxa"/>
+            <w:tcBorders>
+              <w:top w:val="single" w:sz="4" w:space="0" w:color="auto"/>
+              <w:left w:val="single" w:sz="4" w:space="0" w:color="auto"/>
+              <w:bottom w:val="single" w:sz="4" w:space="0" w:color="auto"/>
+              <w:right w:val="single" w:sz="4" w:space="0" w:color="auto"/>
+            </w:tcBorders>
+          </w:tcPr>
+          <w:p>
+            <w:pPr>
+              <w:rPr>
+                <w:noProof/>
+              </w:rPr>
+            </w:pPr>
+            <w:r>
+              <w:rPr>
+                <w:noProof/>
+              </w:rPr>
+              <w:t>The first couple from the input is of the same gender, so we have to accommodate them in a triple room. The first available triple room is with number 104. After that, there is one free bed left in it. The next couple is a female and a male – they should be accommodated in a double-bedded room, which is 101A. Pesho and Gosho are both males, so they cannot go to room 104, because the people there are females. There is one free triple room for them – 102. Now we have two triple rooms with one free bed each. The last pair is of two males, but in room 102 there is still one free bed, so the pair has to split. The first one from them – Conor, goes to room 102 and for Floyd there are no more rooms available, so he goes to the tea house.</w:t>
+            </w:r>
+          </w:p>
+        </w:tc>
+      </w:tr>
+    </w:tbl>
+    <w:p/>
     <w:p/>
     <w:sectPr>
       <w:headerReference w:type="default" r:id="rId14"/>
@@ -9200,6 +12367,95 @@
     </w:lvl>
   </w:abstractNum>
   <w:abstractNum w:abstractNumId="24" w15:restartNumberingAfterBreak="0">
+    <w:nsid w:val="7D26642E"/>
+    <w:multiLevelType w:val="hybridMultilevel"/>
+    <w:tmpl w:val="6C603000"/>
+    <w:lvl w:ilvl="0" w:tplc="04090001">
+      <w:start w:val="1"/>
+      <w:numFmt w:val="bullet"/>
+      <w:lvlText w:val=""/>
+      <w:lvlJc w:val="left"/>
+      <w:pPr>
+        <w:ind w:left="720" w:hanging="360"/>
+      </w:pPr>
+      <w:rPr>
+        <w:rFonts w:ascii="Symbol" w:hAnsi="Symbol" w:hint="default"/>
+      </w:rPr>
+    </w:lvl>
+    <w:lvl w:ilvl="1" w:tplc="04090019" w:tentative="1">
+      <w:start w:val="1"/>
+      <w:numFmt w:val="lowerLetter"/>
+      <w:lvlText w:val="%2."/>
+      <w:lvlJc w:val="left"/>
+      <w:pPr>
+        <w:ind w:left="1440" w:hanging="360"/>
+      </w:pPr>
+    </w:lvl>
+    <w:lvl w:ilvl="2" w:tplc="0409001B" w:tentative="1">
+      <w:start w:val="1"/>
+      <w:numFmt w:val="lowerRoman"/>
+      <w:lvlText w:val="%3."/>
+      <w:lvlJc w:val="right"/>
+      <w:pPr>
+        <w:ind w:left="2160" w:hanging="180"/>
+      </w:pPr>
+    </w:lvl>
+    <w:lvl w:ilvl="3" w:tplc="0409000F" w:tentative="1">
+      <w:start w:val="1"/>
+      <w:numFmt w:val="decimal"/>
+      <w:lvlText w:val="%4."/>
+      <w:lvlJc w:val="left"/>
+      <w:pPr>
+        <w:ind w:left="2880" w:hanging="360"/>
+      </w:pPr>
+    </w:lvl>
+    <w:lvl w:ilvl="4" w:tplc="04090019" w:tentative="1">
+      <w:start w:val="1"/>
+      <w:numFmt w:val="lowerLetter"/>
+      <w:lvlText w:val="%5."/>
+      <w:lvlJc w:val="left"/>
+      <w:pPr>
+        <w:ind w:left="3600" w:hanging="360"/>
+      </w:pPr>
+    </w:lvl>
+    <w:lvl w:ilvl="5" w:tplc="0409001B" w:tentative="1">
+      <w:start w:val="1"/>
+      <w:numFmt w:val="lowerRoman"/>
+      <w:lvlText w:val="%6."/>
+      <w:lvlJc w:val="right"/>
+      <w:pPr>
+        <w:ind w:left="4320" w:hanging="180"/>
+      </w:pPr>
+    </w:lvl>
+    <w:lvl w:ilvl="6" w:tplc="0409000F" w:tentative="1">
+      <w:start w:val="1"/>
+      <w:numFmt w:val="decimal"/>
+      <w:lvlText w:val="%7."/>
+      <w:lvlJc w:val="left"/>
+      <w:pPr>
+        <w:ind w:left="5040" w:hanging="360"/>
+      </w:pPr>
+    </w:lvl>
+    <w:lvl w:ilvl="7" w:tplc="04090019" w:tentative="1">
+      <w:start w:val="1"/>
+      <w:numFmt w:val="lowerLetter"/>
+      <w:lvlText w:val="%8."/>
+      <w:lvlJc w:val="left"/>
+      <w:pPr>
+        <w:ind w:left="5760" w:hanging="360"/>
+      </w:pPr>
+    </w:lvl>
+    <w:lvl w:ilvl="8" w:tplc="0409001B" w:tentative="1">
+      <w:start w:val="1"/>
+      <w:numFmt w:val="lowerRoman"/>
+      <w:lvlText w:val="%9."/>
+      <w:lvlJc w:val="right"/>
+      <w:pPr>
+        <w:ind w:left="6480" w:hanging="180"/>
+      </w:pPr>
+    </w:lvl>
+  </w:abstractNum>
+  <w:abstractNum w:abstractNumId="25" w15:restartNumberingAfterBreak="0">
     <w:nsid w:val="7EA31124"/>
     <w:multiLevelType w:val="hybridMultilevel"/>
     <w:tmpl w:val="78782B00"/>
@@ -9397,7 +12653,7 @@
     <w:abstractNumId w:val="10"/>
   </w:num>
   <w:num w:numId="20">
-    <w:abstractNumId w:val="24"/>
+    <w:abstractNumId w:val="25"/>
   </w:num>
   <w:num w:numId="21">
     <w:abstractNumId w:val="4"/>
@@ -9440,6 +12696,9 @@
     <w:lvlOverride w:ilvl="8">
       <w:startOverride w:val="1"/>
     </w:lvlOverride>
+  </w:num>
+  <w:num w:numId="26">
+    <w:abstractNumId w:val="24"/>
   </w:num>
 </w:numbering>
 </file>

</xml_diff>